<commit_message>
Prepare to release CubeExercise 1.2.
git-svn-id: https://cubeexercise.svn.codeplex.com/svn@33797 ffd33b8c-2492-42e0-bdc5-587b920b7d6d
</commit_message>
<xml_diff>
--- a/main/source/CubeExercise/Readme.docx
+++ b/main/source/CubeExercise/Readme.docx
@@ -7,7 +7,7 @@
         <w:pStyle w:val="Heading1"/>
         <w:jc w:val="center"/>
       </w:pPr>
-      <w:bookmarkStart w:id="0" w:name="_Toc240549527"/>
+      <w:bookmarkStart w:id="0" w:name="_Toc244771994"/>
       <w:r>
         <w:rPr>
           <w:rFonts w:hint="eastAsia"/>
@@ -21,7 +21,7 @@
         <w:rPr>
           <w:rFonts w:hint="eastAsia"/>
         </w:rPr>
-        <w:t>1</w:t>
+        <w:t>2</w:t>
       </w:r>
       <w:r>
         <w:rPr>
@@ -126,13 +126,13 @@
           <w:r>
             <w:fldChar w:fldCharType="separate"/>
           </w:r>
-          <w:hyperlink w:anchor="_Toc240549527" w:history="1">
+          <w:hyperlink w:anchor="_Toc244771994" w:history="1">
             <w:r>
               <w:rPr>
                 <w:rStyle w:val="Hyperlink"/>
                 <w:noProof/>
               </w:rPr>
-              <w:t>Cube Exercise 1.1</w:t>
+              <w:t>Cube Exercise 1.2</w:t>
             </w:r>
             <w:r>
               <w:rPr>
@@ -161,7 +161,7 @@
                 <w:noProof/>
                 <w:webHidden/>
               </w:rPr>
-              <w:instrText xml:space="preserve"> PAGEREF _Toc240549527 \h </w:instrText>
+              <w:instrText xml:space="preserve"> PAGEREF _Toc244771994 \h </w:instrText>
             </w:r>
             <w:r>
               <w:rPr>
@@ -203,7 +203,7 @@
               <w:noProof/>
             </w:rPr>
           </w:pPr>
-          <w:hyperlink w:anchor="_Toc240549528" w:history="1">
+          <w:hyperlink w:anchor="_Toc244771995" w:history="1">
             <w:r>
               <w:rPr>
                 <w:rStyle w:val="Hyperlink"/>
@@ -244,7 +244,7 @@
                 <w:noProof/>
                 <w:webHidden/>
               </w:rPr>
-              <w:instrText xml:space="preserve"> PAGEREF _Toc240549528 \h </w:instrText>
+              <w:instrText xml:space="preserve"> PAGEREF _Toc244771995 \h </w:instrText>
             </w:r>
             <w:r>
               <w:rPr>
@@ -286,7 +286,7 @@
               <w:noProof/>
             </w:rPr>
           </w:pPr>
-          <w:hyperlink w:anchor="_Toc240549529" w:history="1">
+          <w:hyperlink w:anchor="_Toc244771996" w:history="1">
             <w:r>
               <w:rPr>
                 <w:rStyle w:val="Hyperlink"/>
@@ -327,7 +327,7 @@
                 <w:noProof/>
                 <w:webHidden/>
               </w:rPr>
-              <w:instrText xml:space="preserve"> PAGEREF _Toc240549529 \h </w:instrText>
+              <w:instrText xml:space="preserve"> PAGEREF _Toc244771996 \h </w:instrText>
             </w:r>
             <w:r>
               <w:rPr>
@@ -369,7 +369,7 @@
               <w:noProof/>
             </w:rPr>
           </w:pPr>
-          <w:hyperlink w:anchor="_Toc240549530" w:history="1">
+          <w:hyperlink w:anchor="_Toc244771997" w:history="1">
             <w:r>
               <w:rPr>
                 <w:rStyle w:val="Hyperlink"/>
@@ -410,7 +410,7 @@
                 <w:noProof/>
                 <w:webHidden/>
               </w:rPr>
-              <w:instrText xml:space="preserve"> PAGEREF _Toc240549530 \h </w:instrText>
+              <w:instrText xml:space="preserve"> PAGEREF _Toc244771997 \h </w:instrText>
             </w:r>
             <w:r>
               <w:rPr>
@@ -452,7 +452,7 @@
               <w:noProof/>
             </w:rPr>
           </w:pPr>
-          <w:hyperlink w:anchor="_Toc240549531" w:history="1">
+          <w:hyperlink w:anchor="_Toc244771998" w:history="1">
             <w:r>
               <w:rPr>
                 <w:rStyle w:val="Hyperlink"/>
@@ -493,7 +493,7 @@
                 <w:noProof/>
                 <w:webHidden/>
               </w:rPr>
-              <w:instrText xml:space="preserve"> PAGEREF _Toc240549531 \h </w:instrText>
+              <w:instrText xml:space="preserve"> PAGEREF _Toc244771998 \h </w:instrText>
             </w:r>
             <w:r>
               <w:rPr>
@@ -535,7 +535,7 @@
               <w:noProof/>
             </w:rPr>
           </w:pPr>
-          <w:hyperlink w:anchor="_Toc240549532" w:history="1">
+          <w:hyperlink w:anchor="_Toc244771999" w:history="1">
             <w:r>
               <w:rPr>
                 <w:rStyle w:val="Hyperlink"/>
@@ -576,7 +576,7 @@
                 <w:noProof/>
                 <w:webHidden/>
               </w:rPr>
-              <w:instrText xml:space="preserve"> PAGEREF _Toc240549532 \h </w:instrText>
+              <w:instrText xml:space="preserve"> PAGEREF _Toc244771999 \h </w:instrText>
             </w:r>
             <w:r>
               <w:rPr>
@@ -618,7 +618,7 @@
               <w:noProof/>
             </w:rPr>
           </w:pPr>
-          <w:hyperlink w:anchor="_Toc240549533" w:history="1">
+          <w:hyperlink w:anchor="_Toc244772000" w:history="1">
             <w:r>
               <w:rPr>
                 <w:rStyle w:val="Hyperlink"/>
@@ -659,7 +659,7 @@
                 <w:noProof/>
                 <w:webHidden/>
               </w:rPr>
-              <w:instrText xml:space="preserve"> PAGEREF _Toc240549533 \h </w:instrText>
+              <w:instrText xml:space="preserve"> PAGEREF _Toc244772000 \h </w:instrText>
             </w:r>
             <w:r>
               <w:rPr>
@@ -701,7 +701,7 @@
               <w:noProof/>
             </w:rPr>
           </w:pPr>
-          <w:hyperlink w:anchor="_Toc240549534" w:history="1">
+          <w:hyperlink w:anchor="_Toc244772001" w:history="1">
             <w:r>
               <w:rPr>
                 <w:rStyle w:val="Hyperlink"/>
@@ -742,7 +742,7 @@
                 <w:noProof/>
                 <w:webHidden/>
               </w:rPr>
-              <w:instrText xml:space="preserve"> PAGEREF _Toc240549534 \h </w:instrText>
+              <w:instrText xml:space="preserve"> PAGEREF _Toc244772001 \h </w:instrText>
             </w:r>
             <w:r>
               <w:rPr>
@@ -784,7 +784,7 @@
               <w:noProof/>
             </w:rPr>
           </w:pPr>
-          <w:hyperlink w:anchor="_Toc240549535" w:history="1">
+          <w:hyperlink w:anchor="_Toc244772002" w:history="1">
             <w:r>
               <w:rPr>
                 <w:rStyle w:val="Hyperlink"/>
@@ -825,7 +825,7 @@
                 <w:noProof/>
                 <w:webHidden/>
               </w:rPr>
-              <w:instrText xml:space="preserve"> PAGEREF _Toc240549535 \h </w:instrText>
+              <w:instrText xml:space="preserve"> PAGEREF _Toc244772002 \h </w:instrText>
             </w:r>
             <w:r>
               <w:rPr>
@@ -867,7 +867,7 @@
               <w:noProof/>
             </w:rPr>
           </w:pPr>
-          <w:hyperlink w:anchor="_Toc240549536" w:history="1">
+          <w:hyperlink w:anchor="_Toc244772003" w:history="1">
             <w:r>
               <w:rPr>
                 <w:rStyle w:val="Hyperlink"/>
@@ -908,7 +908,7 @@
                 <w:noProof/>
                 <w:webHidden/>
               </w:rPr>
-              <w:instrText xml:space="preserve"> PAGEREF _Toc240549536 \h </w:instrText>
+              <w:instrText xml:space="preserve"> PAGEREF _Toc244772003 \h </w:instrText>
             </w:r>
             <w:r>
               <w:rPr>
@@ -950,7 +950,7 @@
               <w:noProof/>
             </w:rPr>
           </w:pPr>
-          <w:hyperlink w:anchor="_Toc240549537" w:history="1">
+          <w:hyperlink w:anchor="_Toc244772004" w:history="1">
             <w:r>
               <w:rPr>
                 <w:rStyle w:val="Hyperlink"/>
@@ -991,7 +991,7 @@
                 <w:noProof/>
                 <w:webHidden/>
               </w:rPr>
-              <w:instrText xml:space="preserve"> PAGEREF _Toc240549537 \h </w:instrText>
+              <w:instrText xml:space="preserve"> PAGEREF _Toc244772004 \h </w:instrText>
             </w:r>
             <w:r>
               <w:rPr>
@@ -1011,7 +1011,90 @@
                 <w:noProof/>
                 <w:webHidden/>
               </w:rPr>
-              <w:t>6</w:t>
+              <w:t>7</w:t>
+            </w:r>
+            <w:r>
+              <w:rPr>
+                <w:noProof/>
+                <w:webHidden/>
+              </w:rPr>
+              <w:fldChar w:fldCharType="end"/>
+            </w:r>
+          </w:hyperlink>
+        </w:p>
+        <w:p>
+          <w:pPr>
+            <w:pStyle w:val="TOC4"/>
+            <w:tabs>
+              <w:tab w:val="left" w:pos="1948"/>
+              <w:tab w:val="right" w:leader="dot" w:pos="8296"/>
+            </w:tabs>
+            <w:rPr>
+              <w:noProof/>
+            </w:rPr>
+          </w:pPr>
+          <w:hyperlink w:anchor="_Toc244772005" w:history="1">
+            <w:r>
+              <w:rPr>
+                <w:rStyle w:val="Hyperlink"/>
+                <w:noProof/>
+              </w:rPr>
+              <w:t>4.4.3.</w:t>
+            </w:r>
+            <w:r>
+              <w:rPr>
+                <w:noProof/>
+              </w:rPr>
+              <w:tab/>
+            </w:r>
+            <w:r>
+              <w:rPr>
+                <w:rStyle w:val="Hyperlink"/>
+                <w:rFonts w:hint="eastAsia"/>
+                <w:noProof/>
+              </w:rPr>
+              <w:t>自定义分组</w:t>
+            </w:r>
+            <w:r>
+              <w:rPr>
+                <w:noProof/>
+                <w:webHidden/>
+              </w:rPr>
+              <w:tab/>
+            </w:r>
+            <w:r>
+              <w:rPr>
+                <w:noProof/>
+                <w:webHidden/>
+              </w:rPr>
+              <w:fldChar w:fldCharType="begin"/>
+            </w:r>
+            <w:r>
+              <w:rPr>
+                <w:noProof/>
+                <w:webHidden/>
+              </w:rPr>
+              <w:instrText xml:space="preserve"> PAGEREF _Toc244772005 \h </w:instrText>
+            </w:r>
+            <w:r>
+              <w:rPr>
+                <w:noProof/>
+                <w:webHidden/>
+              </w:rPr>
+            </w:r>
+            <w:r>
+              <w:rPr>
+                <w:noProof/>
+                <w:webHidden/>
+              </w:rPr>
+              <w:fldChar w:fldCharType="separate"/>
+            </w:r>
+            <w:r>
+              <w:rPr>
+                <w:noProof/>
+                <w:webHidden/>
+              </w:rPr>
+              <w:t>7</w:t>
             </w:r>
             <w:r>
               <w:rPr>
@@ -1033,7 +1116,7 @@
               <w:noProof/>
             </w:rPr>
           </w:pPr>
-          <w:hyperlink w:anchor="_Toc240549538" w:history="1">
+          <w:hyperlink w:anchor="_Toc244772006" w:history="1">
             <w:r>
               <w:rPr>
                 <w:rStyle w:val="Hyperlink"/>
@@ -1089,7 +1172,7 @@
                 <w:noProof/>
                 <w:webHidden/>
               </w:rPr>
-              <w:instrText xml:space="preserve"> PAGEREF _Toc240549538 \h </w:instrText>
+              <w:instrText xml:space="preserve"> PAGEREF _Toc244772006 \h </w:instrText>
             </w:r>
             <w:r>
               <w:rPr>
@@ -1109,7 +1192,7 @@
                 <w:noProof/>
                 <w:webHidden/>
               </w:rPr>
-              <w:t>7</w:t>
+              <w:t>8</w:t>
             </w:r>
             <w:r>
               <w:rPr>
@@ -1131,7 +1214,7 @@
               <w:noProof/>
             </w:rPr>
           </w:pPr>
-          <w:hyperlink w:anchor="_Toc240549539" w:history="1">
+          <w:hyperlink w:anchor="_Toc244772007" w:history="1">
             <w:r>
               <w:rPr>
                 <w:rStyle w:val="Hyperlink"/>
@@ -1172,7 +1255,7 @@
                 <w:noProof/>
                 <w:webHidden/>
               </w:rPr>
-              <w:instrText xml:space="preserve"> PAGEREF _Toc240549539 \h </w:instrText>
+              <w:instrText xml:space="preserve"> PAGEREF _Toc244772007 \h </w:instrText>
             </w:r>
             <w:r>
               <w:rPr>
@@ -1192,7 +1275,7 @@
                 <w:noProof/>
                 <w:webHidden/>
               </w:rPr>
-              <w:t>7</w:t>
+              <w:t>8</w:t>
             </w:r>
             <w:r>
               <w:rPr>
@@ -1214,7 +1297,7 @@
               <w:noProof/>
             </w:rPr>
           </w:pPr>
-          <w:hyperlink w:anchor="_Toc240549540" w:history="1">
+          <w:hyperlink w:anchor="_Toc244772008" w:history="1">
             <w:r>
               <w:rPr>
                 <w:rStyle w:val="Hyperlink"/>
@@ -1255,7 +1338,7 @@
                 <w:noProof/>
                 <w:webHidden/>
               </w:rPr>
-              <w:instrText xml:space="preserve"> PAGEREF _Toc240549540 \h </w:instrText>
+              <w:instrText xml:space="preserve"> PAGEREF _Toc244772008 \h </w:instrText>
             </w:r>
             <w:r>
               <w:rPr>
@@ -1275,7 +1358,7 @@
                 <w:noProof/>
                 <w:webHidden/>
               </w:rPr>
-              <w:t>7</w:t>
+              <w:t>8</w:t>
             </w:r>
             <w:r>
               <w:rPr>
@@ -1297,7 +1380,7 @@
               <w:noProof/>
             </w:rPr>
           </w:pPr>
-          <w:hyperlink w:anchor="_Toc240549541" w:history="1">
+          <w:hyperlink w:anchor="_Toc244772009" w:history="1">
             <w:r>
               <w:rPr>
                 <w:rStyle w:val="Hyperlink"/>
@@ -1338,7 +1421,7 @@
                 <w:noProof/>
                 <w:webHidden/>
               </w:rPr>
-              <w:instrText xml:space="preserve"> PAGEREF _Toc240549541 \h </w:instrText>
+              <w:instrText xml:space="preserve"> PAGEREF _Toc244772009 \h </w:instrText>
             </w:r>
             <w:r>
               <w:rPr>
@@ -1358,7 +1441,7 @@
                 <w:noProof/>
                 <w:webHidden/>
               </w:rPr>
-              <w:t>7</w:t>
+              <w:t>8</w:t>
             </w:r>
             <w:r>
               <w:rPr>
@@ -1380,7 +1463,7 @@
               <w:noProof/>
             </w:rPr>
           </w:pPr>
-          <w:hyperlink w:anchor="_Toc240549542" w:history="1">
+          <w:hyperlink w:anchor="_Toc244772010" w:history="1">
             <w:r>
               <w:rPr>
                 <w:rStyle w:val="Hyperlink"/>
@@ -1400,7 +1483,22 @@
                 <w:rFonts w:hint="eastAsia"/>
                 <w:noProof/>
               </w:rPr>
-              <w:t>在练习中我觉得这个公式可能用错了怎么办？</w:t>
+              <w:t>在练习中某公式做错</w:t>
+            </w:r>
+            <w:r>
+              <w:rPr>
+                <w:rStyle w:val="Hyperlink"/>
+                <w:noProof/>
+              </w:rPr>
+              <w:t>/</w:t>
+            </w:r>
+            <w:r>
+              <w:rPr>
+                <w:rStyle w:val="Hyperlink"/>
+                <w:rFonts w:hint="eastAsia"/>
+                <w:noProof/>
+              </w:rPr>
+              <w:t>用错了怎么办？</w:t>
             </w:r>
             <w:r>
               <w:rPr>
@@ -1421,7 +1519,7 @@
                 <w:noProof/>
                 <w:webHidden/>
               </w:rPr>
-              <w:instrText xml:space="preserve"> PAGEREF _Toc240549542 \h </w:instrText>
+              <w:instrText xml:space="preserve"> PAGEREF _Toc244772010 \h </w:instrText>
             </w:r>
             <w:r>
               <w:rPr>
@@ -1441,7 +1539,7 @@
                 <w:noProof/>
                 <w:webHidden/>
               </w:rPr>
-              <w:t>7</w:t>
+              <w:t>8</w:t>
             </w:r>
             <w:r>
               <w:rPr>
@@ -1463,7 +1561,7 @@
               <w:noProof/>
             </w:rPr>
           </w:pPr>
-          <w:hyperlink w:anchor="_Toc240549543" w:history="1">
+          <w:hyperlink w:anchor="_Toc244772011" w:history="1">
             <w:r>
               <w:rPr>
                 <w:rStyle w:val="Hyperlink"/>
@@ -1526,7 +1624,7 @@
                 <w:noProof/>
                 <w:webHidden/>
               </w:rPr>
-              <w:instrText xml:space="preserve"> PAGEREF _Toc240549543 \h </w:instrText>
+              <w:instrText xml:space="preserve"> PAGEREF _Toc244772011 \h </w:instrText>
             </w:r>
             <w:r>
               <w:rPr>
@@ -1568,7 +1666,7 @@
               <w:noProof/>
             </w:rPr>
           </w:pPr>
-          <w:hyperlink w:anchor="_Toc240549544" w:history="1">
+          <w:hyperlink w:anchor="_Toc244772012" w:history="1">
             <w:r>
               <w:rPr>
                 <w:rStyle w:val="Hyperlink"/>
@@ -1654,7 +1752,7 @@
                 <w:noProof/>
                 <w:webHidden/>
               </w:rPr>
-              <w:instrText xml:space="preserve"> PAGEREF _Toc240549544 \h </w:instrText>
+              <w:instrText xml:space="preserve"> PAGEREF _Toc244772012 \h </w:instrText>
             </w:r>
             <w:r>
               <w:rPr>
@@ -1674,7 +1772,7 @@
                 <w:noProof/>
                 <w:webHidden/>
               </w:rPr>
-              <w:t>8</w:t>
+              <w:t>9</w:t>
             </w:r>
             <w:r>
               <w:rPr>
@@ -1696,7 +1794,7 @@
               <w:noProof/>
             </w:rPr>
           </w:pPr>
-          <w:hyperlink w:anchor="_Toc240549545" w:history="1">
+          <w:hyperlink w:anchor="_Toc244772013" w:history="1">
             <w:r>
               <w:rPr>
                 <w:rStyle w:val="Hyperlink"/>
@@ -1737,7 +1835,7 @@
                 <w:noProof/>
                 <w:webHidden/>
               </w:rPr>
-              <w:instrText xml:space="preserve"> PAGEREF _Toc240549545 \h </w:instrText>
+              <w:instrText xml:space="preserve"> PAGEREF _Toc244772013 \h </w:instrText>
             </w:r>
             <w:r>
               <w:rPr>
@@ -1757,7 +1855,7 @@
                 <w:noProof/>
                 <w:webHidden/>
               </w:rPr>
-              <w:t>8</w:t>
+              <w:t>9</w:t>
             </w:r>
             <w:r>
               <w:rPr>
@@ -1779,7 +1877,7 @@
               <w:noProof/>
             </w:rPr>
           </w:pPr>
-          <w:hyperlink w:anchor="_Toc240549546" w:history="1">
+          <w:hyperlink w:anchor="_Toc244772014" w:history="1">
             <w:r>
               <w:rPr>
                 <w:rStyle w:val="Hyperlink"/>
@@ -1820,7 +1918,7 @@
                 <w:noProof/>
                 <w:webHidden/>
               </w:rPr>
-              <w:instrText xml:space="preserve"> PAGEREF _Toc240549546 \h </w:instrText>
+              <w:instrText xml:space="preserve"> PAGEREF _Toc244772014 \h </w:instrText>
             </w:r>
             <w:r>
               <w:rPr>
@@ -1840,7 +1938,7 @@
                 <w:noProof/>
                 <w:webHidden/>
               </w:rPr>
-              <w:t>9</w:t>
+              <w:t>10</w:t>
             </w:r>
             <w:r>
               <w:rPr>
@@ -1867,7 +1965,7 @@
           <w:numId w:val="1"/>
         </w:numPr>
       </w:pPr>
-      <w:bookmarkStart w:id="1" w:name="_Toc240549528"/>
+      <w:bookmarkStart w:id="1" w:name="_Toc244771995"/>
       <w:r>
         <w:rPr>
           <w:rFonts w:hint="eastAsia"/>
@@ -2037,7 +2135,7 @@
           <w:numId w:val="1"/>
         </w:numPr>
       </w:pPr>
-      <w:bookmarkStart w:id="2" w:name="_Toc240549529"/>
+      <w:bookmarkStart w:id="2" w:name="_Toc244771996"/>
       <w:r>
         <w:rPr>
           <w:rFonts w:hint="eastAsia"/>
@@ -2072,7 +2170,7 @@
           <w:numId w:val="1"/>
         </w:numPr>
       </w:pPr>
-      <w:bookmarkStart w:id="3" w:name="_Toc240549530"/>
+      <w:bookmarkStart w:id="3" w:name="_Toc244771997"/>
       <w:r>
         <w:rPr>
           <w:rFonts w:hint="eastAsia"/>
@@ -2342,7 +2440,7 @@
           <w:numId w:val="1"/>
         </w:numPr>
       </w:pPr>
-      <w:bookmarkStart w:id="4" w:name="_Toc240549531"/>
+      <w:bookmarkStart w:id="4" w:name="_Toc244771998"/>
       <w:r>
         <w:rPr>
           <w:rFonts w:hint="eastAsia"/>
@@ -2366,7 +2464,7 @@
         </w:numPr>
       </w:pPr>
       <w:bookmarkStart w:id="5" w:name="_使用情景"/>
-      <w:bookmarkStart w:id="6" w:name="_Toc240549532"/>
+      <w:bookmarkStart w:id="6" w:name="_Toc244771999"/>
       <w:bookmarkEnd w:id="5"/>
       <w:r>
         <w:rPr>
@@ -2377,12 +2475,12 @@
       <w:bookmarkEnd w:id="6"/>
     </w:p>
     <w:p>
-      <w:r>
-        <w:rPr>
-          <w:rFonts w:hint="eastAsia"/>
-        </w:rPr>
-        <w:t xml:space="preserve">    </w:t>
-      </w:r>
+      <w:pPr>
+        <w:ind w:firstLine="420"/>
+        <w:rPr>
+          <w:rFonts w:hint="eastAsia"/>
+        </w:rPr>
+      </w:pPr>
       <w:r>
         <w:rPr>
           <w:rFonts w:hint="eastAsia"/>
@@ -2447,13 +2545,43 @@
         <w:rPr>
           <w:rFonts w:hint="eastAsia"/>
         </w:rPr>
-        <w:t>做完这个公式之后，</w:t>
-      </w:r>
-      <w:r>
-        <w:rPr>
-          <w:rFonts w:hint="eastAsia"/>
-        </w:rPr>
-        <w:t>怎样才能知道公式有没有</w:t>
+        <w:t>在我连续做了随机的几个</w:t>
+      </w:r>
+      <w:r>
+        <w:rPr>
+          <w:rFonts w:hint="eastAsia"/>
+        </w:rPr>
+        <w:t>OLL</w:t>
+      </w:r>
+      <w:r>
+        <w:rPr>
+          <w:rFonts w:hint="eastAsia"/>
+        </w:rPr>
+        <w:t>的公式之后，手中魔方的状态已经无法预测了</w:t>
+      </w:r>
+      <w:r>
+        <w:rPr>
+          <w:rFonts w:hint="eastAsia"/>
+        </w:rPr>
+        <w:t>，</w:t>
+      </w:r>
+      <w:r>
+        <w:rPr>
+          <w:rFonts w:hint="eastAsia"/>
+        </w:rPr>
+        <w:t>怎样才能知道</w:t>
+      </w:r>
+      <w:r>
+        <w:rPr>
+          <w:rFonts w:hint="eastAsia"/>
+        </w:rPr>
+        <w:t>刚才的几个</w:t>
+      </w:r>
+      <w:r>
+        <w:rPr>
+          <w:rFonts w:hint="eastAsia"/>
+        </w:rPr>
+        <w:t>公式有没有</w:t>
       </w:r>
       <w:r>
         <w:rPr>
@@ -2483,44 +2611,113 @@
         <w:rPr>
           <w:rFonts w:hint="eastAsia"/>
         </w:rPr>
-        <w:t>可以结合“模拟魔方”功能。</w:t>
-      </w:r>
-      <w:r>
-        <w:rPr>
-          <w:rFonts w:hint="eastAsia"/>
-        </w:rPr>
-        <w:t>CubeExercise</w:t>
-      </w:r>
-      <w:r>
-        <w:rPr>
-          <w:rFonts w:hint="eastAsia"/>
-        </w:rPr>
-        <w:t>可以在“模拟魔方”中记录每种情况下正确的复原公式（在“随机练习”</w:t>
-      </w:r>
-      <w:r>
-        <w:rPr>
-          <w:rFonts w:hint="eastAsia"/>
-        </w:rPr>
-        <w:t>-&gt;</w:t>
-      </w:r>
-      <w:r>
-        <w:rPr>
-          <w:rFonts w:hint="eastAsia"/>
-        </w:rPr>
-        <w:t>“记录公式”复选框被选中的情况下）。在随机做完屏幕上的若干个</w:t>
-      </w:r>
-      <w:r>
-        <w:rPr>
-          <w:rFonts w:hint="eastAsia"/>
-        </w:rPr>
-        <w:t>O</w:t>
-      </w:r>
-      <w:r>
-        <w:rPr>
-          <w:rFonts w:hint="eastAsia"/>
-        </w:rPr>
-        <w:t>之后，可以通过“模拟魔方”选项卡，点一下“做公式”，电脑就会把刚才出现过的公式重现，并显示最终结果。这时候跟手中的魔方比较一下，就知道刚才随机出现的公式有没有做对了。</w:t>
-      </w:r>
+        <w:t>可以结合“</w:t>
+      </w:r>
+      <w:r>
+        <w:rPr>
+          <w:rFonts w:hint="eastAsia"/>
+        </w:rPr>
+        <w:t>显示魔方状态</w:t>
+      </w:r>
+      <w:r>
+        <w:rPr>
+          <w:rFonts w:hint="eastAsia"/>
+        </w:rPr>
+        <w:t>”功能。</w:t>
+      </w:r>
+      <w:r>
+        <w:rPr>
+          <w:rFonts w:hint="eastAsia"/>
+        </w:rPr>
+        <w:t>在“显示魔方状态”被选中的时候，会</w:t>
+      </w:r>
+      <w:r>
+        <w:rPr>
+          <w:rFonts w:hint="eastAsia"/>
+        </w:rPr>
+        <w:t>出现</w:t>
+      </w:r>
+      <w:r>
+        <w:rPr>
+          <w:rFonts w:hint="eastAsia"/>
+        </w:rPr>
+        <w:t>一个独立的浮动窗口</w:t>
+      </w:r>
+      <w:r>
+        <w:rPr>
+          <w:rFonts w:hint="eastAsia"/>
+        </w:rPr>
+        <w:t>（参考</w:t>
+      </w:r>
+      <w:hyperlink w:anchor="_随机练习" w:history="1">
+        <w:r>
+          <w:rPr>
+            <w:rStyle w:val="Hyperlink"/>
+            <w:rFonts w:hint="eastAsia"/>
+          </w:rPr>
+          <w:t>4.3</w:t>
+        </w:r>
+        <w:r>
+          <w:rPr>
+            <w:rStyle w:val="Hyperlink"/>
+            <w:rFonts w:hint="eastAsia"/>
+          </w:rPr>
+          <w:t>节</w:t>
+        </w:r>
+      </w:hyperlink>
+      <w:r>
+        <w:rPr>
+          <w:rFonts w:hint="eastAsia"/>
+        </w:rPr>
+        <w:t>的截图）</w:t>
+      </w:r>
+      <w:r>
+        <w:rPr>
+          <w:rFonts w:hint="eastAsia"/>
+        </w:rPr>
+        <w:t>，这个窗口中显示的就是做完当前公式后手中魔方应有的状态。随时</w:t>
+      </w:r>
+      <w:r>
+        <w:rPr>
+          <w:rFonts w:hint="eastAsia"/>
+        </w:rPr>
+        <w:t>跟手中的魔方比较一下，就知道</w:t>
+      </w:r>
+      <w:r>
+        <w:rPr>
+          <w:rFonts w:hint="eastAsia"/>
+        </w:rPr>
+        <w:t>这个</w:t>
+      </w:r>
+      <w:r>
+        <w:rPr>
+          <w:rFonts w:hint="eastAsia"/>
+        </w:rPr>
+        <w:t>公式有没有做对了。</w:t>
+      </w:r>
+      <w:r>
+        <w:rPr>
+          <w:rFonts w:hint="eastAsia"/>
+        </w:rPr>
+        <w:t>做对了，按空格继续做下一个公式。做错了？这时手中的魔方已经跟屏幕上的不一样了，可以先暂停练习，复原手中的魔方，同时点击“复原魔方状态”按钮，按“</w:t>
+      </w:r>
+      <w:r>
+        <w:rPr>
+          <w:rFonts w:hint="eastAsia"/>
+        </w:rPr>
+        <w:t>N</w:t>
+      </w:r>
+      <w:r>
+        <w:rPr>
+          <w:rFonts w:hint="eastAsia"/>
+        </w:rPr>
+        <w:t>”键（表示当前公式还会在本次练习中再次出现），就可以继续比较下面的公式有没有做对了。</w:t>
+      </w:r>
+    </w:p>
+    <w:p>
+      <w:pPr>
+        <w:ind w:firstLine="420"/>
+      </w:pPr>
       <w:r>
         <w:rPr>
           <w:rFonts w:hint="eastAsia"/>
@@ -2606,7 +2803,25 @@
         <w:rPr>
           <w:rFonts w:hint="eastAsia"/>
         </w:rPr>
-        <w:t>红。这样做完多个公式后方向可能会变化很大，而且</w:t>
+        <w:t>红。</w:t>
+      </w:r>
+      <w:r>
+        <w:rPr>
+          <w:rFonts w:hint="eastAsia"/>
+        </w:rPr>
+        <w:t>做完多个</w:t>
+      </w:r>
+      <w:r>
+        <w:rPr>
+          <w:rFonts w:hint="eastAsia"/>
+        </w:rPr>
+        <w:t>这样的</w:t>
+      </w:r>
+      <w:r>
+        <w:rPr>
+          <w:rFonts w:hint="eastAsia"/>
+        </w:rPr>
+        <w:t>公式后方向可能会变化很大，而且</w:t>
       </w:r>
       <w:r>
         <w:rPr>
@@ -2741,7 +2956,31 @@
         <w:rPr>
           <w:rFonts w:hint="eastAsia"/>
         </w:rPr>
-        <w:t>始的方向，那么你手中的魔方一定跟“模拟魔方”中魔方的一样。</w:t>
+        <w:t>始的方向，那么你手中的魔方一定跟</w:t>
+      </w:r>
+      <w:r>
+        <w:rPr>
+          <w:rFonts w:hint="eastAsia"/>
+        </w:rPr>
+        <w:t>浮动窗口</w:t>
+      </w:r>
+      <w:r>
+        <w:rPr>
+          <w:rFonts w:hint="eastAsia"/>
+        </w:rPr>
+        <w:t>中</w:t>
+      </w:r>
+      <w:r>
+        <w:rPr>
+          <w:rFonts w:hint="eastAsia"/>
+        </w:rPr>
+        <w:t>的</w:t>
+      </w:r>
+      <w:r>
+        <w:rPr>
+          <w:rFonts w:hint="eastAsia"/>
+        </w:rPr>
+        <w:t>魔方一样。</w:t>
       </w:r>
     </w:p>
     <w:p>
@@ -2819,7 +3058,7 @@
           <w:numId w:val="1"/>
         </w:numPr>
       </w:pPr>
-      <w:bookmarkStart w:id="7" w:name="_Toc240549533"/>
+      <w:bookmarkStart w:id="7" w:name="_Toc244772000"/>
       <w:r>
         <w:rPr>
           <w:rFonts w:hint="eastAsia"/>
@@ -2835,9 +3074,9 @@
         </w:rPr>
         <w:drawing>
           <wp:inline distT="0" distB="0" distL="0" distR="0">
-            <wp:extent cx="6572250" cy="4762500"/>
-            <wp:effectExtent l="19050" t="0" r="0" b="0"/>
-            <wp:docPr id="1" name="Picture 1"/>
+            <wp:extent cx="6600825" cy="4791075"/>
+            <wp:effectExtent l="19050" t="0" r="9525" b="0"/>
+            <wp:docPr id="2" name="Picture 1" descr="CubeExercise1.2.331.0_Simulator.png"/>
             <wp:cNvGraphicFramePr>
               <a:graphicFrameLocks xmlns:a="http://schemas.openxmlformats.org/drawingml/2006/main" noChangeAspect="1"/>
             </wp:cNvGraphicFramePr>
@@ -2845,33 +3084,23 @@
               <a:graphicData uri="http://schemas.openxmlformats.org/drawingml/2006/picture">
                 <pic:pic xmlns:pic="http://schemas.openxmlformats.org/drawingml/2006/picture">
                   <pic:nvPicPr>
-                    <pic:cNvPr id="0" name="Picture 1"/>
-                    <pic:cNvPicPr>
-                      <a:picLocks noChangeAspect="1" noChangeArrowheads="1"/>
-                    </pic:cNvPicPr>
+                    <pic:cNvPr id="0" name="CubeExercise1.2.331.0_Simulator.png"/>
+                    <pic:cNvPicPr/>
                   </pic:nvPicPr>
                   <pic:blipFill>
                     <a:blip r:embed="rId10" cstate="print"/>
-                    <a:srcRect/>
                     <a:stretch>
                       <a:fillRect/>
                     </a:stretch>
                   </pic:blipFill>
-                  <pic:spPr bwMode="auto">
+                  <pic:spPr>
                     <a:xfrm>
                       <a:off x="0" y="0"/>
-                      <a:ext cx="6572250" cy="4762500"/>
+                      <a:ext cx="6600825" cy="4791075"/>
                     </a:xfrm>
                     <a:prstGeom prst="rect">
                       <a:avLst/>
                     </a:prstGeom>
-                    <a:noFill/>
-                    <a:ln w="9525">
-                      <a:noFill/>
-                      <a:miter lim="800000"/>
-                      <a:headEnd/>
-                      <a:tailEnd/>
-                    </a:ln>
                   </pic:spPr>
                 </pic:pic>
               </a:graphicData>
@@ -3026,11 +3255,102 @@
       </w:r>
     </w:p>
     <w:p>
+      <w:pPr>
+        <w:rPr>
+          <w:rFonts w:hint="eastAsia"/>
+        </w:rPr>
+      </w:pPr>
       <w:r>
         <w:rPr>
           <w:rFonts w:hint="eastAsia"/>
         </w:rPr>
         <w:t>做公式——在当前魔方状态的基础上做文本框中的公式。</w:t>
+      </w:r>
+    </w:p>
+    <w:p>
+      <w:r>
+        <w:rPr>
+          <w:rFonts w:hint="eastAsia"/>
+        </w:rPr>
+        <w:t>逆做公式——</w:t>
+      </w:r>
+      <w:r>
+        <w:rPr>
+          <w:rFonts w:hint="eastAsia"/>
+        </w:rPr>
+        <w:t>可以用来产生当前文本框中的公式对应的</w:t>
+      </w:r>
+      <w:r>
+        <w:rPr>
+          <w:rFonts w:hint="eastAsia"/>
+        </w:rPr>
+        <w:t>case</w:t>
+      </w:r>
+      <w:r>
+        <w:rPr>
+          <w:rFonts w:hint="eastAsia"/>
+        </w:rPr>
+        <w:t>。比如公式</w:t>
+      </w:r>
+      <w:r>
+        <w:rPr>
+          <w:rFonts w:hint="eastAsia"/>
+        </w:rPr>
+        <w:t>RU</w:t>
+      </w:r>
+      <w:r>
+        <w:rPr>
+          <w:rFonts w:hint="eastAsia"/>
+        </w:rPr>
+        <w:t>用逆做公式按钮实际上会执行</w:t>
+      </w:r>
+      <w:r>
+        <w:rPr>
+          <w:rFonts w:hint="eastAsia"/>
+        </w:rPr>
+        <w:t>U</w:t>
+      </w:r>
+      <w:r>
+        <w:t>’</w:t>
+      </w:r>
+      <w:r>
+        <w:rPr>
+          <w:rFonts w:hint="eastAsia"/>
+        </w:rPr>
+        <w:t>R</w:t>
+      </w:r>
+      <w:r>
+        <w:t>’</w:t>
+      </w:r>
+      <w:r>
+        <w:rPr>
+          <w:rFonts w:hint="eastAsia"/>
+        </w:rPr>
+        <w:t>，所产生的魔方是</w:t>
+      </w:r>
+      <w:r>
+        <w:rPr>
+          <w:rFonts w:hint="eastAsia"/>
+        </w:rPr>
+        <w:t>RU</w:t>
+      </w:r>
+      <w:r>
+        <w:rPr>
+          <w:rFonts w:hint="eastAsia"/>
+        </w:rPr>
+        <w:t>就可以还原的</w:t>
+      </w:r>
+      <w:r>
+        <w:rPr>
+          <w:rFonts w:hint="eastAsia"/>
+        </w:rPr>
+        <w:t>case</w:t>
+      </w:r>
+      <w:r>
+        <w:rPr>
+          <w:rFonts w:hint="eastAsia"/>
+        </w:rPr>
+        <w:t>。</w:t>
       </w:r>
     </w:p>
     <w:p/>
@@ -3388,14 +3708,16 @@
           <w:numId w:val="1"/>
         </w:numPr>
       </w:pPr>
-      <w:bookmarkStart w:id="8" w:name="_Toc240549534"/>
+      <w:bookmarkStart w:id="8" w:name="_随机练习"/>
+      <w:bookmarkStart w:id="9" w:name="_Toc244772001"/>
+      <w:bookmarkEnd w:id="8"/>
       <w:r>
         <w:rPr>
           <w:rFonts w:hint="eastAsia"/>
         </w:rPr>
         <w:t>随机练习</w:t>
       </w:r>
-      <w:bookmarkEnd w:id="8"/>
+      <w:bookmarkEnd w:id="9"/>
     </w:p>
     <w:p>
       <w:r>
@@ -3404,9 +3726,9 @@
         </w:rPr>
         <w:drawing>
           <wp:inline distT="0" distB="0" distL="0" distR="0">
-            <wp:extent cx="6572250" cy="4762500"/>
+            <wp:extent cx="7106642" cy="5677693"/>
             <wp:effectExtent l="19050" t="0" r="0" b="0"/>
-            <wp:docPr id="3" name="Picture 4"/>
+            <wp:docPr id="5" name="Picture 4" descr="CubeExercise1.2.331.0_RandomExercise.png"/>
             <wp:cNvGraphicFramePr>
               <a:graphicFrameLocks xmlns:a="http://schemas.openxmlformats.org/drawingml/2006/main" noChangeAspect="1"/>
             </wp:cNvGraphicFramePr>
@@ -3414,33 +3736,23 @@
               <a:graphicData uri="http://schemas.openxmlformats.org/drawingml/2006/picture">
                 <pic:pic xmlns:pic="http://schemas.openxmlformats.org/drawingml/2006/picture">
                   <pic:nvPicPr>
-                    <pic:cNvPr id="0" name="Picture 4"/>
-                    <pic:cNvPicPr>
-                      <a:picLocks noChangeAspect="1" noChangeArrowheads="1"/>
-                    </pic:cNvPicPr>
+                    <pic:cNvPr id="0" name="CubeExercise1.2.331.0_RandomExercise.png"/>
+                    <pic:cNvPicPr/>
                   </pic:nvPicPr>
                   <pic:blipFill>
                     <a:blip r:embed="rId12" cstate="print"/>
-                    <a:srcRect/>
                     <a:stretch>
                       <a:fillRect/>
                     </a:stretch>
                   </pic:blipFill>
-                  <pic:spPr bwMode="auto">
+                  <pic:spPr>
                     <a:xfrm>
                       <a:off x="0" y="0"/>
-                      <a:ext cx="6572250" cy="4762500"/>
+                      <a:ext cx="7106642" cy="5677693"/>
                     </a:xfrm>
                     <a:prstGeom prst="rect">
                       <a:avLst/>
                     </a:prstGeom>
-                    <a:noFill/>
-                    <a:ln w="9525">
-                      <a:noFill/>
-                      <a:miter lim="800000"/>
-                      <a:headEnd/>
-                      <a:tailEnd/>
-                    </a:ln>
                   </pic:spPr>
                 </pic:pic>
               </a:graphicData>
@@ -3461,16 +3773,30 @@
       <w:r>
         <w:rPr>
           <w:rFonts w:hint="eastAsia"/>
-        </w:rPr>
-        <w:t>练习模式——分为无重复随机、可重复随机、正序（无重复）和逆序（无重复）四种模式。</w:t>
-      </w:r>
-    </w:p>
-    <w:p>
-      <w:r>
-        <w:rPr>
-          <w:rFonts w:hint="eastAsia"/>
-        </w:rPr>
-        <w:t>剩余公式个数——在一次练习中所要出现的公式个数。在这些公式出现完之后此次联系将停止。如果练习模式是无重复，而且你所输入的剩余公式的个数多于当前选定的公式个数，则以当前选定的公式个数为准。如果要练习当前选定的全部公式，可以在这里输入“</w:t>
+          <w:b/>
+        </w:rPr>
+        <w:t>练习模式</w:t>
+      </w:r>
+      <w:r>
+        <w:rPr>
+          <w:rFonts w:hint="eastAsia"/>
+        </w:rPr>
+        <w:t>——分为无重复随机、可重复随机、正序（无重复）和逆序（无重复）四种模式。</w:t>
+      </w:r>
+    </w:p>
+    <w:p>
+      <w:r>
+        <w:rPr>
+          <w:rFonts w:hint="eastAsia"/>
+          <w:b/>
+        </w:rPr>
+        <w:t>剩余公式个数</w:t>
+      </w:r>
+      <w:r>
+        <w:rPr>
+          <w:rFonts w:hint="eastAsia"/>
+        </w:rPr>
+        <w:t>——在一次练习中所要出现的公式个数。在这些公式出现完之后此次联系将停止。如果练习模式是无重复，而且你所输入的剩余公式的个数多于当前选定的公式个数，则以当前选定的公式个数为准。如果要练习当前选定的全部公式，可以在这里输入“</w:t>
       </w:r>
       <w:r>
         <w:rPr>
@@ -3489,8 +3815,15 @@
       <w:r>
         <w:rPr>
           <w:rFonts w:hint="eastAsia"/>
-        </w:rPr>
-        <w:t>显示公式延迟——一个公式的图片出现之后等待多少秒显示这个公式的内容。用来在忘记公式的时候及时提醒并复习、强化记忆。</w:t>
+          <w:b/>
+        </w:rPr>
+        <w:t>显示公式延迟</w:t>
+      </w:r>
+      <w:r>
+        <w:rPr>
+          <w:rFonts w:hint="eastAsia"/>
+        </w:rPr>
+        <w:t>——一个公式的图片出现之后等待多少秒显示这个公式的内容。用来在忘记公式的时候及时提醒并复习、强化记忆。</w:t>
       </w:r>
       <w:r>
         <w:rPr>
@@ -3536,11 +3869,121 @@
       </w:r>
     </w:p>
     <w:p>
-      <w:r>
-        <w:rPr>
-          <w:rFonts w:hint="eastAsia"/>
-        </w:rPr>
-        <w:t>记录公式——</w:t>
+      <w:pPr>
+        <w:rPr>
+          <w:rFonts w:hint="eastAsia"/>
+        </w:rPr>
+      </w:pPr>
+      <w:r>
+        <w:rPr>
+          <w:rFonts w:hint="eastAsia"/>
+          <w:b/>
+        </w:rPr>
+        <w:t>限时模式</w:t>
+      </w:r>
+      <w:r>
+        <w:rPr>
+          <w:rFonts w:hint="eastAsia"/>
+        </w:rPr>
+        <w:t>——</w:t>
+      </w:r>
+      <w:r>
+        <w:rPr>
+          <w:rFonts w:hint="eastAsia"/>
+        </w:rPr>
+        <w:t>设置每个公式的限时，一个公式</w:t>
+      </w:r>
+      <w:r>
+        <w:t>到了这个时间之后就会自动切换到下一个公式，当然如果提前完成可以按空格键手动切换</w:t>
+      </w:r>
+      <w:r>
+        <w:rPr>
+          <w:rFonts w:hint="eastAsia"/>
+        </w:rPr>
+        <w:t>。</w:t>
+      </w:r>
+      <w:r>
+        <w:t>如果没赶上，可以按</w:t>
+      </w:r>
+      <w:r>
+        <w:t>P</w:t>
+      </w:r>
+      <w:r>
+        <w:t>键暂停，再按</w:t>
+      </w:r>
+      <w:r>
+        <w:t>P</w:t>
+      </w:r>
+      <w:r>
+        <w:t>键恢复</w:t>
+      </w:r>
+      <w:r>
+        <w:rPr>
+          <w:rFonts w:hint="eastAsia"/>
+        </w:rPr>
+        <w:t>。</w:t>
+      </w:r>
+      <w:r>
+        <w:t>如果值是</w:t>
+      </w:r>
+      <w:r>
+        <w:t>0</w:t>
+      </w:r>
+      <w:r>
+        <w:t>或者负数，则表示禁用限时模式</w:t>
+      </w:r>
+      <w:r>
+        <w:rPr>
+          <w:rFonts w:hint="eastAsia"/>
+        </w:rPr>
+        <w:t>。</w:t>
+      </w:r>
+    </w:p>
+    <w:p>
+      <w:pPr>
+        <w:rPr>
+          <w:rFonts w:hint="eastAsia"/>
+        </w:rPr>
+      </w:pPr>
+      <w:r>
+        <w:rPr>
+          <w:rFonts w:hint="eastAsia"/>
+          <w:b/>
+        </w:rPr>
+        <w:t>显示魔方状态</w:t>
+      </w:r>
+      <w:r>
+        <w:rPr>
+          <w:rFonts w:hint="eastAsia"/>
+        </w:rPr>
+        <w:t>——选中后会出现旁边的“</w:t>
+      </w:r>
+      <w:r>
+        <w:rPr>
+          <w:rFonts w:hint="eastAsia"/>
+        </w:rPr>
+        <w:t>Popup Cube Status</w:t>
+      </w:r>
+      <w:r>
+        <w:rPr>
+          <w:rFonts w:hint="eastAsia"/>
+        </w:rPr>
+        <w:t>”窗口，用来显示当前公式完成后魔方的状态。每换一个公式是在前一个公式完成的基础上继续做当前的公式。</w:t>
+      </w:r>
+    </w:p>
+    <w:p>
+      <w:r>
+        <w:rPr>
+          <w:rFonts w:hint="eastAsia"/>
+          <w:b/>
+        </w:rPr>
+        <w:t>记录公式</w:t>
+      </w:r>
+      <w:r>
+        <w:rPr>
+          <w:rFonts w:hint="eastAsia"/>
+        </w:rPr>
+        <w:t>——</w:t>
       </w:r>
       <w:r>
         <w:rPr>
@@ -3630,13 +4073,62 @@
         </w:rPr>
         <w:t>；做完每个公式之后，先将魔方旋转会初始的朝向（也就是你所习惯的朝向），然后再做下一个公式。</w:t>
       </w:r>
-    </w:p>
-    <w:p>
-      <w:r>
-        <w:rPr>
-          <w:rFonts w:hint="eastAsia"/>
-        </w:rPr>
-        <w:t>开始练习——点击此按钮进入练习状态。每个公式做完之后，如果没有任何疑问，按</w:t>
+      <w:r>
+        <w:rPr>
+          <w:rFonts w:hint="eastAsia"/>
+        </w:rPr>
+        <w:t>（</w:t>
+      </w:r>
+      <w:r>
+        <w:rPr>
+          <w:rFonts w:hint="eastAsia"/>
+        </w:rPr>
+        <w:t>注</w:t>
+      </w:r>
+      <w:r>
+        <w:rPr>
+          <w:rFonts w:hint="eastAsia"/>
+        </w:rPr>
+        <w:t>：这个功能在</w:t>
+      </w:r>
+      <w:r>
+        <w:rPr>
+          <w:rFonts w:hint="eastAsia"/>
+        </w:rPr>
+        <w:t>1.2</w:t>
+      </w:r>
+      <w:r>
+        <w:rPr>
+          <w:rFonts w:hint="eastAsia"/>
+        </w:rPr>
+        <w:t>版本加入“显示魔方状态”之后已经不是那么有用了</w:t>
+      </w:r>
+      <w:r>
+        <w:rPr>
+          <w:rFonts w:hint="eastAsia"/>
+        </w:rPr>
+        <w:t>，也许在后面的版本中我会把这个按钮删除掉</w:t>
+      </w:r>
+      <w:r>
+        <w:rPr>
+          <w:rFonts w:hint="eastAsia"/>
+        </w:rPr>
+        <w:t>）</w:t>
+      </w:r>
+    </w:p>
+    <w:p>
+      <w:r>
+        <w:rPr>
+          <w:rFonts w:hint="eastAsia"/>
+          <w:b/>
+        </w:rPr>
+        <w:t>开始练习</w:t>
+      </w:r>
+      <w:r>
+        <w:rPr>
+          <w:rFonts w:hint="eastAsia"/>
+        </w:rPr>
+        <w:t>——点击此按钮进入练习状态。每个公式做完之后，如果没有任何疑问，按</w:t>
       </w:r>
       <w:r>
         <w:rPr>
@@ -3715,28 +4207,44 @@
       <w:r>
         <w:rPr>
           <w:rFonts w:hint="eastAsia"/>
+          <w:b/>
         </w:rPr>
         <w:t>暂停练习</w:t>
       </w:r>
       <w:r>
         <w:rPr>
           <w:rFonts w:hint="eastAsia"/>
+          <w:b/>
         </w:rPr>
         <w:t>/</w:t>
       </w:r>
       <w:r>
         <w:rPr>
           <w:rFonts w:hint="eastAsia"/>
-        </w:rPr>
-        <w:t>继续练习——用来将计时器暂停或者继续。</w:t>
-      </w:r>
-    </w:p>
-    <w:p>
-      <w:r>
-        <w:rPr>
-          <w:rFonts w:hint="eastAsia"/>
-        </w:rPr>
-        <w:t>停止练习——终止本次练习。</w:t>
+          <w:b/>
+        </w:rPr>
+        <w:t>继续练习</w:t>
+      </w:r>
+      <w:r>
+        <w:rPr>
+          <w:rFonts w:hint="eastAsia"/>
+        </w:rPr>
+        <w:t>——用来将计时器暂停或者继续。</w:t>
+      </w:r>
+    </w:p>
+    <w:p>
+      <w:r>
+        <w:rPr>
+          <w:rFonts w:hint="eastAsia"/>
+          <w:b/>
+        </w:rPr>
+        <w:t>停止练习</w:t>
+      </w:r>
+      <w:r>
+        <w:rPr>
+          <w:rFonts w:hint="eastAsia"/>
+        </w:rPr>
+        <w:t>——终止本次练习。</w:t>
       </w:r>
     </w:p>
     <w:p/>
@@ -3748,14 +4256,14 @@
           <w:numId w:val="1"/>
         </w:numPr>
       </w:pPr>
-      <w:bookmarkStart w:id="9" w:name="_Toc240549535"/>
+      <w:bookmarkStart w:id="10" w:name="_Toc244772002"/>
       <w:r>
         <w:rPr>
           <w:rFonts w:hint="eastAsia"/>
         </w:rPr>
         <w:t>配置</w:t>
       </w:r>
-      <w:bookmarkEnd w:id="9"/>
+      <w:bookmarkEnd w:id="10"/>
     </w:p>
     <w:p>
       <w:r>
@@ -3873,16 +4381,16 @@
           <w:numId w:val="1"/>
         </w:numPr>
       </w:pPr>
-      <w:bookmarkStart w:id="10" w:name="_修改魔方的初始颜色朝向"/>
-      <w:bookmarkStart w:id="11" w:name="_Toc240549536"/>
-      <w:bookmarkEnd w:id="10"/>
+      <w:bookmarkStart w:id="11" w:name="_修改魔方的初始颜色朝向"/>
+      <w:bookmarkStart w:id="12" w:name="_Toc244772003"/>
+      <w:bookmarkEnd w:id="11"/>
       <w:r>
         <w:rPr>
           <w:rFonts w:hint="eastAsia"/>
         </w:rPr>
         <w:t>修改魔方的初始颜色朝向</w:t>
       </w:r>
-      <w:bookmarkEnd w:id="11"/>
+      <w:bookmarkEnd w:id="12"/>
     </w:p>
     <w:p>
       <w:r>
@@ -4567,18 +5075,23 @@
           <w:numId w:val="1"/>
         </w:numPr>
       </w:pPr>
-      <w:bookmarkStart w:id="12" w:name="_自定义公式"/>
-      <w:bookmarkStart w:id="13" w:name="_Toc240549537"/>
-      <w:bookmarkEnd w:id="12"/>
+      <w:bookmarkStart w:id="13" w:name="_自定义公式"/>
+      <w:bookmarkStart w:id="14" w:name="_Toc244772004"/>
+      <w:bookmarkEnd w:id="13"/>
       <w:r>
         <w:rPr>
           <w:rFonts w:hint="eastAsia"/>
         </w:rPr>
         <w:t>自定义公式</w:t>
       </w:r>
-      <w:bookmarkEnd w:id="13"/>
-    </w:p>
-    <w:p>
+      <w:bookmarkEnd w:id="14"/>
+    </w:p>
+    <w:p>
+      <w:pPr>
+        <w:rPr>
+          <w:rFonts w:hint="eastAsia"/>
+        </w:rPr>
+      </w:pPr>
       <w:r>
         <w:rPr>
           <w:rFonts w:hint="eastAsia"/>
@@ -4589,7 +5102,13 @@
         <w:rPr>
           <w:rFonts w:hint="eastAsia"/>
         </w:rPr>
-        <w:t>Formulas.xml</w:t>
+        <w:t>Algorithm</w:t>
+      </w:r>
+      <w:r>
+        <w:rPr>
+          <w:rFonts w:hint="eastAsia"/>
+        </w:rPr>
+        <w:t>s.xml</w:t>
       </w:r>
       <w:r>
         <w:rPr>
@@ -4601,7 +5120,21 @@
         <w:rPr>
           <w:rFonts w:hint="eastAsia"/>
         </w:rPr>
-        <w:t>用文本编辑器打开这个文件，可以看到每个公式如：</w:t>
+        <w:t>用文本编辑器打开这个文件，可以看到</w:t>
+      </w:r>
+      <w:r>
+        <w:rPr>
+          <w:rFonts w:hint="eastAsia"/>
+        </w:rPr>
+        <w:t>：</w:t>
+      </w:r>
+    </w:p>
+    <w:p>
+      <w:r>
+        <w:rPr>
+          <w:rFonts w:hint="eastAsia"/>
+        </w:rPr>
+        <w:t>公式定义标签：</w:t>
       </w:r>
     </w:p>
     <w:p>
@@ -4625,7 +5158,29 @@
           <w:sz w:val="20"/>
           <w:szCs w:val="20"/>
         </w:rPr>
-        <w:t>Formula</w:t>
+        <w:t>Algorithm</w:t>
+      </w:r>
+      <w:r>
+        <w:rPr>
+          <w:rFonts w:ascii="Courier New" w:hAnsi="Courier New" w:cs="Courier New" w:hint="eastAsia"/>
+          <w:noProof/>
+          <w:color w:val="A31515"/>
+          <w:kern w:val="0"/>
+          <w:sz w:val="20"/>
+          <w:szCs w:val="20"/>
+        </w:rPr>
+        <w:t xml:space="preserve"> </w:t>
+      </w:r>
+      <w:r>
+        <w:rPr>
+          <w:rFonts w:ascii="Courier New" w:hAnsi="Courier New" w:cs="Courier New"/>
+          <w:noProof/>
+          <w:color w:val="FF0000"/>
+          <w:kern w:val="0"/>
+          <w:sz w:val="20"/>
+          <w:szCs w:val="20"/>
+        </w:rPr>
+        <w:t>id</w:t>
       </w:r>
       <w:r>
         <w:rPr>
@@ -4636,6 +5191,48 @@
           <w:sz w:val="20"/>
           <w:szCs w:val="20"/>
         </w:rPr>
+        <w:t>=</w:t>
+      </w:r>
+      <w:r>
+        <w:rPr>
+          <w:rFonts w:ascii="Courier New" w:hAnsi="Courier New" w:cs="Courier New"/>
+          <w:noProof/>
+          <w:kern w:val="0"/>
+          <w:sz w:val="20"/>
+          <w:szCs w:val="20"/>
+        </w:rPr>
+        <w:t>"</w:t>
+      </w:r>
+      <w:r>
+        <w:rPr>
+          <w:rFonts w:ascii="Courier New" w:hAnsi="Courier New" w:cs="Courier New"/>
+          <w:noProof/>
+          <w:color w:val="0000FF"/>
+          <w:kern w:val="0"/>
+          <w:sz w:val="20"/>
+          <w:szCs w:val="20"/>
+        </w:rPr>
+        <w:t>1</w:t>
+      </w:r>
+      <w:r>
+        <w:rPr>
+          <w:rFonts w:ascii="Courier New" w:hAnsi="Courier New" w:cs="Courier New"/>
+          <w:noProof/>
+          <w:kern w:val="0"/>
+          <w:sz w:val="20"/>
+          <w:szCs w:val="20"/>
+        </w:rPr>
+        <w:t>"</w:t>
+      </w:r>
+      <w:r>
+        <w:rPr>
+          <w:rFonts w:ascii="Courier New" w:hAnsi="Courier New" w:cs="Courier New" w:hint="eastAsia"/>
+          <w:noProof/>
+          <w:color w:val="FF0000"/>
+          <w:kern w:val="0"/>
+          <w:sz w:val="20"/>
+          <w:szCs w:val="20"/>
+        </w:rPr>
         <w:t xml:space="preserve"> </w:t>
       </w:r>
       <w:r>
@@ -4690,7 +5287,7 @@
           <w:sz w:val="20"/>
           <w:szCs w:val="20"/>
         </w:rPr>
-        <w:t>gan's OLL01</w:t>
+        <w:t>F2L01</w:t>
       </w:r>
       <w:r>
         <w:rPr>
@@ -4722,7 +5319,7 @@
           <w:sz w:val="20"/>
           <w:szCs w:val="20"/>
         </w:rPr>
-        <w:t>e</w:t>
+        <w:t>i</w:t>
       </w:r>
       <w:r>
         <w:rPr>
@@ -4733,7 +5330,7 @@
           <w:sz w:val="20"/>
           <w:szCs w:val="20"/>
         </w:rPr>
-        <w:t>nabled</w:t>
+        <w:t>mage</w:t>
       </w:r>
       <w:r>
         <w:rPr>
@@ -4758,14 +5355,68 @@
       </w:r>
       <w:r>
         <w:rPr>
+          <w:rFonts w:ascii="Courier New" w:hAnsi="Courier New" w:cs="Courier New"/>
+          <w:noProof/>
+          <w:color w:val="0000FF"/>
+          <w:kern w:val="0"/>
+          <w:sz w:val="20"/>
+          <w:szCs w:val="20"/>
+        </w:rPr>
+        <w:t>images\image_OLL_001.bmp</w:t>
+      </w:r>
+      <w:r>
+        <w:rPr>
+          <w:rFonts w:ascii="Courier New" w:hAnsi="Courier New" w:cs="Courier New"/>
+          <w:noProof/>
+          <w:kern w:val="0"/>
+          <w:sz w:val="20"/>
+          <w:szCs w:val="20"/>
+        </w:rPr>
+        <w:t>"</w:t>
+      </w:r>
+      <w:r>
+        <w:rPr>
+          <w:rFonts w:ascii="Courier New" w:hAnsi="Courier New" w:cs="Courier New"/>
+          <w:noProof/>
+          <w:color w:val="0000FF"/>
+          <w:kern w:val="0"/>
+          <w:sz w:val="20"/>
+          <w:szCs w:val="20"/>
+        </w:rPr>
+        <w:t xml:space="preserve"> </w:t>
+      </w:r>
+      <w:r>
+        <w:rPr>
           <w:rFonts w:ascii="Courier New" w:hAnsi="Courier New" w:cs="Courier New" w:hint="eastAsia"/>
           <w:noProof/>
+          <w:color w:val="FF0000"/>
+          <w:kern w:val="0"/>
+          <w:sz w:val="20"/>
+          <w:szCs w:val="20"/>
+        </w:rPr>
+        <w:t>s</w:t>
+      </w:r>
+      <w:r>
+        <w:rPr>
+          <w:rFonts w:ascii="Courier New" w:hAnsi="Courier New" w:cs="Courier New"/>
+          <w:noProof/>
+          <w:color w:val="FF0000"/>
+          <w:kern w:val="0"/>
+          <w:sz w:val="20"/>
+          <w:szCs w:val="20"/>
+        </w:rPr>
+        <w:t>cript</w:t>
+      </w:r>
+      <w:r>
+        <w:rPr>
+          <w:rFonts w:ascii="Courier New" w:hAnsi="Courier New" w:cs="Courier New"/>
+          <w:noProof/>
           <w:color w:val="0000FF"/>
           <w:kern w:val="0"/>
           <w:sz w:val="20"/>
           <w:szCs w:val="20"/>
         </w:rPr>
-        <w:t>true</w:t>
+        <w:t>=</w:t>
       </w:r>
       <w:r>
         <w:rPr>
@@ -4786,6 +5437,27 @@
           <w:sz w:val="20"/>
           <w:szCs w:val="20"/>
         </w:rPr>
+        <w:t>(R U'U') (R2' F R F') U2 (R' F R F')</w:t>
+      </w:r>
+      <w:r>
+        <w:rPr>
+          <w:rFonts w:ascii="Courier New" w:hAnsi="Courier New" w:cs="Courier New"/>
+          <w:noProof/>
+          <w:kern w:val="0"/>
+          <w:sz w:val="20"/>
+          <w:szCs w:val="20"/>
+        </w:rPr>
+        <w:t>"</w:t>
+      </w:r>
+      <w:r>
+        <w:rPr>
+          <w:rFonts w:ascii="Courier New" w:hAnsi="Courier New" w:cs="Courier New"/>
+          <w:noProof/>
+          <w:color w:val="0000FF"/>
+          <w:kern w:val="0"/>
+          <w:sz w:val="20"/>
+          <w:szCs w:val="20"/>
+        </w:rPr>
         <w:t xml:space="preserve"> </w:t>
       </w:r>
       <w:r>
@@ -4797,7 +5469,7 @@
           <w:sz w:val="20"/>
           <w:szCs w:val="20"/>
         </w:rPr>
-        <w:t>i</w:t>
+        <w:t>p</w:t>
       </w:r>
       <w:r>
         <w:rPr>
@@ -4808,7 +5480,7 @@
           <w:sz w:val="20"/>
           <w:szCs w:val="20"/>
         </w:rPr>
-        <w:t>mage</w:t>
+        <w:t>reScript</w:t>
       </w:r>
       <w:r>
         <w:rPr>
@@ -4829,6 +5501,114 @@
           <w:sz w:val="20"/>
           <w:szCs w:val="20"/>
         </w:rPr>
+        <w:t>""</w:t>
+      </w:r>
+      <w:r>
+        <w:rPr>
+          <w:rFonts w:ascii="Courier New" w:hAnsi="Courier New" w:cs="Courier New"/>
+          <w:noProof/>
+          <w:color w:val="0000FF"/>
+          <w:kern w:val="0"/>
+          <w:sz w:val="20"/>
+          <w:szCs w:val="20"/>
+        </w:rPr>
+        <w:t xml:space="preserve"> </w:t>
+      </w:r>
+      <w:r>
+        <w:rPr>
+          <w:rFonts w:ascii="Courier New" w:hAnsi="Courier New" w:cs="Courier New" w:hint="eastAsia"/>
+          <w:noProof/>
+          <w:color w:val="FF0000"/>
+          <w:kern w:val="0"/>
+          <w:sz w:val="20"/>
+          <w:szCs w:val="20"/>
+        </w:rPr>
+        <w:t>p</w:t>
+      </w:r>
+      <w:r>
+        <w:rPr>
+          <w:rFonts w:ascii="Courier New" w:hAnsi="Courier New" w:cs="Courier New"/>
+          <w:noProof/>
+          <w:color w:val="FF0000"/>
+          <w:kern w:val="0"/>
+          <w:sz w:val="20"/>
+          <w:szCs w:val="20"/>
+        </w:rPr>
+        <w:t>ostScript</w:t>
+      </w:r>
+      <w:r>
+        <w:rPr>
+          <w:rFonts w:ascii="Courier New" w:hAnsi="Courier New" w:cs="Courier New"/>
+          <w:noProof/>
+          <w:color w:val="0000FF"/>
+          <w:kern w:val="0"/>
+          <w:sz w:val="20"/>
+          <w:szCs w:val="20"/>
+        </w:rPr>
+        <w:t>=</w:t>
+      </w:r>
+      <w:r>
+        <w:rPr>
+          <w:rFonts w:ascii="Courier New" w:hAnsi="Courier New" w:cs="Courier New"/>
+          <w:noProof/>
+          <w:kern w:val="0"/>
+          <w:sz w:val="20"/>
+          <w:szCs w:val="20"/>
+        </w:rPr>
+        <w:t>""</w:t>
+      </w:r>
+      <w:r>
+        <w:rPr>
+          <w:rFonts w:ascii="Courier New" w:hAnsi="Courier New" w:cs="Courier New"/>
+          <w:noProof/>
+          <w:color w:val="0000FF"/>
+          <w:kern w:val="0"/>
+          <w:sz w:val="20"/>
+          <w:szCs w:val="20"/>
+        </w:rPr>
+        <w:t xml:space="preserve"> </w:t>
+      </w:r>
+      <w:r>
+        <w:rPr>
+          <w:rFonts w:ascii="Courier New" w:hAnsi="Courier New" w:cs="Courier New" w:hint="eastAsia"/>
+          <w:noProof/>
+          <w:color w:val="FF0000"/>
+          <w:kern w:val="0"/>
+          <w:sz w:val="20"/>
+          <w:szCs w:val="20"/>
+        </w:rPr>
+        <w:t>p</w:t>
+      </w:r>
+      <w:r>
+        <w:rPr>
+          <w:rFonts w:ascii="Courier New" w:hAnsi="Courier New" w:cs="Courier New"/>
+          <w:noProof/>
+          <w:color w:val="FF0000"/>
+          <w:kern w:val="0"/>
+          <w:sz w:val="20"/>
+          <w:szCs w:val="20"/>
+        </w:rPr>
+        <w:t>racticeTimes</w:t>
+      </w:r>
+      <w:r>
+        <w:rPr>
+          <w:rFonts w:ascii="Courier New" w:hAnsi="Courier New" w:cs="Courier New"/>
+          <w:noProof/>
+          <w:color w:val="0000FF"/>
+          <w:kern w:val="0"/>
+          <w:sz w:val="20"/>
+          <w:szCs w:val="20"/>
+        </w:rPr>
+        <w:t>=</w:t>
+      </w:r>
+      <w:r>
+        <w:rPr>
+          <w:rFonts w:ascii="Courier New" w:hAnsi="Courier New" w:cs="Courier New"/>
+          <w:noProof/>
+          <w:kern w:val="0"/>
+          <w:sz w:val="20"/>
+          <w:szCs w:val="20"/>
+        </w:rPr>
         <w:t>"</w:t>
       </w:r>
       <w:r>
@@ -4840,7 +5620,7 @@
           <w:sz w:val="20"/>
           <w:szCs w:val="20"/>
         </w:rPr>
-        <w:t>images\image_OLL_001.bmp</w:t>
+        <w:t>15</w:t>
       </w:r>
       <w:r>
         <w:rPr>
@@ -4861,29 +5641,50 @@
           <w:sz w:val="20"/>
           <w:szCs w:val="20"/>
         </w:rPr>
-        <w:t xml:space="preserve"> </w:t>
-      </w:r>
-      <w:r>
-        <w:rPr>
-          <w:rFonts w:ascii="Courier New" w:hAnsi="Courier New" w:cs="Courier New" w:hint="eastAsia"/>
-          <w:noProof/>
-          <w:color w:val="FF0000"/>
-          <w:kern w:val="0"/>
-          <w:sz w:val="20"/>
-          <w:szCs w:val="20"/>
-        </w:rPr>
-        <w:t>s</w:t>
-      </w:r>
-      <w:r>
-        <w:rPr>
-          <w:rFonts w:ascii="Courier New" w:hAnsi="Courier New" w:cs="Courier New"/>
-          <w:noProof/>
-          <w:color w:val="FF0000"/>
-          <w:kern w:val="0"/>
-          <w:sz w:val="20"/>
-          <w:szCs w:val="20"/>
-        </w:rPr>
-        <w:t>cript</w:t>
+        <w:t xml:space="preserve"> /&gt;</w:t>
+      </w:r>
+    </w:p>
+    <w:p>
+      <w:pPr>
+        <w:rPr>
+          <w:rFonts w:hint="eastAsia"/>
+        </w:rPr>
+      </w:pPr>
+      <w:r>
+        <w:rPr>
+          <w:rFonts w:hint="eastAsia"/>
+        </w:rPr>
+        <w:t>id</w:t>
+      </w:r>
+      <w:r>
+        <w:rPr>
+          <w:rFonts w:hint="eastAsia"/>
+        </w:rPr>
+        <w:t>属性——必须是数字。表示该公式的唯一标识</w:t>
+      </w:r>
+      <w:r>
+        <w:rPr>
+          <w:rFonts w:hint="eastAsia"/>
+        </w:rPr>
+        <w:t>符</w:t>
+      </w:r>
+      <w:r>
+        <w:rPr>
+          <w:rFonts w:hint="eastAsia"/>
+        </w:rPr>
+        <w:t>，不同的公式必须用不同的</w:t>
+      </w:r>
+      <w:r>
+        <w:rPr>
+          <w:rFonts w:hint="eastAsia"/>
+        </w:rPr>
+        <w:t>id</w:t>
+      </w:r>
+      <w:r>
+        <w:rPr>
+          <w:rFonts w:hint="eastAsia"/>
+        </w:rPr>
+        <w:t>，用于在分组</w:t>
       </w:r>
       <w:r>
         <w:rPr>
@@ -4894,17 +5695,18 @@
           <w:sz w:val="20"/>
           <w:szCs w:val="20"/>
         </w:rPr>
-        <w:t>=</w:t>
-      </w:r>
-      <w:r>
-        <w:rPr>
-          <w:rFonts w:ascii="Courier New" w:hAnsi="Courier New" w:cs="Courier New"/>
-          <w:noProof/>
-          <w:kern w:val="0"/>
-          <w:sz w:val="20"/>
-          <w:szCs w:val="20"/>
-        </w:rPr>
-        <w:t>"</w:t>
+        <w:t>&lt;</w:t>
+      </w:r>
+      <w:r>
+        <w:rPr>
+          <w:rFonts w:ascii="Courier New" w:hAnsi="Courier New" w:cs="Courier New"/>
+          <w:noProof/>
+          <w:color w:val="A31515"/>
+          <w:kern w:val="0"/>
+          <w:sz w:val="20"/>
+          <w:szCs w:val="20"/>
+        </w:rPr>
+        <w:t>Group</w:t>
       </w:r>
       <w:r>
         <w:rPr>
@@ -4915,265 +5717,25 @@
           <w:sz w:val="20"/>
           <w:szCs w:val="20"/>
         </w:rPr>
-        <w:t>(R U'U') (R2' F R F') U2 (R' F R F')</w:t>
-      </w:r>
-      <w:r>
-        <w:rPr>
-          <w:rFonts w:ascii="Courier New" w:hAnsi="Courier New" w:cs="Courier New"/>
-          <w:noProof/>
-          <w:kern w:val="0"/>
-          <w:sz w:val="20"/>
-          <w:szCs w:val="20"/>
-        </w:rPr>
-        <w:t>"</w:t>
-      </w:r>
-      <w:r>
-        <w:rPr>
-          <w:rFonts w:ascii="Courier New" w:hAnsi="Courier New" w:cs="Courier New"/>
-          <w:noProof/>
-          <w:color w:val="0000FF"/>
-          <w:kern w:val="0"/>
-          <w:sz w:val="20"/>
-          <w:szCs w:val="20"/>
-        </w:rPr>
-        <w:t xml:space="preserve"> </w:t>
-      </w:r>
-      <w:r>
-        <w:rPr>
-          <w:rFonts w:ascii="Courier New" w:hAnsi="Courier New" w:cs="Courier New" w:hint="eastAsia"/>
-          <w:noProof/>
-          <w:color w:val="FF0000"/>
-          <w:kern w:val="0"/>
-          <w:sz w:val="20"/>
-          <w:szCs w:val="20"/>
-        </w:rPr>
-        <w:t>p</w:t>
-      </w:r>
-      <w:r>
-        <w:rPr>
-          <w:rFonts w:ascii="Courier New" w:hAnsi="Courier New" w:cs="Courier New"/>
-          <w:noProof/>
-          <w:color w:val="FF0000"/>
-          <w:kern w:val="0"/>
-          <w:sz w:val="20"/>
-          <w:szCs w:val="20"/>
-        </w:rPr>
-        <w:t>reScript</w:t>
-      </w:r>
-      <w:r>
-        <w:rPr>
-          <w:rFonts w:ascii="Courier New" w:hAnsi="Courier New" w:cs="Courier New"/>
-          <w:noProof/>
-          <w:color w:val="0000FF"/>
-          <w:kern w:val="0"/>
-          <w:sz w:val="20"/>
-          <w:szCs w:val="20"/>
-        </w:rPr>
-        <w:t>=</w:t>
-      </w:r>
-      <w:r>
-        <w:rPr>
-          <w:rFonts w:ascii="Courier New" w:hAnsi="Courier New" w:cs="Courier New"/>
-          <w:noProof/>
-          <w:kern w:val="0"/>
-          <w:sz w:val="20"/>
-          <w:szCs w:val="20"/>
-        </w:rPr>
-        <w:t>""</w:t>
-      </w:r>
-      <w:r>
-        <w:rPr>
-          <w:rFonts w:ascii="Courier New" w:hAnsi="Courier New" w:cs="Courier New"/>
-          <w:noProof/>
-          <w:color w:val="0000FF"/>
-          <w:kern w:val="0"/>
-          <w:sz w:val="20"/>
-          <w:szCs w:val="20"/>
-        </w:rPr>
-        <w:t xml:space="preserve"> </w:t>
-      </w:r>
-      <w:r>
-        <w:rPr>
-          <w:rFonts w:ascii="Courier New" w:hAnsi="Courier New" w:cs="Courier New" w:hint="eastAsia"/>
-          <w:noProof/>
-          <w:color w:val="FF0000"/>
-          <w:kern w:val="0"/>
-          <w:sz w:val="20"/>
-          <w:szCs w:val="20"/>
-        </w:rPr>
-        <w:t>p</w:t>
-      </w:r>
-      <w:r>
-        <w:rPr>
-          <w:rFonts w:ascii="Courier New" w:hAnsi="Courier New" w:cs="Courier New"/>
-          <w:noProof/>
-          <w:color w:val="FF0000"/>
-          <w:kern w:val="0"/>
-          <w:sz w:val="20"/>
-          <w:szCs w:val="20"/>
-        </w:rPr>
-        <w:t>ostScript</w:t>
-      </w:r>
-      <w:r>
-        <w:rPr>
-          <w:rFonts w:ascii="Courier New" w:hAnsi="Courier New" w:cs="Courier New"/>
-          <w:noProof/>
-          <w:color w:val="0000FF"/>
-          <w:kern w:val="0"/>
-          <w:sz w:val="20"/>
-          <w:szCs w:val="20"/>
-        </w:rPr>
-        <w:t>=</w:t>
-      </w:r>
-      <w:r>
-        <w:rPr>
-          <w:rFonts w:ascii="Courier New" w:hAnsi="Courier New" w:cs="Courier New"/>
-          <w:noProof/>
-          <w:kern w:val="0"/>
-          <w:sz w:val="20"/>
-          <w:szCs w:val="20"/>
-        </w:rPr>
-        <w:t>""</w:t>
-      </w:r>
-      <w:r>
-        <w:rPr>
-          <w:rFonts w:ascii="Courier New" w:hAnsi="Courier New" w:cs="Courier New"/>
-          <w:noProof/>
-          <w:color w:val="0000FF"/>
-          <w:kern w:val="0"/>
-          <w:sz w:val="20"/>
-          <w:szCs w:val="20"/>
-        </w:rPr>
-        <w:t xml:space="preserve"> </w:t>
-      </w:r>
-      <w:r>
-        <w:rPr>
-          <w:rFonts w:ascii="Courier New" w:hAnsi="Courier New" w:cs="Courier New" w:hint="eastAsia"/>
-          <w:noProof/>
-          <w:color w:val="FF0000"/>
-          <w:kern w:val="0"/>
-          <w:sz w:val="20"/>
-          <w:szCs w:val="20"/>
-        </w:rPr>
-        <w:t>d</w:t>
-      </w:r>
-      <w:r>
-        <w:rPr>
-          <w:rFonts w:ascii="Courier New" w:hAnsi="Courier New" w:cs="Courier New"/>
-          <w:noProof/>
-          <w:color w:val="FF0000"/>
-          <w:kern w:val="0"/>
-          <w:sz w:val="20"/>
-          <w:szCs w:val="20"/>
-        </w:rPr>
-        <w:t>emo</w:t>
-      </w:r>
-      <w:r>
-        <w:rPr>
-          <w:rFonts w:ascii="Courier New" w:hAnsi="Courier New" w:cs="Courier New"/>
-          <w:noProof/>
-          <w:color w:val="0000FF"/>
-          <w:kern w:val="0"/>
-          <w:sz w:val="20"/>
-          <w:szCs w:val="20"/>
-        </w:rPr>
-        <w:t>=</w:t>
-      </w:r>
-      <w:r>
-        <w:rPr>
-          <w:rFonts w:ascii="Courier New" w:hAnsi="Courier New" w:cs="Courier New"/>
-          <w:noProof/>
-          <w:kern w:val="0"/>
-          <w:sz w:val="20"/>
-          <w:szCs w:val="20"/>
-        </w:rPr>
-        <w:t>""</w:t>
-      </w:r>
-      <w:r>
-        <w:rPr>
-          <w:rFonts w:ascii="Courier New" w:hAnsi="Courier New" w:cs="Courier New"/>
-          <w:noProof/>
-          <w:color w:val="0000FF"/>
-          <w:kern w:val="0"/>
-          <w:sz w:val="20"/>
-          <w:szCs w:val="20"/>
-        </w:rPr>
-        <w:t xml:space="preserve"> </w:t>
-      </w:r>
-      <w:r>
-        <w:rPr>
-          <w:rFonts w:ascii="Courier New" w:hAnsi="Courier New" w:cs="Courier New" w:hint="eastAsia"/>
-          <w:noProof/>
-          <w:color w:val="FF0000"/>
-          <w:kern w:val="0"/>
-          <w:sz w:val="20"/>
-          <w:szCs w:val="20"/>
-        </w:rPr>
-        <w:t>p</w:t>
-      </w:r>
-      <w:r>
-        <w:rPr>
-          <w:rFonts w:ascii="Courier New" w:hAnsi="Courier New" w:cs="Courier New"/>
-          <w:noProof/>
-          <w:color w:val="FF0000"/>
-          <w:kern w:val="0"/>
-          <w:sz w:val="20"/>
-          <w:szCs w:val="20"/>
-        </w:rPr>
-        <w:t>racticeTimes</w:t>
-      </w:r>
-      <w:r>
-        <w:rPr>
-          <w:rFonts w:ascii="Courier New" w:hAnsi="Courier New" w:cs="Courier New"/>
-          <w:noProof/>
-          <w:color w:val="0000FF"/>
-          <w:kern w:val="0"/>
-          <w:sz w:val="20"/>
-          <w:szCs w:val="20"/>
-        </w:rPr>
-        <w:t>=</w:t>
-      </w:r>
-      <w:r>
-        <w:rPr>
-          <w:rFonts w:ascii="Courier New" w:hAnsi="Courier New" w:cs="Courier New"/>
-          <w:noProof/>
-          <w:kern w:val="0"/>
-          <w:sz w:val="20"/>
-          <w:szCs w:val="20"/>
-        </w:rPr>
-        <w:t>"</w:t>
-      </w:r>
-      <w:r>
-        <w:rPr>
-          <w:rFonts w:ascii="Courier New" w:hAnsi="Courier New" w:cs="Courier New"/>
-          <w:noProof/>
-          <w:color w:val="0000FF"/>
-          <w:kern w:val="0"/>
-          <w:sz w:val="20"/>
-          <w:szCs w:val="20"/>
-        </w:rPr>
-        <w:t>15</w:t>
-      </w:r>
-      <w:r>
-        <w:rPr>
-          <w:rFonts w:ascii="Courier New" w:hAnsi="Courier New" w:cs="Courier New"/>
-          <w:noProof/>
-          <w:kern w:val="0"/>
-          <w:sz w:val="20"/>
-          <w:szCs w:val="20"/>
-        </w:rPr>
-        <w:t>"</w:t>
-      </w:r>
-      <w:r>
-        <w:rPr>
-          <w:rFonts w:ascii="Courier New" w:hAnsi="Courier New" w:cs="Courier New"/>
-          <w:noProof/>
-          <w:color w:val="0000FF"/>
-          <w:kern w:val="0"/>
-          <w:sz w:val="20"/>
-          <w:szCs w:val="20"/>
-        </w:rPr>
-        <w:t xml:space="preserve"> /&gt;</w:t>
+        <w:t>&gt;</w:t>
+      </w:r>
+      <w:r>
+        <w:rPr>
+          <w:rFonts w:hint="eastAsia"/>
+        </w:rPr>
+        <w:t>标签中引用</w:t>
+      </w:r>
+      <w:r>
+        <w:rPr>
+          <w:rFonts w:hint="eastAsia"/>
+        </w:rPr>
+        <w:t>该公式</w:t>
+      </w:r>
+      <w:r>
+        <w:rPr>
+          <w:rFonts w:hint="eastAsia"/>
+        </w:rPr>
+        <w:t>。同一个公式可以在多个分组中被引用。</w:t>
       </w:r>
     </w:p>
     <w:p>
@@ -5449,13 +6011,13 @@
         <w:rPr>
           <w:rFonts w:hint="eastAsia"/>
         </w:rPr>
-        <w:t>d</w:t>
-      </w:r>
-      <w:r>
-        <w:rPr>
-          <w:rFonts w:hint="eastAsia"/>
-        </w:rPr>
-        <w:t>emo</w:t>
+        <w:t>p</w:t>
+      </w:r>
+      <w:r>
+        <w:rPr>
+          <w:rFonts w:hint="eastAsia"/>
+        </w:rPr>
+        <w:t>racticeTimes</w:t>
       </w:r>
       <w:r>
         <w:rPr>
@@ -5467,8 +6029,15 @@
         <w:rPr>
           <w:rFonts w:hint="eastAsia"/>
         </w:rPr>
-        <w:t>公式手法视频的路径。</w:t>
-      </w:r>
+        <w:t>统计某个公式在“随机练习”模式中出现的次数。</w:t>
+      </w:r>
+    </w:p>
+    <w:p>
+      <w:pPr>
+        <w:rPr>
+          <w:rFonts w:hint="eastAsia"/>
+        </w:rPr>
+      </w:pPr>
       <w:r>
         <w:rPr>
           <w:rFonts w:hint="eastAsia"/>
@@ -5479,83 +6048,1263 @@
         <w:rPr>
           <w:rFonts w:hint="eastAsia"/>
         </w:rPr>
-        <w:t>CubeExercise1.0</w:t>
-      </w:r>
-      <w:r>
-        <w:rPr>
-          <w:rFonts w:hint="eastAsia"/>
-        </w:rPr>
-        <w:t>中没有使用。</w:t>
-      </w:r>
-    </w:p>
-    <w:p>
-      <w:r>
-        <w:rPr>
-          <w:rFonts w:hint="eastAsia"/>
-        </w:rPr>
-        <w:t>p</w:t>
-      </w:r>
-      <w:r>
-        <w:rPr>
-          <w:rFonts w:hint="eastAsia"/>
-        </w:rPr>
-        <w:t>racticeTimes</w:t>
-      </w:r>
-      <w:r>
-        <w:rPr>
-          <w:rFonts w:hint="eastAsia"/>
-        </w:rPr>
-        <w:t>属性——</w:t>
-      </w:r>
-      <w:r>
-        <w:rPr>
-          <w:rFonts w:hint="eastAsia"/>
-        </w:rPr>
-        <w:t>统计某个公式在“随机练习”模式中出现的次数。</w:t>
-      </w:r>
-    </w:p>
-    <w:p>
-      <w:r>
-        <w:rPr>
-          <w:rFonts w:hint="eastAsia"/>
-        </w:rPr>
-        <w:t>在</w:t>
-      </w:r>
-      <w:r>
-        <w:rPr>
-          <w:rFonts w:hint="eastAsia"/>
-        </w:rPr>
         <w:t>CubeExercise 1.</w:t>
       </w:r>
       <w:r>
         <w:rPr>
           <w:rFonts w:hint="eastAsia"/>
         </w:rPr>
+        <w:t>2</w:t>
+      </w:r>
+      <w:r>
+        <w:rPr>
+          <w:rFonts w:hint="eastAsia"/>
+        </w:rPr>
+        <w:t>中只有</w:t>
+      </w:r>
+      <w:r>
+        <w:rPr>
+          <w:rFonts w:hint="eastAsia"/>
+        </w:rPr>
+        <w:t>e</w:t>
+      </w:r>
+      <w:r>
+        <w:rPr>
+          <w:rFonts w:hint="eastAsia"/>
+        </w:rPr>
+        <w:t>nabled</w:t>
+      </w:r>
+      <w:r>
+        <w:rPr>
+          <w:rFonts w:hint="eastAsia"/>
+        </w:rPr>
+        <w:t>属性可以通过界面修改。如果要修改其它属性，需要用文本编辑器打开后进行编辑。</w:t>
+      </w:r>
+    </w:p>
+    <w:p>
+      <w:pPr>
+        <w:rPr>
+          <w:rFonts w:hint="eastAsia"/>
+        </w:rPr>
+      </w:pPr>
+    </w:p>
+    <w:p>
+      <w:pPr>
+        <w:pStyle w:val="Heading4"/>
+        <w:numPr>
+          <w:ilvl w:val="2"/>
+          <w:numId w:val="1"/>
+        </w:numPr>
+        <w:rPr>
+          <w:rFonts w:hint="eastAsia"/>
+        </w:rPr>
+      </w:pPr>
+      <w:bookmarkStart w:id="15" w:name="_Toc244772005"/>
+      <w:r>
+        <w:rPr>
+          <w:rFonts w:hint="eastAsia"/>
+        </w:rPr>
+        <w:t>自定义分组</w:t>
+      </w:r>
+      <w:bookmarkEnd w:id="15"/>
+    </w:p>
+    <w:p>
+      <w:pPr>
+        <w:rPr>
+          <w:rFonts w:hint="eastAsia"/>
+        </w:rPr>
+      </w:pPr>
+      <w:r>
+        <w:rPr>
+          <w:rFonts w:hint="eastAsia"/>
+        </w:rPr>
+        <w:t>分组同样被定义在</w:t>
+      </w:r>
+      <w:r>
+        <w:rPr>
+          <w:rFonts w:hint="eastAsia"/>
+        </w:rPr>
+        <w:t>Algorithms.xml</w:t>
+      </w:r>
+      <w:r>
+        <w:rPr>
+          <w:rFonts w:hint="eastAsia"/>
+        </w:rPr>
+        <w:t>中。</w:t>
+      </w:r>
+    </w:p>
+    <w:p>
+      <w:pPr>
+        <w:rPr>
+          <w:rFonts w:hint="eastAsia"/>
+        </w:rPr>
+      </w:pPr>
+      <w:r>
+        <w:rPr>
+          <w:rFonts w:hint="eastAsia"/>
+        </w:rPr>
+        <w:t>分组定义标签：</w:t>
+      </w:r>
+    </w:p>
+    <w:p>
+      <w:pPr>
+        <w:autoSpaceDE w:val="0"/>
+        <w:autoSpaceDN w:val="0"/>
+        <w:adjustRightInd w:val="0"/>
+        <w:jc w:val="left"/>
+        <w:rPr>
+          <w:rFonts w:ascii="Courier New" w:hAnsi="Courier New" w:cs="Courier New"/>
+          <w:noProof/>
+          <w:color w:val="0000FF"/>
+          <w:kern w:val="0"/>
+          <w:sz w:val="20"/>
+          <w:szCs w:val="20"/>
+        </w:rPr>
+      </w:pPr>
+      <w:r>
+        <w:rPr>
+          <w:rFonts w:ascii="Courier New" w:hAnsi="Courier New" w:cs="Courier New"/>
+          <w:noProof/>
+          <w:color w:val="0000FF"/>
+          <w:kern w:val="0"/>
+          <w:sz w:val="20"/>
+          <w:szCs w:val="20"/>
+        </w:rPr>
+        <w:t>&lt;</w:t>
+      </w:r>
+      <w:r>
+        <w:rPr>
+          <w:rFonts w:ascii="Courier New" w:hAnsi="Courier New" w:cs="Courier New"/>
+          <w:noProof/>
+          <w:color w:val="A31515"/>
+          <w:kern w:val="0"/>
+          <w:sz w:val="20"/>
+          <w:szCs w:val="20"/>
+        </w:rPr>
+        <w:t>Group</w:t>
+      </w:r>
+      <w:r>
+        <w:rPr>
+          <w:rFonts w:ascii="Courier New" w:hAnsi="Courier New" w:cs="Courier New"/>
+          <w:noProof/>
+          <w:color w:val="0000FF"/>
+          <w:kern w:val="0"/>
+          <w:sz w:val="20"/>
+          <w:szCs w:val="20"/>
+        </w:rPr>
+        <w:t xml:space="preserve"> </w:t>
+      </w:r>
+      <w:r>
+        <w:rPr>
+          <w:rFonts w:ascii="Courier New" w:hAnsi="Courier New" w:cs="Courier New"/>
+          <w:noProof/>
+          <w:color w:val="FF0000"/>
+          <w:kern w:val="0"/>
+          <w:sz w:val="20"/>
+          <w:szCs w:val="20"/>
+        </w:rPr>
+        <w:t>name</w:t>
+      </w:r>
+      <w:r>
+        <w:rPr>
+          <w:rFonts w:ascii="Courier New" w:hAnsi="Courier New" w:cs="Courier New"/>
+          <w:noProof/>
+          <w:color w:val="0000FF"/>
+          <w:kern w:val="0"/>
+          <w:sz w:val="20"/>
+          <w:szCs w:val="20"/>
+        </w:rPr>
+        <w:t>=</w:t>
+      </w:r>
+      <w:r>
+        <w:rPr>
+          <w:rFonts w:ascii="Courier New" w:hAnsi="Courier New" w:cs="Courier New"/>
+          <w:noProof/>
+          <w:kern w:val="0"/>
+          <w:sz w:val="20"/>
+          <w:szCs w:val="20"/>
+        </w:rPr>
+        <w:t>"</w:t>
+      </w:r>
+      <w:r>
+        <w:rPr>
+          <w:rFonts w:ascii="Courier New" w:hAnsi="Courier New" w:cs="Courier New"/>
+          <w:noProof/>
+          <w:color w:val="0000FF"/>
+          <w:kern w:val="0"/>
+          <w:sz w:val="20"/>
+          <w:szCs w:val="20"/>
+        </w:rPr>
+        <w:t>角块复原</w:t>
+      </w:r>
+      <w:r>
+        <w:rPr>
+          <w:rFonts w:ascii="Courier New" w:hAnsi="Courier New" w:cs="Courier New"/>
+          <w:noProof/>
+          <w:kern w:val="0"/>
+          <w:sz w:val="20"/>
+          <w:szCs w:val="20"/>
+        </w:rPr>
+        <w:t>"</w:t>
+      </w:r>
+      <w:r>
+        <w:rPr>
+          <w:rFonts w:ascii="Courier New" w:hAnsi="Courier New" w:cs="Courier New"/>
+          <w:noProof/>
+          <w:color w:val="0000FF"/>
+          <w:kern w:val="0"/>
+          <w:sz w:val="20"/>
+          <w:szCs w:val="20"/>
+        </w:rPr>
+        <w:t xml:space="preserve"> </w:t>
+      </w:r>
+      <w:r>
+        <w:rPr>
+          <w:rFonts w:ascii="Courier New" w:hAnsi="Courier New" w:cs="Courier New"/>
+          <w:noProof/>
+          <w:color w:val="FF0000"/>
+          <w:kern w:val="0"/>
+          <w:sz w:val="20"/>
+          <w:szCs w:val="20"/>
+        </w:rPr>
+        <w:t>enabled</w:t>
+      </w:r>
+      <w:r>
+        <w:rPr>
+          <w:rFonts w:ascii="Courier New" w:hAnsi="Courier New" w:cs="Courier New"/>
+          <w:noProof/>
+          <w:color w:val="0000FF"/>
+          <w:kern w:val="0"/>
+          <w:sz w:val="20"/>
+          <w:szCs w:val="20"/>
+        </w:rPr>
+        <w:t>=</w:t>
+      </w:r>
+      <w:r>
+        <w:rPr>
+          <w:rFonts w:ascii="Courier New" w:hAnsi="Courier New" w:cs="Courier New"/>
+          <w:noProof/>
+          <w:kern w:val="0"/>
+          <w:sz w:val="20"/>
+          <w:szCs w:val="20"/>
+        </w:rPr>
+        <w:t>"</w:t>
+      </w:r>
+      <w:r>
+        <w:rPr>
+          <w:rFonts w:ascii="Courier New" w:hAnsi="Courier New" w:cs="Courier New"/>
+          <w:noProof/>
+          <w:color w:val="0000FF"/>
+          <w:kern w:val="0"/>
+          <w:sz w:val="20"/>
+          <w:szCs w:val="20"/>
+        </w:rPr>
+        <w:t>false</w:t>
+      </w:r>
+      <w:r>
+        <w:rPr>
+          <w:rFonts w:ascii="Courier New" w:hAnsi="Courier New" w:cs="Courier New"/>
+          <w:noProof/>
+          <w:kern w:val="0"/>
+          <w:sz w:val="20"/>
+          <w:szCs w:val="20"/>
+        </w:rPr>
+        <w:t>"</w:t>
+      </w:r>
+      <w:r>
+        <w:rPr>
+          <w:rFonts w:ascii="Courier New" w:hAnsi="Courier New" w:cs="Courier New"/>
+          <w:noProof/>
+          <w:color w:val="0000FF"/>
+          <w:kern w:val="0"/>
+          <w:sz w:val="20"/>
+          <w:szCs w:val="20"/>
+        </w:rPr>
+        <w:t xml:space="preserve"> </w:t>
+      </w:r>
+      <w:r>
+        <w:rPr>
+          <w:rFonts w:ascii="Courier New" w:hAnsi="Courier New" w:cs="Courier New"/>
+          <w:noProof/>
+          <w:color w:val="FF0000"/>
+          <w:kern w:val="0"/>
+          <w:sz w:val="20"/>
+          <w:szCs w:val="20"/>
+        </w:rPr>
+        <w:t>expanded</w:t>
+      </w:r>
+      <w:r>
+        <w:rPr>
+          <w:rFonts w:ascii="Courier New" w:hAnsi="Courier New" w:cs="Courier New"/>
+          <w:noProof/>
+          <w:color w:val="0000FF"/>
+          <w:kern w:val="0"/>
+          <w:sz w:val="20"/>
+          <w:szCs w:val="20"/>
+        </w:rPr>
+        <w:t>=</w:t>
+      </w:r>
+      <w:r>
+        <w:rPr>
+          <w:rFonts w:ascii="Courier New" w:hAnsi="Courier New" w:cs="Courier New"/>
+          <w:noProof/>
+          <w:kern w:val="0"/>
+          <w:sz w:val="20"/>
+          <w:szCs w:val="20"/>
+        </w:rPr>
+        <w:t>"</w:t>
+      </w:r>
+      <w:r>
+        <w:rPr>
+          <w:rFonts w:ascii="Courier New" w:hAnsi="Courier New" w:cs="Courier New"/>
+          <w:noProof/>
+          <w:color w:val="0000FF"/>
+          <w:kern w:val="0"/>
+          <w:sz w:val="20"/>
+          <w:szCs w:val="20"/>
+        </w:rPr>
+        <w:t>false</w:t>
+      </w:r>
+      <w:r>
+        <w:rPr>
+          <w:rFonts w:ascii="Courier New" w:hAnsi="Courier New" w:cs="Courier New"/>
+          <w:noProof/>
+          <w:kern w:val="0"/>
+          <w:sz w:val="20"/>
+          <w:szCs w:val="20"/>
+        </w:rPr>
+        <w:t>"</w:t>
+      </w:r>
+      <w:r>
+        <w:rPr>
+          <w:rFonts w:ascii="Courier New" w:hAnsi="Courier New" w:cs="Courier New"/>
+          <w:noProof/>
+          <w:color w:val="0000FF"/>
+          <w:kern w:val="0"/>
+          <w:sz w:val="20"/>
+          <w:szCs w:val="20"/>
+        </w:rPr>
+        <w:t>&gt;</w:t>
+      </w:r>
+    </w:p>
+    <w:p>
+      <w:pPr>
+        <w:autoSpaceDE w:val="0"/>
+        <w:autoSpaceDN w:val="0"/>
+        <w:adjustRightInd w:val="0"/>
+        <w:jc w:val="left"/>
+        <w:rPr>
+          <w:rFonts w:ascii="Courier New" w:hAnsi="Courier New" w:cs="Courier New"/>
+          <w:noProof/>
+          <w:color w:val="0000FF"/>
+          <w:kern w:val="0"/>
+          <w:sz w:val="20"/>
+          <w:szCs w:val="20"/>
+        </w:rPr>
+      </w:pPr>
+      <w:r>
+        <w:rPr>
+          <w:rFonts w:ascii="Courier New" w:hAnsi="Courier New" w:cs="Courier New" w:hint="eastAsia"/>
+          <w:noProof/>
+          <w:color w:val="0000FF"/>
+          <w:kern w:val="0"/>
+          <w:sz w:val="20"/>
+          <w:szCs w:val="20"/>
+        </w:rPr>
+        <w:t xml:space="preserve">    </w:t>
+      </w:r>
+      <w:r>
+        <w:rPr>
+          <w:rFonts w:ascii="Courier New" w:hAnsi="Courier New" w:cs="Courier New"/>
+          <w:noProof/>
+          <w:color w:val="0000FF"/>
+          <w:kern w:val="0"/>
+          <w:sz w:val="20"/>
+          <w:szCs w:val="20"/>
+        </w:rPr>
+        <w:t>&lt;</w:t>
+      </w:r>
+      <w:r>
+        <w:rPr>
+          <w:rFonts w:ascii="Courier New" w:hAnsi="Courier New" w:cs="Courier New"/>
+          <w:noProof/>
+          <w:color w:val="A31515"/>
+          <w:kern w:val="0"/>
+          <w:sz w:val="20"/>
+          <w:szCs w:val="20"/>
+        </w:rPr>
+        <w:t>AlgorithmReference</w:t>
+      </w:r>
+      <w:r>
+        <w:rPr>
+          <w:rFonts w:ascii="Courier New" w:hAnsi="Courier New" w:cs="Courier New"/>
+          <w:noProof/>
+          <w:color w:val="0000FF"/>
+          <w:kern w:val="0"/>
+          <w:sz w:val="20"/>
+          <w:szCs w:val="20"/>
+        </w:rPr>
+        <w:t xml:space="preserve"> </w:t>
+      </w:r>
+      <w:r>
+        <w:rPr>
+          <w:rFonts w:ascii="Courier New" w:hAnsi="Courier New" w:cs="Courier New"/>
+          <w:noProof/>
+          <w:color w:val="FF0000"/>
+          <w:kern w:val="0"/>
+          <w:sz w:val="20"/>
+          <w:szCs w:val="20"/>
+        </w:rPr>
+        <w:t>id</w:t>
+      </w:r>
+      <w:r>
+        <w:rPr>
+          <w:rFonts w:ascii="Courier New" w:hAnsi="Courier New" w:cs="Courier New"/>
+          <w:noProof/>
+          <w:color w:val="0000FF"/>
+          <w:kern w:val="0"/>
+          <w:sz w:val="20"/>
+          <w:szCs w:val="20"/>
+        </w:rPr>
+        <w:t>=</w:t>
+      </w:r>
+      <w:r>
+        <w:rPr>
+          <w:rFonts w:ascii="Courier New" w:hAnsi="Courier New" w:cs="Courier New"/>
+          <w:noProof/>
+          <w:kern w:val="0"/>
+          <w:sz w:val="20"/>
+          <w:szCs w:val="20"/>
+        </w:rPr>
+        <w:t>"</w:t>
+      </w:r>
+      <w:r>
+        <w:rPr>
+          <w:rFonts w:ascii="Courier New" w:hAnsi="Courier New" w:cs="Courier New"/>
+          <w:noProof/>
+          <w:color w:val="0000FF"/>
+          <w:kern w:val="0"/>
+          <w:sz w:val="20"/>
+          <w:szCs w:val="20"/>
+        </w:rPr>
         <w:t>1</w:t>
       </w:r>
       <w:r>
         <w:rPr>
-          <w:rFonts w:hint="eastAsia"/>
-        </w:rPr>
-        <w:t>中只有</w:t>
-      </w:r>
-      <w:r>
-        <w:rPr>
-          <w:rFonts w:hint="eastAsia"/>
-        </w:rPr>
-        <w:t>e</w:t>
-      </w:r>
-      <w:r>
-        <w:rPr>
-          <w:rFonts w:hint="eastAsia"/>
-        </w:rPr>
-        <w:t>nabled</w:t>
-      </w:r>
-      <w:r>
-        <w:rPr>
-          <w:rFonts w:hint="eastAsia"/>
-        </w:rPr>
-        <w:t>属性可以通过界面修改。如果要修改其它属性，需要用文本编辑器打开后进行编辑。</w:t>
+          <w:rFonts w:ascii="Courier New" w:hAnsi="Courier New" w:cs="Courier New"/>
+          <w:noProof/>
+          <w:kern w:val="0"/>
+          <w:sz w:val="20"/>
+          <w:szCs w:val="20"/>
+        </w:rPr>
+        <w:t>"</w:t>
+      </w:r>
+      <w:r>
+        <w:rPr>
+          <w:rFonts w:ascii="Courier New" w:hAnsi="Courier New" w:cs="Courier New"/>
+          <w:noProof/>
+          <w:color w:val="0000FF"/>
+          <w:kern w:val="0"/>
+          <w:sz w:val="20"/>
+          <w:szCs w:val="20"/>
+        </w:rPr>
+        <w:t xml:space="preserve"> </w:t>
+      </w:r>
+      <w:r>
+        <w:rPr>
+          <w:rFonts w:ascii="Courier New" w:hAnsi="Courier New" w:cs="Courier New"/>
+          <w:noProof/>
+          <w:color w:val="FF0000"/>
+          <w:kern w:val="0"/>
+          <w:sz w:val="20"/>
+          <w:szCs w:val="20"/>
+        </w:rPr>
+        <w:t>name</w:t>
+      </w:r>
+      <w:r>
+        <w:rPr>
+          <w:rFonts w:ascii="Courier New" w:hAnsi="Courier New" w:cs="Courier New"/>
+          <w:noProof/>
+          <w:color w:val="0000FF"/>
+          <w:kern w:val="0"/>
+          <w:sz w:val="20"/>
+          <w:szCs w:val="20"/>
+        </w:rPr>
+        <w:t>=</w:t>
+      </w:r>
+      <w:r>
+        <w:rPr>
+          <w:rFonts w:ascii="Courier New" w:hAnsi="Courier New" w:cs="Courier New"/>
+          <w:noProof/>
+          <w:kern w:val="0"/>
+          <w:sz w:val="20"/>
+          <w:szCs w:val="20"/>
+        </w:rPr>
+        <w:t>"</w:t>
+      </w:r>
+      <w:r>
+        <w:rPr>
+          <w:rFonts w:ascii="Courier New" w:hAnsi="Courier New" w:cs="Courier New"/>
+          <w:noProof/>
+          <w:color w:val="0000FF"/>
+          <w:kern w:val="0"/>
+          <w:sz w:val="20"/>
+          <w:szCs w:val="20"/>
+        </w:rPr>
+        <w:t>gan's F2L01</w:t>
+      </w:r>
+      <w:r>
+        <w:rPr>
+          <w:rFonts w:ascii="Courier New" w:hAnsi="Courier New" w:cs="Courier New"/>
+          <w:noProof/>
+          <w:kern w:val="0"/>
+          <w:sz w:val="20"/>
+          <w:szCs w:val="20"/>
+        </w:rPr>
+        <w:t>"</w:t>
+      </w:r>
+      <w:r>
+        <w:rPr>
+          <w:rFonts w:ascii="Courier New" w:hAnsi="Courier New" w:cs="Courier New"/>
+          <w:noProof/>
+          <w:color w:val="0000FF"/>
+          <w:kern w:val="0"/>
+          <w:sz w:val="20"/>
+          <w:szCs w:val="20"/>
+        </w:rPr>
+        <w:t xml:space="preserve"> </w:t>
+      </w:r>
+      <w:r>
+        <w:rPr>
+          <w:rFonts w:ascii="Courier New" w:hAnsi="Courier New" w:cs="Courier New"/>
+          <w:noProof/>
+          <w:color w:val="FF0000"/>
+          <w:kern w:val="0"/>
+          <w:sz w:val="20"/>
+          <w:szCs w:val="20"/>
+        </w:rPr>
+        <w:t>enabled</w:t>
+      </w:r>
+      <w:r>
+        <w:rPr>
+          <w:rFonts w:ascii="Courier New" w:hAnsi="Courier New" w:cs="Courier New"/>
+          <w:noProof/>
+          <w:color w:val="0000FF"/>
+          <w:kern w:val="0"/>
+          <w:sz w:val="20"/>
+          <w:szCs w:val="20"/>
+        </w:rPr>
+        <w:t>=</w:t>
+      </w:r>
+      <w:r>
+        <w:rPr>
+          <w:rFonts w:ascii="Courier New" w:hAnsi="Courier New" w:cs="Courier New"/>
+          <w:noProof/>
+          <w:kern w:val="0"/>
+          <w:sz w:val="20"/>
+          <w:szCs w:val="20"/>
+        </w:rPr>
+        <w:t>"</w:t>
+      </w:r>
+      <w:r>
+        <w:rPr>
+          <w:rFonts w:ascii="Courier New" w:hAnsi="Courier New" w:cs="Courier New"/>
+          <w:noProof/>
+          <w:color w:val="0000FF"/>
+          <w:kern w:val="0"/>
+          <w:sz w:val="20"/>
+          <w:szCs w:val="20"/>
+        </w:rPr>
+        <w:t>false</w:t>
+      </w:r>
+      <w:r>
+        <w:rPr>
+          <w:rFonts w:ascii="Courier New" w:hAnsi="Courier New" w:cs="Courier New"/>
+          <w:noProof/>
+          <w:kern w:val="0"/>
+          <w:sz w:val="20"/>
+          <w:szCs w:val="20"/>
+        </w:rPr>
+        <w:t>"</w:t>
+      </w:r>
+      <w:r>
+        <w:rPr>
+          <w:rFonts w:ascii="Courier New" w:hAnsi="Courier New" w:cs="Courier New"/>
+          <w:noProof/>
+          <w:color w:val="0000FF"/>
+          <w:kern w:val="0"/>
+          <w:sz w:val="20"/>
+          <w:szCs w:val="20"/>
+        </w:rPr>
+        <w:t xml:space="preserve"> /&gt;</w:t>
+      </w:r>
+    </w:p>
+    <w:p>
+      <w:pPr>
+        <w:autoSpaceDE w:val="0"/>
+        <w:autoSpaceDN w:val="0"/>
+        <w:adjustRightInd w:val="0"/>
+        <w:jc w:val="left"/>
+        <w:rPr>
+          <w:rFonts w:ascii="Courier New" w:hAnsi="Courier New" w:cs="Courier New"/>
+          <w:noProof/>
+          <w:color w:val="0000FF"/>
+          <w:kern w:val="0"/>
+          <w:sz w:val="20"/>
+          <w:szCs w:val="20"/>
+        </w:rPr>
+      </w:pPr>
+      <w:r>
+        <w:rPr>
+          <w:rFonts w:ascii="Courier New" w:hAnsi="Courier New" w:cs="Courier New" w:hint="eastAsia"/>
+          <w:noProof/>
+          <w:color w:val="0000FF"/>
+          <w:kern w:val="0"/>
+          <w:sz w:val="20"/>
+          <w:szCs w:val="20"/>
+        </w:rPr>
+        <w:t xml:space="preserve">    </w:t>
+      </w:r>
+      <w:r>
+        <w:rPr>
+          <w:rFonts w:ascii="Courier New" w:hAnsi="Courier New" w:cs="Courier New"/>
+          <w:noProof/>
+          <w:color w:val="0000FF"/>
+          <w:kern w:val="0"/>
+          <w:sz w:val="20"/>
+          <w:szCs w:val="20"/>
+        </w:rPr>
+        <w:t>&lt;</w:t>
+      </w:r>
+      <w:r>
+        <w:rPr>
+          <w:rFonts w:ascii="Courier New" w:hAnsi="Courier New" w:cs="Courier New"/>
+          <w:noProof/>
+          <w:color w:val="A31515"/>
+          <w:kern w:val="0"/>
+          <w:sz w:val="20"/>
+          <w:szCs w:val="20"/>
+        </w:rPr>
+        <w:t>AlgorithmReference</w:t>
+      </w:r>
+      <w:r>
+        <w:rPr>
+          <w:rFonts w:ascii="Courier New" w:hAnsi="Courier New" w:cs="Courier New"/>
+          <w:noProof/>
+          <w:color w:val="0000FF"/>
+          <w:kern w:val="0"/>
+          <w:sz w:val="20"/>
+          <w:szCs w:val="20"/>
+        </w:rPr>
+        <w:t xml:space="preserve"> </w:t>
+      </w:r>
+      <w:r>
+        <w:rPr>
+          <w:rFonts w:ascii="Courier New" w:hAnsi="Courier New" w:cs="Courier New"/>
+          <w:noProof/>
+          <w:color w:val="FF0000"/>
+          <w:kern w:val="0"/>
+          <w:sz w:val="20"/>
+          <w:szCs w:val="20"/>
+        </w:rPr>
+        <w:t>id</w:t>
+      </w:r>
+      <w:r>
+        <w:rPr>
+          <w:rFonts w:ascii="Courier New" w:hAnsi="Courier New" w:cs="Courier New"/>
+          <w:noProof/>
+          <w:color w:val="0000FF"/>
+          <w:kern w:val="0"/>
+          <w:sz w:val="20"/>
+          <w:szCs w:val="20"/>
+        </w:rPr>
+        <w:t>=</w:t>
+      </w:r>
+      <w:r>
+        <w:rPr>
+          <w:rFonts w:ascii="Courier New" w:hAnsi="Courier New" w:cs="Courier New"/>
+          <w:noProof/>
+          <w:kern w:val="0"/>
+          <w:sz w:val="20"/>
+          <w:szCs w:val="20"/>
+        </w:rPr>
+        <w:t>"</w:t>
+      </w:r>
+      <w:r>
+        <w:rPr>
+          <w:rFonts w:ascii="Courier New" w:hAnsi="Courier New" w:cs="Courier New"/>
+          <w:noProof/>
+          <w:color w:val="0000FF"/>
+          <w:kern w:val="0"/>
+          <w:sz w:val="20"/>
+          <w:szCs w:val="20"/>
+        </w:rPr>
+        <w:t>2</w:t>
+      </w:r>
+      <w:r>
+        <w:rPr>
+          <w:rFonts w:ascii="Courier New" w:hAnsi="Courier New" w:cs="Courier New"/>
+          <w:noProof/>
+          <w:kern w:val="0"/>
+          <w:sz w:val="20"/>
+          <w:szCs w:val="20"/>
+        </w:rPr>
+        <w:t>"</w:t>
+      </w:r>
+      <w:r>
+        <w:rPr>
+          <w:rFonts w:ascii="Courier New" w:hAnsi="Courier New" w:cs="Courier New"/>
+          <w:noProof/>
+          <w:color w:val="0000FF"/>
+          <w:kern w:val="0"/>
+          <w:sz w:val="20"/>
+          <w:szCs w:val="20"/>
+        </w:rPr>
+        <w:t xml:space="preserve"> </w:t>
+      </w:r>
+      <w:r>
+        <w:rPr>
+          <w:rFonts w:ascii="Courier New" w:hAnsi="Courier New" w:cs="Courier New"/>
+          <w:noProof/>
+          <w:color w:val="FF0000"/>
+          <w:kern w:val="0"/>
+          <w:sz w:val="20"/>
+          <w:szCs w:val="20"/>
+        </w:rPr>
+        <w:t>name</w:t>
+      </w:r>
+      <w:r>
+        <w:rPr>
+          <w:rFonts w:ascii="Courier New" w:hAnsi="Courier New" w:cs="Courier New"/>
+          <w:noProof/>
+          <w:color w:val="0000FF"/>
+          <w:kern w:val="0"/>
+          <w:sz w:val="20"/>
+          <w:szCs w:val="20"/>
+        </w:rPr>
+        <w:t>=</w:t>
+      </w:r>
+      <w:r>
+        <w:rPr>
+          <w:rFonts w:ascii="Courier New" w:hAnsi="Courier New" w:cs="Courier New"/>
+          <w:noProof/>
+          <w:kern w:val="0"/>
+          <w:sz w:val="20"/>
+          <w:szCs w:val="20"/>
+        </w:rPr>
+        <w:t>"</w:t>
+      </w:r>
+      <w:r>
+        <w:rPr>
+          <w:rFonts w:ascii="Courier New" w:hAnsi="Courier New" w:cs="Courier New"/>
+          <w:noProof/>
+          <w:color w:val="0000FF"/>
+          <w:kern w:val="0"/>
+          <w:sz w:val="20"/>
+          <w:szCs w:val="20"/>
+        </w:rPr>
+        <w:t>gan's F2L02</w:t>
+      </w:r>
+      <w:r>
+        <w:rPr>
+          <w:rFonts w:ascii="Courier New" w:hAnsi="Courier New" w:cs="Courier New"/>
+          <w:noProof/>
+          <w:kern w:val="0"/>
+          <w:sz w:val="20"/>
+          <w:szCs w:val="20"/>
+        </w:rPr>
+        <w:t>"</w:t>
+      </w:r>
+      <w:r>
+        <w:rPr>
+          <w:rFonts w:ascii="Courier New" w:hAnsi="Courier New" w:cs="Courier New"/>
+          <w:noProof/>
+          <w:color w:val="0000FF"/>
+          <w:kern w:val="0"/>
+          <w:sz w:val="20"/>
+          <w:szCs w:val="20"/>
+        </w:rPr>
+        <w:t xml:space="preserve"> </w:t>
+      </w:r>
+      <w:r>
+        <w:rPr>
+          <w:rFonts w:ascii="Courier New" w:hAnsi="Courier New" w:cs="Courier New"/>
+          <w:noProof/>
+          <w:color w:val="FF0000"/>
+          <w:kern w:val="0"/>
+          <w:sz w:val="20"/>
+          <w:szCs w:val="20"/>
+        </w:rPr>
+        <w:t>enabled</w:t>
+      </w:r>
+      <w:r>
+        <w:rPr>
+          <w:rFonts w:ascii="Courier New" w:hAnsi="Courier New" w:cs="Courier New"/>
+          <w:noProof/>
+          <w:color w:val="0000FF"/>
+          <w:kern w:val="0"/>
+          <w:sz w:val="20"/>
+          <w:szCs w:val="20"/>
+        </w:rPr>
+        <w:t>=</w:t>
+      </w:r>
+      <w:r>
+        <w:rPr>
+          <w:rFonts w:ascii="Courier New" w:hAnsi="Courier New" w:cs="Courier New"/>
+          <w:noProof/>
+          <w:kern w:val="0"/>
+          <w:sz w:val="20"/>
+          <w:szCs w:val="20"/>
+        </w:rPr>
+        <w:t>"</w:t>
+      </w:r>
+      <w:r>
+        <w:rPr>
+          <w:rFonts w:ascii="Courier New" w:hAnsi="Courier New" w:cs="Courier New"/>
+          <w:noProof/>
+          <w:color w:val="0000FF"/>
+          <w:kern w:val="0"/>
+          <w:sz w:val="20"/>
+          <w:szCs w:val="20"/>
+        </w:rPr>
+        <w:t>false</w:t>
+      </w:r>
+      <w:r>
+        <w:rPr>
+          <w:rFonts w:ascii="Courier New" w:hAnsi="Courier New" w:cs="Courier New"/>
+          <w:noProof/>
+          <w:kern w:val="0"/>
+          <w:sz w:val="20"/>
+          <w:szCs w:val="20"/>
+        </w:rPr>
+        <w:t>"</w:t>
+      </w:r>
+      <w:r>
+        <w:rPr>
+          <w:rFonts w:ascii="Courier New" w:hAnsi="Courier New" w:cs="Courier New"/>
+          <w:noProof/>
+          <w:color w:val="0000FF"/>
+          <w:kern w:val="0"/>
+          <w:sz w:val="20"/>
+          <w:szCs w:val="20"/>
+        </w:rPr>
+        <w:t xml:space="preserve"> /&gt;</w:t>
+      </w:r>
+    </w:p>
+    <w:p>
+      <w:pPr>
+        <w:autoSpaceDE w:val="0"/>
+        <w:autoSpaceDN w:val="0"/>
+        <w:adjustRightInd w:val="0"/>
+        <w:jc w:val="left"/>
+        <w:rPr>
+          <w:rFonts w:ascii="Courier New" w:hAnsi="Courier New" w:cs="Courier New"/>
+          <w:noProof/>
+          <w:color w:val="0000FF"/>
+          <w:kern w:val="0"/>
+          <w:sz w:val="20"/>
+          <w:szCs w:val="20"/>
+        </w:rPr>
+      </w:pPr>
+      <w:r>
+        <w:rPr>
+          <w:rFonts w:ascii="Courier New" w:hAnsi="Courier New" w:cs="Courier New" w:hint="eastAsia"/>
+          <w:noProof/>
+          <w:color w:val="0000FF"/>
+          <w:kern w:val="0"/>
+          <w:sz w:val="20"/>
+          <w:szCs w:val="20"/>
+        </w:rPr>
+        <w:t xml:space="preserve">    </w:t>
+      </w:r>
+      <w:r>
+        <w:rPr>
+          <w:rFonts w:ascii="Courier New" w:hAnsi="Courier New" w:cs="Courier New"/>
+          <w:noProof/>
+          <w:color w:val="0000FF"/>
+          <w:kern w:val="0"/>
+          <w:sz w:val="20"/>
+          <w:szCs w:val="20"/>
+        </w:rPr>
+        <w:t>&lt;</w:t>
+      </w:r>
+      <w:r>
+        <w:rPr>
+          <w:rFonts w:ascii="Courier New" w:hAnsi="Courier New" w:cs="Courier New"/>
+          <w:noProof/>
+          <w:color w:val="A31515"/>
+          <w:kern w:val="0"/>
+          <w:sz w:val="20"/>
+          <w:szCs w:val="20"/>
+        </w:rPr>
+        <w:t>AlgorithmReference</w:t>
+      </w:r>
+      <w:r>
+        <w:rPr>
+          <w:rFonts w:ascii="Courier New" w:hAnsi="Courier New" w:cs="Courier New"/>
+          <w:noProof/>
+          <w:color w:val="0000FF"/>
+          <w:kern w:val="0"/>
+          <w:sz w:val="20"/>
+          <w:szCs w:val="20"/>
+        </w:rPr>
+        <w:t xml:space="preserve"> </w:t>
+      </w:r>
+      <w:r>
+        <w:rPr>
+          <w:rFonts w:ascii="Courier New" w:hAnsi="Courier New" w:cs="Courier New"/>
+          <w:noProof/>
+          <w:color w:val="FF0000"/>
+          <w:kern w:val="0"/>
+          <w:sz w:val="20"/>
+          <w:szCs w:val="20"/>
+        </w:rPr>
+        <w:t>id</w:t>
+      </w:r>
+      <w:r>
+        <w:rPr>
+          <w:rFonts w:ascii="Courier New" w:hAnsi="Courier New" w:cs="Courier New"/>
+          <w:noProof/>
+          <w:color w:val="0000FF"/>
+          <w:kern w:val="0"/>
+          <w:sz w:val="20"/>
+          <w:szCs w:val="20"/>
+        </w:rPr>
+        <w:t>=</w:t>
+      </w:r>
+      <w:r>
+        <w:rPr>
+          <w:rFonts w:ascii="Courier New" w:hAnsi="Courier New" w:cs="Courier New"/>
+          <w:noProof/>
+          <w:kern w:val="0"/>
+          <w:sz w:val="20"/>
+          <w:szCs w:val="20"/>
+        </w:rPr>
+        <w:t>"</w:t>
+      </w:r>
+      <w:r>
+        <w:rPr>
+          <w:rFonts w:ascii="Courier New" w:hAnsi="Courier New" w:cs="Courier New"/>
+          <w:noProof/>
+          <w:color w:val="0000FF"/>
+          <w:kern w:val="0"/>
+          <w:sz w:val="20"/>
+          <w:szCs w:val="20"/>
+        </w:rPr>
+        <w:t>3</w:t>
+      </w:r>
+      <w:r>
+        <w:rPr>
+          <w:rFonts w:ascii="Courier New" w:hAnsi="Courier New" w:cs="Courier New"/>
+          <w:noProof/>
+          <w:kern w:val="0"/>
+          <w:sz w:val="20"/>
+          <w:szCs w:val="20"/>
+        </w:rPr>
+        <w:t>"</w:t>
+      </w:r>
+      <w:r>
+        <w:rPr>
+          <w:rFonts w:ascii="Courier New" w:hAnsi="Courier New" w:cs="Courier New"/>
+          <w:noProof/>
+          <w:color w:val="0000FF"/>
+          <w:kern w:val="0"/>
+          <w:sz w:val="20"/>
+          <w:szCs w:val="20"/>
+        </w:rPr>
+        <w:t xml:space="preserve"> </w:t>
+      </w:r>
+      <w:r>
+        <w:rPr>
+          <w:rFonts w:ascii="Courier New" w:hAnsi="Courier New" w:cs="Courier New"/>
+          <w:noProof/>
+          <w:color w:val="FF0000"/>
+          <w:kern w:val="0"/>
+          <w:sz w:val="20"/>
+          <w:szCs w:val="20"/>
+        </w:rPr>
+        <w:t>name</w:t>
+      </w:r>
+      <w:r>
+        <w:rPr>
+          <w:rFonts w:ascii="Courier New" w:hAnsi="Courier New" w:cs="Courier New"/>
+          <w:noProof/>
+          <w:color w:val="0000FF"/>
+          <w:kern w:val="0"/>
+          <w:sz w:val="20"/>
+          <w:szCs w:val="20"/>
+        </w:rPr>
+        <w:t>=</w:t>
+      </w:r>
+      <w:r>
+        <w:rPr>
+          <w:rFonts w:ascii="Courier New" w:hAnsi="Courier New" w:cs="Courier New"/>
+          <w:noProof/>
+          <w:kern w:val="0"/>
+          <w:sz w:val="20"/>
+          <w:szCs w:val="20"/>
+        </w:rPr>
+        <w:t>"</w:t>
+      </w:r>
+      <w:r>
+        <w:rPr>
+          <w:rFonts w:ascii="Courier New" w:hAnsi="Courier New" w:cs="Courier New"/>
+          <w:noProof/>
+          <w:color w:val="0000FF"/>
+          <w:kern w:val="0"/>
+          <w:sz w:val="20"/>
+          <w:szCs w:val="20"/>
+        </w:rPr>
+        <w:t>gan's F2L03</w:t>
+      </w:r>
+      <w:r>
+        <w:rPr>
+          <w:rFonts w:ascii="Courier New" w:hAnsi="Courier New" w:cs="Courier New"/>
+          <w:noProof/>
+          <w:kern w:val="0"/>
+          <w:sz w:val="20"/>
+          <w:szCs w:val="20"/>
+        </w:rPr>
+        <w:t>"</w:t>
+      </w:r>
+      <w:r>
+        <w:rPr>
+          <w:rFonts w:ascii="Courier New" w:hAnsi="Courier New" w:cs="Courier New"/>
+          <w:noProof/>
+          <w:color w:val="0000FF"/>
+          <w:kern w:val="0"/>
+          <w:sz w:val="20"/>
+          <w:szCs w:val="20"/>
+        </w:rPr>
+        <w:t xml:space="preserve"> </w:t>
+      </w:r>
+      <w:r>
+        <w:rPr>
+          <w:rFonts w:ascii="Courier New" w:hAnsi="Courier New" w:cs="Courier New"/>
+          <w:noProof/>
+          <w:color w:val="FF0000"/>
+          <w:kern w:val="0"/>
+          <w:sz w:val="20"/>
+          <w:szCs w:val="20"/>
+        </w:rPr>
+        <w:t>enabled</w:t>
+      </w:r>
+      <w:r>
+        <w:rPr>
+          <w:rFonts w:ascii="Courier New" w:hAnsi="Courier New" w:cs="Courier New"/>
+          <w:noProof/>
+          <w:color w:val="0000FF"/>
+          <w:kern w:val="0"/>
+          <w:sz w:val="20"/>
+          <w:szCs w:val="20"/>
+        </w:rPr>
+        <w:t>=</w:t>
+      </w:r>
+      <w:r>
+        <w:rPr>
+          <w:rFonts w:ascii="Courier New" w:hAnsi="Courier New" w:cs="Courier New"/>
+          <w:noProof/>
+          <w:kern w:val="0"/>
+          <w:sz w:val="20"/>
+          <w:szCs w:val="20"/>
+        </w:rPr>
+        <w:t>"</w:t>
+      </w:r>
+      <w:r>
+        <w:rPr>
+          <w:rFonts w:ascii="Courier New" w:hAnsi="Courier New" w:cs="Courier New"/>
+          <w:noProof/>
+          <w:color w:val="0000FF"/>
+          <w:kern w:val="0"/>
+          <w:sz w:val="20"/>
+          <w:szCs w:val="20"/>
+        </w:rPr>
+        <w:t>false</w:t>
+      </w:r>
+      <w:r>
+        <w:rPr>
+          <w:rFonts w:ascii="Courier New" w:hAnsi="Courier New" w:cs="Courier New"/>
+          <w:noProof/>
+          <w:kern w:val="0"/>
+          <w:sz w:val="20"/>
+          <w:szCs w:val="20"/>
+        </w:rPr>
+        <w:t>"</w:t>
+      </w:r>
+      <w:r>
+        <w:rPr>
+          <w:rFonts w:ascii="Courier New" w:hAnsi="Courier New" w:cs="Courier New"/>
+          <w:noProof/>
+          <w:color w:val="0000FF"/>
+          <w:kern w:val="0"/>
+          <w:sz w:val="20"/>
+          <w:szCs w:val="20"/>
+        </w:rPr>
+        <w:t xml:space="preserve"> /&gt;</w:t>
+      </w:r>
+    </w:p>
+    <w:p>
+      <w:pPr>
+        <w:rPr>
+          <w:rFonts w:hint="eastAsia"/>
+        </w:rPr>
+      </w:pPr>
+      <w:r>
+        <w:rPr>
+          <w:rFonts w:ascii="Courier New" w:hAnsi="Courier New" w:cs="Courier New"/>
+          <w:noProof/>
+          <w:color w:val="0000FF"/>
+          <w:kern w:val="0"/>
+          <w:sz w:val="20"/>
+          <w:szCs w:val="20"/>
+        </w:rPr>
+        <w:t>&lt;/</w:t>
+      </w:r>
+      <w:r>
+        <w:rPr>
+          <w:rFonts w:ascii="Courier New" w:hAnsi="Courier New" w:cs="Courier New"/>
+          <w:noProof/>
+          <w:color w:val="A31515"/>
+          <w:kern w:val="0"/>
+          <w:sz w:val="20"/>
+          <w:szCs w:val="20"/>
+        </w:rPr>
+        <w:t>Group</w:t>
+      </w:r>
+      <w:r>
+        <w:rPr>
+          <w:rFonts w:ascii="Courier New" w:hAnsi="Courier New" w:cs="Courier New"/>
+          <w:noProof/>
+          <w:color w:val="0000FF"/>
+          <w:kern w:val="0"/>
+          <w:sz w:val="20"/>
+          <w:szCs w:val="20"/>
+        </w:rPr>
+        <w:t>&gt;</w:t>
+      </w:r>
+    </w:p>
+    <w:p>
+      <w:pPr>
+        <w:rPr>
+          <w:rFonts w:hint="eastAsia"/>
+        </w:rPr>
+      </w:pPr>
+      <w:r>
+        <w:rPr>
+          <w:rFonts w:hint="eastAsia"/>
+        </w:rPr>
+        <w:t>对一个组的操作大部分都可以在</w:t>
+      </w:r>
+      <w:r>
+        <w:rPr>
+          <w:rFonts w:hint="eastAsia"/>
+        </w:rPr>
+        <w:t>CubeExercise</w:t>
+      </w:r>
+      <w:r>
+        <w:rPr>
+          <w:rFonts w:hint="eastAsia"/>
+        </w:rPr>
+        <w:t>中通过鼠标右键完成，包括创建新组、改名、将一个公式复制到另一个组、从一个组中删除某个公式。如果需要移动一个组到另一个组下面，或者一次操作一组公式、分组，才需要</w:t>
+      </w:r>
+      <w:r>
+        <w:rPr>
+          <w:rFonts w:hint="eastAsia"/>
+        </w:rPr>
+        <w:t>编辑文件。</w:t>
+      </w:r>
+    </w:p>
+    <w:p>
+      <w:pPr>
+        <w:rPr>
+          <w:rFonts w:hint="eastAsia"/>
+        </w:rPr>
+      </w:pPr>
+      <w:r>
+        <w:rPr>
+          <w:rFonts w:hint="eastAsia"/>
+        </w:rPr>
+        <w:t>编辑</w:t>
+      </w:r>
+      <w:r>
+        <w:rPr>
+          <w:rFonts w:hint="eastAsia"/>
+        </w:rPr>
+        <w:t>Algorithms.xml</w:t>
+      </w:r>
+      <w:r>
+        <w:rPr>
+          <w:rFonts w:hint="eastAsia"/>
+        </w:rPr>
+        <w:t>请先关闭正在运行的</w:t>
+      </w:r>
+      <w:r>
+        <w:rPr>
+          <w:rFonts w:hint="eastAsia"/>
+        </w:rPr>
+        <w:t>CubeExercise</w:t>
+      </w:r>
+      <w:r>
+        <w:rPr>
+          <w:rFonts w:hint="eastAsia"/>
+        </w:rPr>
+        <w:t>。</w:t>
+      </w:r>
+      <w:r>
+        <w:rPr>
+          <w:rFonts w:hint="eastAsia"/>
+        </w:rPr>
+        <w:t>CubeExercise</w:t>
+      </w:r>
+      <w:r>
+        <w:rPr>
+          <w:rFonts w:hint="eastAsia"/>
+        </w:rPr>
+        <w:t>在运行过程中不会读取</w:t>
+      </w:r>
+      <w:r>
+        <w:rPr>
+          <w:rFonts w:hint="eastAsia"/>
+        </w:rPr>
+        <w:t>Algorithms.xml</w:t>
+      </w:r>
+      <w:r>
+        <w:rPr>
+          <w:rFonts w:hint="eastAsia"/>
+        </w:rPr>
+        <w:t>中的新内容，而且会在退出的时候将界面中的更改保存到</w:t>
+      </w:r>
+      <w:r>
+        <w:rPr>
+          <w:rFonts w:hint="eastAsia"/>
+        </w:rPr>
+        <w:t>Algorithms.xml</w:t>
+      </w:r>
+      <w:r>
+        <w:rPr>
+          <w:rFonts w:hint="eastAsia"/>
+        </w:rPr>
+        <w:t>，可能会覆盖在程序启动之后所作的修改。</w:t>
+      </w:r>
+    </w:p>
+    <w:p>
+      <w:r>
+        <w:rPr>
+          <w:rFonts w:hint="eastAsia"/>
+        </w:rPr>
+        <w:t>通过自定义分组可以建立自己的公式集合，从而方便从自己的公式中进行选择、练习。</w:t>
+      </w:r>
+      <w:r>
+        <w:rPr>
+          <w:rFonts w:hint="eastAsia"/>
+        </w:rPr>
+        <w:t>CubeExercise</w:t>
+      </w:r>
+      <w:r>
+        <w:rPr>
+          <w:rFonts w:hint="eastAsia"/>
+        </w:rPr>
+        <w:t>默认会有一个空的“我的公式”分组，首先在现有的分组中找到你所使用的公式，在公式上点击鼠标右键，并选择“复制到其他组”，在弹出窗口中选中“我的公式”下的某一分组，按“确定”按钮确认操作。也可以在现有的分组中创建子类别，直接点击分组名称，并选择“创建新组”，然后双击刚刚创建的分组进行重命名，按回车键结束操作。创建新组后就可以把其他组中的公式复制过来，以方便练习使用。</w:t>
       </w:r>
     </w:p>
     <w:p>
@@ -5566,7 +7315,7 @@
           <w:numId w:val="1"/>
         </w:numPr>
       </w:pPr>
-      <w:bookmarkStart w:id="14" w:name="_Toc240549538"/>
+      <w:bookmarkStart w:id="16" w:name="_Toc244772006"/>
       <w:r>
         <w:rPr>
           <w:rFonts w:hint="eastAsia"/>
@@ -5585,7 +7334,7 @@
         </w:rPr>
         <w:t>）</w:t>
       </w:r>
-      <w:bookmarkEnd w:id="14"/>
+      <w:bookmarkEnd w:id="16"/>
     </w:p>
     <w:p>
       <w:pPr>
@@ -5595,14 +7344,14 @@
           <w:numId w:val="1"/>
         </w:numPr>
       </w:pPr>
-      <w:bookmarkStart w:id="15" w:name="_Toc240549539"/>
+      <w:bookmarkStart w:id="17" w:name="_Toc244772007"/>
       <w:r>
         <w:rPr>
           <w:rFonts w:hint="eastAsia"/>
         </w:rPr>
         <w:t>我习惯把蓝色作为底面，该怎么办呢？</w:t>
       </w:r>
-      <w:bookmarkEnd w:id="15"/>
+      <w:bookmarkEnd w:id="17"/>
     </w:p>
     <w:p>
       <w:r>
@@ -5654,14 +7403,14 @@
           <w:numId w:val="1"/>
         </w:numPr>
       </w:pPr>
-      <w:bookmarkStart w:id="16" w:name="_Toc240549540"/>
+      <w:bookmarkStart w:id="18" w:name="_Toc244772008"/>
       <w:r>
         <w:rPr>
           <w:rFonts w:hint="eastAsia"/>
         </w:rPr>
         <w:t>我习惯使用的公式软件中没有怎么办？</w:t>
       </w:r>
-      <w:bookmarkEnd w:id="16"/>
+      <w:bookmarkEnd w:id="18"/>
     </w:p>
     <w:p>
       <w:r>
@@ -5713,7 +7462,7 @@
           <w:numId w:val="1"/>
         </w:numPr>
       </w:pPr>
-      <w:bookmarkStart w:id="17" w:name="_Toc240549541"/>
+      <w:bookmarkStart w:id="19" w:name="_Toc244772009"/>
       <w:r>
         <w:rPr>
           <w:rFonts w:hint="eastAsia"/>
@@ -5732,7 +7481,7 @@
         </w:rPr>
         <w:t>个公式该怎么办？</w:t>
       </w:r>
-      <w:bookmarkEnd w:id="17"/>
+      <w:bookmarkEnd w:id="19"/>
     </w:p>
     <w:p>
       <w:r>
@@ -5757,13 +7506,37 @@
         <w:rPr>
           <w:rFonts w:hint="eastAsia"/>
         </w:rPr>
-        <w:t>CubeExercise</w:t>
-      </w:r>
-      <w:r>
-        <w:rPr>
-          <w:rFonts w:hint="eastAsia"/>
-        </w:rPr>
-        <w:t>所记录的状态一样，也可以在此次练习中随后再次练习这个公式。</w:t>
+        <w:t>“</w:t>
+      </w:r>
+      <w:r>
+        <w:rPr>
+          <w:rFonts w:hint="eastAsia"/>
+        </w:rPr>
+        <w:t>Popup Cube Status</w:t>
+      </w:r>
+      <w:r>
+        <w:rPr>
+          <w:rFonts w:hint="eastAsia"/>
+        </w:rPr>
+        <w:t>”窗口</w:t>
+      </w:r>
+      <w:r>
+        <w:rPr>
+          <w:rFonts w:hint="eastAsia"/>
+        </w:rPr>
+        <w:t>所记录的状态一样，也可以在此次练习中随后再次练习这个</w:t>
+      </w:r>
+      <w:r>
+        <w:rPr>
+          <w:rFonts w:hint="eastAsia"/>
+        </w:rPr>
+        <w:t xml:space="preserve"> </w:t>
+      </w:r>
+      <w:r>
+        <w:rPr>
+          <w:rFonts w:hint="eastAsia"/>
+        </w:rPr>
+        <w:t>公式。</w:t>
       </w:r>
     </w:p>
     <w:p>
@@ -5774,14 +7547,44 @@
           <w:numId w:val="1"/>
         </w:numPr>
       </w:pPr>
-      <w:bookmarkStart w:id="18" w:name="_Toc240549542"/>
-      <w:r>
-        <w:rPr>
-          <w:rFonts w:hint="eastAsia"/>
-        </w:rPr>
-        <w:t>在练习中我觉得这个公式可能用错了怎么办？</w:t>
-      </w:r>
-      <w:bookmarkEnd w:id="18"/>
+      <w:bookmarkStart w:id="20" w:name="_Toc244772010"/>
+      <w:r>
+        <w:rPr>
+          <w:rFonts w:hint="eastAsia"/>
+        </w:rPr>
+        <w:t>在练习中</w:t>
+      </w:r>
+      <w:r>
+        <w:rPr>
+          <w:rFonts w:hint="eastAsia"/>
+        </w:rPr>
+        <w:t>某</w:t>
+      </w:r>
+      <w:r>
+        <w:rPr>
+          <w:rFonts w:hint="eastAsia"/>
+        </w:rPr>
+        <w:t>公式</w:t>
+      </w:r>
+      <w:r>
+        <w:rPr>
+          <w:rFonts w:hint="eastAsia"/>
+        </w:rPr>
+        <w:t>做错</w:t>
+      </w:r>
+      <w:r>
+        <w:rPr>
+          <w:rFonts w:hint="eastAsia"/>
+        </w:rPr>
+        <w:t>/</w:t>
+      </w:r>
+      <w:r>
+        <w:rPr>
+          <w:rFonts w:hint="eastAsia"/>
+        </w:rPr>
+        <w:t>用错了怎么办？</w:t>
+      </w:r>
+      <w:bookmarkEnd w:id="20"/>
     </w:p>
     <w:p>
       <w:r>
@@ -5794,7 +7597,37 @@
         <w:rPr>
           <w:rFonts w:hint="eastAsia"/>
         </w:rPr>
-        <w:t>这时候你可以先按</w:t>
+        <w:t>如果对一个公式有点犹豫，做完后可以立刻看一眼屏幕上“</w:t>
+      </w:r>
+      <w:r>
+        <w:rPr>
+          <w:rFonts w:hint="eastAsia"/>
+        </w:rPr>
+        <w:t>Popup Cube Status</w:t>
+      </w:r>
+      <w:r>
+        <w:rPr>
+          <w:rFonts w:hint="eastAsia"/>
+        </w:rPr>
+        <w:t>”窗口中的魔方状态，跟手中的魔方比较一下（一般只看一眼</w:t>
+      </w:r>
+      <w:r>
+        <w:rPr>
+          <w:rFonts w:hint="eastAsia"/>
+        </w:rPr>
+        <w:t>U</w:t>
+      </w:r>
+      <w:r>
+        <w:rPr>
+          <w:rFonts w:hint="eastAsia"/>
+        </w:rPr>
+        <w:t>面颜色的色块分布就可以确定）。如果不一样，</w:t>
+      </w:r>
+      <w:r>
+        <w:rPr>
+          <w:rFonts w:hint="eastAsia"/>
+        </w:rPr>
+        <w:t>你可以先按</w:t>
       </w:r>
       <w:r>
         <w:rPr>
@@ -5806,7 +7639,25 @@
         <w:rPr>
           <w:rFonts w:hint="eastAsia"/>
         </w:rPr>
-        <w:t>键暂停练习，然后切换到“模拟魔方”中做一次刚在所记录的全部公式，跟手中的魔方比较一下。如果一样，则说明你用对了公式，然后切换回“随机练习”模式后点击“继续练习”，按</w:t>
+        <w:t>键暂停练习，</w:t>
+      </w:r>
+      <w:r>
+        <w:rPr>
+          <w:rFonts w:hint="eastAsia"/>
+        </w:rPr>
+        <w:t>复原手中的魔方，并点击“复原魔方状态”按钮，按</w:t>
+      </w:r>
+      <w:r>
+        <w:rPr>
+          <w:rFonts w:hint="eastAsia"/>
+        </w:rPr>
+        <w:t>P</w:t>
+      </w:r>
+      <w:r>
+        <w:rPr>
+          <w:rFonts w:hint="eastAsia"/>
+        </w:rPr>
+        <w:t>键恢复练习，按空格或</w:t>
       </w:r>
       <w:r>
         <w:rPr>
@@ -5818,7 +7669,61 @@
         <w:rPr>
           <w:rFonts w:hint="eastAsia"/>
         </w:rPr>
-        <w:t>键进行下一个。当然也可以按空格，不过既然你对这个公式还不是很熟练，还是</w:t>
+        <w:t>键</w:t>
+      </w:r>
+      <w:r>
+        <w:rPr>
+          <w:rFonts w:hint="eastAsia"/>
+        </w:rPr>
+        <w:t>显示</w:t>
+      </w:r>
+      <w:r>
+        <w:rPr>
+          <w:rFonts w:hint="eastAsia"/>
+        </w:rPr>
+        <w:t>下一个</w:t>
+      </w:r>
+      <w:r>
+        <w:rPr>
+          <w:rFonts w:hint="eastAsia"/>
+        </w:rPr>
+        <w:t>公式</w:t>
+      </w:r>
+      <w:r>
+        <w:rPr>
+          <w:rFonts w:hint="eastAsia"/>
+        </w:rPr>
+        <w:t>。如果一样，则说明你用对了公式，按</w:t>
+      </w:r>
+      <w:r>
+        <w:rPr>
+          <w:rFonts w:hint="eastAsia"/>
+        </w:rPr>
+        <w:t>空格或</w:t>
+      </w:r>
+      <w:r>
+        <w:rPr>
+          <w:rFonts w:hint="eastAsia"/>
+        </w:rPr>
+        <w:t>N</w:t>
+      </w:r>
+      <w:r>
+        <w:rPr>
+          <w:rFonts w:hint="eastAsia"/>
+        </w:rPr>
+        <w:t>键进行下一个。</w:t>
+      </w:r>
+      <w:r>
+        <w:rPr>
+          <w:rFonts w:hint="eastAsia"/>
+        </w:rPr>
+        <w:t>如果</w:t>
+      </w:r>
+      <w:r>
+        <w:rPr>
+          <w:rFonts w:hint="eastAsia"/>
+        </w:rPr>
+        <w:t>你对这个公式还不是很熟练，还是</w:t>
       </w:r>
       <w:r>
         <w:rPr>
@@ -5855,14 +7760,6 @@
           <w:rFonts w:hint="eastAsia"/>
         </w:rPr>
         <w:t>下比较好。</w:t>
-      </w:r>
-    </w:p>
-    <w:p>
-      <w:r>
-        <w:rPr>
-          <w:rFonts w:hint="eastAsia"/>
-        </w:rPr>
-        <w:t>如果电脑上的魔方跟手中的魔方不一样，肯定是用错了公式。这时基本上已经无法继续，可以先按“清除公式”和“复原”按钮，然后把手中的魔方也复原，然后再回到“随机练习”中点击“继续练习”按钮。</w:t>
       </w:r>
     </w:p>
     <w:p/>
@@ -5874,7 +7771,7 @@
           <w:numId w:val="1"/>
         </w:numPr>
       </w:pPr>
-      <w:bookmarkStart w:id="19" w:name="_Toc240549543"/>
+      <w:bookmarkStart w:id="21" w:name="_Toc244772011"/>
       <w:r>
         <w:rPr>
           <w:rFonts w:hint="eastAsia"/>
@@ -5896,7 +7793,7 @@
       <w:r>
         <w:t>的非标？</w:t>
       </w:r>
-      <w:bookmarkEnd w:id="19"/>
+      <w:bookmarkEnd w:id="21"/>
     </w:p>
     <w:p>
       <w:pPr>
@@ -6125,7 +8022,7 @@
           <w:numId w:val="1"/>
         </w:numPr>
       </w:pPr>
-      <w:bookmarkStart w:id="20" w:name="_Toc240549544"/>
+      <w:bookmarkStart w:id="22" w:name="_Toc244772012"/>
       <w:r>
         <w:rPr>
           <w:rFonts w:hint="eastAsia"/>
@@ -6165,7 +8062,7 @@
         </w:rPr>
         <w:t>连做的速度？</w:t>
       </w:r>
-      <w:bookmarkEnd w:id="20"/>
+      <w:bookmarkEnd w:id="22"/>
     </w:p>
     <w:p>
       <w:pPr>
@@ -6293,7 +8190,21 @@
           <w:rFonts w:hint="eastAsia"/>
           <w:szCs w:val="21"/>
         </w:rPr>
-        <w:t>“公示列表”</w:t>
+        <w:t>“</w:t>
+      </w:r>
+      <w:r>
+        <w:rPr>
+          <w:rFonts w:hint="eastAsia"/>
+          <w:szCs w:val="21"/>
+        </w:rPr>
+        <w:t>公式</w:t>
+      </w:r>
+      <w:r>
+        <w:rPr>
+          <w:rFonts w:hint="eastAsia"/>
+          <w:szCs w:val="21"/>
+        </w:rPr>
+        <w:t>列表”</w:t>
       </w:r>
       <w:r>
         <w:rPr>
@@ -6362,14 +8273,14 @@
           <w:numId w:val="1"/>
         </w:numPr>
       </w:pPr>
-      <w:bookmarkStart w:id="21" w:name="_Toc240549545"/>
+      <w:bookmarkStart w:id="23" w:name="_Toc244772013"/>
       <w:r>
         <w:rPr>
           <w:rFonts w:hint="eastAsia"/>
         </w:rPr>
         <w:t>联系方式</w:t>
       </w:r>
-      <w:bookmarkEnd w:id="21"/>
+      <w:bookmarkEnd w:id="23"/>
     </w:p>
     <w:p>
       <w:r>
@@ -6403,19 +8314,7 @@
         <w:rPr>
           <w:rFonts w:hint="eastAsia"/>
         </w:rPr>
-        <w:t>下载软件的新版本请访问</w:t>
-      </w:r>
-      <w:r>
-        <w:rPr>
-          <w:rFonts w:hint="eastAsia"/>
-        </w:rPr>
-        <w:t>（请优先使用下面的“开源项目网站”）</w:t>
-      </w:r>
-      <w:r>
-        <w:rPr>
-          <w:rFonts w:hint="eastAsia"/>
-        </w:rPr>
-        <w:t>：</w:t>
+        <w:t>下载软件的新版本请访问：</w:t>
       </w:r>
     </w:p>
     <w:p>
@@ -6487,7 +8386,7 @@
           <w:numId w:val="1"/>
         </w:numPr>
       </w:pPr>
-      <w:bookmarkStart w:id="22" w:name="_Toc240549546"/>
+      <w:bookmarkStart w:id="24" w:name="_Toc244772014"/>
       <w:r>
         <w:rPr>
           <w:rFonts w:hint="eastAsia"/>
@@ -6506,7 +8405,143 @@
         </w:rPr>
         <w:t>历史</w:t>
       </w:r>
-      <w:bookmarkEnd w:id="22"/>
+      <w:bookmarkEnd w:id="24"/>
+    </w:p>
+    <w:p>
+      <w:pPr>
+        <w:rPr>
+          <w:rFonts w:hint="eastAsia"/>
+        </w:rPr>
+      </w:pPr>
+      <w:r>
+        <w:rPr>
+          <w:rFonts w:hint="eastAsia"/>
+        </w:rPr>
+        <w:t>2009-10-31 1.2.331.0</w:t>
+      </w:r>
+    </w:p>
+    <w:p>
+      <w:pPr>
+        <w:ind w:firstLine="420"/>
+        <w:rPr>
+          <w:rFonts w:hint="eastAsia"/>
+        </w:rPr>
+      </w:pPr>
+      <w:r>
+        <w:rPr>
+          <w:rFonts w:hint="eastAsia"/>
+        </w:rPr>
+        <w:t>新增：</w:t>
+      </w:r>
+      <w:r>
+        <w:rPr>
+          <w:rFonts w:hint="eastAsia"/>
+        </w:rPr>
+        <w:t>随机练习模式中显示魔方的状态，可以随时比较（</w:t>
+      </w:r>
+      <w:hyperlink r:id="rId16" w:history="1">
+        <w:r>
+          <w:rPr>
+            <w:rStyle w:val="Hyperlink"/>
+          </w:rPr>
+          <w:t>http://cubeexercise.codeplex.com/WorkItem/View.aspx?WorkItemId=2434</w:t>
+        </w:r>
+      </w:hyperlink>
+      <w:r>
+        <w:rPr>
+          <w:rFonts w:hint="eastAsia"/>
+        </w:rPr>
+        <w:t>）</w:t>
+      </w:r>
+    </w:p>
+    <w:p>
+      <w:pPr>
+        <w:ind w:firstLine="420"/>
+        <w:rPr>
+          <w:rFonts w:hint="eastAsia"/>
+        </w:rPr>
+      </w:pPr>
+      <w:r>
+        <w:rPr>
+          <w:rFonts w:hint="eastAsia"/>
+        </w:rPr>
+        <w:t>新增：重新定义公式文件的格式，将公式定义和分组定义相分离，允许一个公式出现在多个分组中（练习时只出现一次）（</w:t>
+      </w:r>
+      <w:hyperlink r:id="rId17" w:history="1">
+        <w:r>
+          <w:rPr>
+            <w:rStyle w:val="Hyperlink"/>
+          </w:rPr>
+          <w:t>http://cubeexercise.codeplex.com/WorkItem/View.aspx?WorkItemId=2463</w:t>
+        </w:r>
+      </w:hyperlink>
+      <w:r>
+        <w:rPr>
+          <w:rFonts w:hint="eastAsia"/>
+        </w:rPr>
+        <w:t>）</w:t>
+      </w:r>
+    </w:p>
+    <w:p>
+      <w:pPr>
+        <w:ind w:firstLine="420"/>
+        <w:rPr>
+          <w:rFonts w:hint="eastAsia"/>
+        </w:rPr>
+      </w:pPr>
+      <w:r>
+        <w:rPr>
+          <w:rFonts w:hint="eastAsia"/>
+        </w:rPr>
+        <w:t>新增：用户自定义分组，允许用户创建分组，并把公式复制到新的分组中，从而可以创建自己的公式列表（</w:t>
+      </w:r>
+      <w:hyperlink r:id="rId18" w:history="1">
+        <w:r>
+          <w:rPr>
+            <w:rStyle w:val="Hyperlink"/>
+          </w:rPr>
+          <w:t>http://cubeexercise.codeplex.com/WorkItem/View.aspx?WorkItemId=2492</w:t>
+        </w:r>
+      </w:hyperlink>
+      <w:r>
+        <w:rPr>
+          <w:rFonts w:hint="eastAsia"/>
+        </w:rPr>
+        <w:t>）</w:t>
+      </w:r>
+    </w:p>
+    <w:p>
+      <w:pPr>
+        <w:ind w:firstLine="420"/>
+        <w:rPr>
+          <w:rFonts w:hint="eastAsia"/>
+        </w:rPr>
+      </w:pPr>
+      <w:r>
+        <w:rPr>
+          <w:rFonts w:hint="eastAsia"/>
+        </w:rPr>
+        <w:t>新增：逆做公式按钮，可以用来生成一个公式所对应的</w:t>
+      </w:r>
+      <w:r>
+        <w:rPr>
+          <w:rFonts w:hint="eastAsia"/>
+        </w:rPr>
+        <w:t>case</w:t>
+      </w:r>
+      <w:r>
+        <w:rPr>
+          <w:rFonts w:hint="eastAsia"/>
+        </w:rPr>
+        <w:t>。</w:t>
+      </w:r>
+    </w:p>
+    <w:p>
+      <w:pPr>
+        <w:rPr>
+          <w:rFonts w:hint="eastAsia"/>
+        </w:rPr>
+      </w:pPr>
     </w:p>
     <w:p>
       <w:r>
@@ -6532,7 +8567,7 @@
         </w:rPr>
         <w:t>（</w:t>
       </w:r>
-      <w:hyperlink r:id="rId16" w:history="1">
+      <w:hyperlink r:id="rId19" w:history="1">
         <w:r>
           <w:rPr>
             <w:rStyle w:val="Hyperlink"/>
@@ -6636,7 +8671,7 @@
         </w:rPr>
         <w:t>（</w:t>
       </w:r>
-      <w:hyperlink r:id="rId17" w:history="1">
+      <w:hyperlink r:id="rId20" w:history="1">
         <w:r>
           <w:rPr>
             <w:rStyle w:val="Hyperlink"/>
@@ -6777,7 +8812,7 @@
         </w:rPr>
         <w:t>公开</w:t>
       </w:r>
-      <w:hyperlink r:id="rId18" w:history="1">
+      <w:hyperlink r:id="rId21" w:history="1">
         <w:r>
           <w:rPr>
             <w:rStyle w:val="Hyperlink"/>
@@ -7761,7 +9796,6 @@
   <w:style w:type="character" w:default="1" w:styleId="DefaultParagraphFont">
     <w:name w:val="Default Paragraph Font"/>
     <w:uiPriority w:val="1"/>
-    <w:semiHidden/>
     <w:unhideWhenUsed/>
   </w:style>
   <w:style w:type="table" w:default="1" w:styleId="TableNormal">
@@ -8421,7 +10455,7 @@
 </file>
 
 <file path=customXml/itemProps1.xml><?xml version="1.0" encoding="utf-8"?>
-<ds:datastoreItem xmlns:ds="http://schemas.openxmlformats.org/officeDocument/2006/customXml" ds:itemID="{2CDC3ED1-F091-463A-A2A1-0C796B6208AB}">
+<ds:datastoreItem xmlns:ds="http://schemas.openxmlformats.org/officeDocument/2006/customXml" ds:itemID="{EF0E70DC-F385-4F86-9DAF-E101F0429EC7}">
   <ds:schemaRefs>
     <ds:schemaRef ds:uri="http://schemas.openxmlformats.org/officeDocument/2006/bibliography"/>
   </ds:schemaRefs>

</xml_diff>

<commit_message>
Upgrade the solution and projects to VS2010. VS2008 projects will nolonger be supported.
git-svn-id: https://cubeexercise.svn.codeplex.com/svn@47032 ffd33b8c-2492-42e0-bdc5-587b920b7d6d
</commit_message>
<xml_diff>
--- a/main/source/CubeExercise/Readme.docx
+++ b/main/source/CubeExercise/Readme.docx
@@ -1,13 +1,13 @@
 
 <file path=word/document.xml><?xml version="1.0" encoding="utf-8"?>
-<w:document xmlns:ve="http://schemas.openxmlformats.org/markup-compatibility/2006" xmlns:o="urn:schemas-microsoft-com:office:office" xmlns:r="http://schemas.openxmlformats.org/officeDocument/2006/relationships" xmlns:m="http://schemas.openxmlformats.org/officeDocument/2006/math" xmlns:v="urn:schemas-microsoft-com:vml" xmlns:wp="http://schemas.openxmlformats.org/drawingml/2006/wordprocessingDrawing" xmlns:w10="urn:schemas-microsoft-com:office:word" xmlns:w="http://schemas.openxmlformats.org/wordprocessingml/2006/main" xmlns:wne="http://schemas.microsoft.com/office/word/2006/wordml">
+<w:document xmlns:wpc="http://schemas.microsoft.com/office/word/2010/wordprocessingCanvas" xmlns:mc="http://schemas.openxmlformats.org/markup-compatibility/2006" xmlns:o="urn:schemas-microsoft-com:office:office" xmlns:r="http://schemas.openxmlformats.org/officeDocument/2006/relationships" xmlns:m="http://schemas.openxmlformats.org/officeDocument/2006/math" xmlns:v="urn:schemas-microsoft-com:vml" xmlns:wp14="http://schemas.microsoft.com/office/word/2010/wordprocessingDrawing" xmlns:wp="http://schemas.openxmlformats.org/drawingml/2006/wordprocessingDrawing" xmlns:w10="urn:schemas-microsoft-com:office:word" xmlns:w="http://schemas.openxmlformats.org/wordprocessingml/2006/main" xmlns:w14="http://schemas.microsoft.com/office/word/2010/wordml" xmlns:wpg="http://schemas.microsoft.com/office/word/2010/wordprocessingGroup" xmlns:wpi="http://schemas.microsoft.com/office/word/2010/wordprocessingInk" xmlns:wne="http://schemas.microsoft.com/office/word/2006/wordml" xmlns:wps="http://schemas.microsoft.com/office/word/2010/wordprocessingShape" mc:Ignorable="w14 wp14">
   <w:body>
     <w:p>
       <w:pPr>
         <w:pStyle w:val="Heading1"/>
         <w:jc w:val="center"/>
       </w:pPr>
-      <w:bookmarkStart w:id="0" w:name="_Toc244771994"/>
+      <w:bookmarkStart w:id="0" w:name="_Toc263520475"/>
       <w:r>
         <w:rPr>
           <w:rFonts w:hint="eastAsia"/>
@@ -21,7 +21,7 @@
         <w:rPr>
           <w:rFonts w:hint="eastAsia"/>
         </w:rPr>
-        <w:t>2</w:t>
+        <w:t>3</w:t>
       </w:r>
       <w:r>
         <w:rPr>
@@ -45,7 +45,19 @@
         <w:rPr>
           <w:rFonts w:hint="eastAsia"/>
         </w:rPr>
-        <w:t xml:space="preserve"> © 2009 </w:t>
+        <w:t xml:space="preserve"> © 2009</w:t>
+      </w:r>
+      <w:r>
+        <w:rPr>
+          <w:rFonts w:hint="eastAsia"/>
+        </w:rPr>
+        <w:t>-2010</w:t>
+      </w:r>
+      <w:r>
+        <w:rPr>
+          <w:rFonts w:hint="eastAsia"/>
+        </w:rPr>
+        <w:t xml:space="preserve"> </w:t>
       </w:r>
       <w:r>
         <w:rPr>
@@ -91,6 +103,7 @@
           <w:docPartUnique/>
         </w:docPartObj>
       </w:sdtPr>
+      <w:sdtEndPr/>
       <w:sdtContent>
         <w:p>
           <w:pPr>
@@ -115,6 +128,8 @@
             </w:tabs>
             <w:rPr>
               <w:noProof/>
+              <w:kern w:val="0"/>
+              <w:sz w:val="22"/>
             </w:rPr>
           </w:pPr>
           <w:r>
@@ -126,13 +141,13 @@
           <w:r>
             <w:fldChar w:fldCharType="separate"/>
           </w:r>
-          <w:hyperlink w:anchor="_Toc244771994" w:history="1">
+          <w:hyperlink w:anchor="_Toc263520475" w:history="1">
             <w:r>
               <w:rPr>
                 <w:rStyle w:val="Hyperlink"/>
                 <w:noProof/>
               </w:rPr>
-              <w:t>Cube Exercise 1.2</w:t>
+              <w:t>Cube Exercise 1.3</w:t>
             </w:r>
             <w:r>
               <w:rPr>
@@ -161,7 +176,7 @@
                 <w:noProof/>
                 <w:webHidden/>
               </w:rPr>
-              <w:instrText xml:space="preserve"> PAGEREF _Toc244771994 \h </w:instrText>
+              <w:instrText xml:space="preserve"> PAGEREF _Toc263520475 \h </w:instrText>
             </w:r>
             <w:r>
               <w:rPr>
@@ -201,9 +216,11 @@
             </w:tabs>
             <w:rPr>
               <w:noProof/>
+              <w:kern w:val="0"/>
+              <w:sz w:val="22"/>
             </w:rPr>
           </w:pPr>
-          <w:hyperlink w:anchor="_Toc244771995" w:history="1">
+          <w:hyperlink w:anchor="_Toc263520476" w:history="1">
             <w:r>
               <w:rPr>
                 <w:rStyle w:val="Hyperlink"/>
@@ -214,6 +231,8 @@
             <w:r>
               <w:rPr>
                 <w:noProof/>
+                <w:kern w:val="0"/>
+                <w:sz w:val="22"/>
               </w:rPr>
               <w:tab/>
             </w:r>
@@ -244,7 +263,7 @@
                 <w:noProof/>
                 <w:webHidden/>
               </w:rPr>
-              <w:instrText xml:space="preserve"> PAGEREF _Toc244771995 \h </w:instrText>
+              <w:instrText xml:space="preserve"> PAGEREF _Toc263520476 \h </w:instrText>
             </w:r>
             <w:r>
               <w:rPr>
@@ -284,9 +303,11 @@
             </w:tabs>
             <w:rPr>
               <w:noProof/>
+              <w:kern w:val="0"/>
+              <w:sz w:val="22"/>
             </w:rPr>
           </w:pPr>
-          <w:hyperlink w:anchor="_Toc244771996" w:history="1">
+          <w:hyperlink w:anchor="_Toc263520477" w:history="1">
             <w:r>
               <w:rPr>
                 <w:rStyle w:val="Hyperlink"/>
@@ -297,6 +318,8 @@
             <w:r>
               <w:rPr>
                 <w:noProof/>
+                <w:kern w:val="0"/>
+                <w:sz w:val="22"/>
               </w:rPr>
               <w:tab/>
             </w:r>
@@ -327,7 +350,7 @@
                 <w:noProof/>
                 <w:webHidden/>
               </w:rPr>
-              <w:instrText xml:space="preserve"> PAGEREF _Toc244771996 \h </w:instrText>
+              <w:instrText xml:space="preserve"> PAGEREF _Toc263520477 \h </w:instrText>
             </w:r>
             <w:r>
               <w:rPr>
@@ -367,9 +390,11 @@
             </w:tabs>
             <w:rPr>
               <w:noProof/>
+              <w:kern w:val="0"/>
+              <w:sz w:val="22"/>
             </w:rPr>
           </w:pPr>
-          <w:hyperlink w:anchor="_Toc244771997" w:history="1">
+          <w:hyperlink w:anchor="_Toc263520478" w:history="1">
             <w:r>
               <w:rPr>
                 <w:rStyle w:val="Hyperlink"/>
@@ -380,6 +405,8 @@
             <w:r>
               <w:rPr>
                 <w:noProof/>
+                <w:kern w:val="0"/>
+                <w:sz w:val="22"/>
               </w:rPr>
               <w:tab/>
             </w:r>
@@ -410,7 +437,7 @@
                 <w:noProof/>
                 <w:webHidden/>
               </w:rPr>
-              <w:instrText xml:space="preserve"> PAGEREF _Toc244771997 \h </w:instrText>
+              <w:instrText xml:space="preserve"> PAGEREF _Toc263520478 \h </w:instrText>
             </w:r>
             <w:r>
               <w:rPr>
@@ -450,9 +477,11 @@
             </w:tabs>
             <w:rPr>
               <w:noProof/>
+              <w:kern w:val="0"/>
+              <w:sz w:val="22"/>
             </w:rPr>
           </w:pPr>
-          <w:hyperlink w:anchor="_Toc244771998" w:history="1">
+          <w:hyperlink w:anchor="_Toc263520479" w:history="1">
             <w:r>
               <w:rPr>
                 <w:rStyle w:val="Hyperlink"/>
@@ -463,6 +492,8 @@
             <w:r>
               <w:rPr>
                 <w:noProof/>
+                <w:kern w:val="0"/>
+                <w:sz w:val="22"/>
               </w:rPr>
               <w:tab/>
             </w:r>
@@ -493,7 +524,7 @@
                 <w:noProof/>
                 <w:webHidden/>
               </w:rPr>
-              <w:instrText xml:space="preserve"> PAGEREF _Toc244771998 \h </w:instrText>
+              <w:instrText xml:space="preserve"> PAGEREF _Toc263520479 \h </w:instrText>
             </w:r>
             <w:r>
               <w:rPr>
@@ -528,14 +559,16 @@
           <w:pPr>
             <w:pStyle w:val="TOC3"/>
             <w:tabs>
-              <w:tab w:val="left" w:pos="1470"/>
+              <w:tab w:val="left" w:pos="1540"/>
               <w:tab w:val="right" w:leader="dot" w:pos="8296"/>
             </w:tabs>
             <w:rPr>
               <w:noProof/>
+              <w:kern w:val="0"/>
+              <w:sz w:val="22"/>
             </w:rPr>
           </w:pPr>
-          <w:hyperlink w:anchor="_Toc244771999" w:history="1">
+          <w:hyperlink w:anchor="_Toc263520480" w:history="1">
             <w:r>
               <w:rPr>
                 <w:rStyle w:val="Hyperlink"/>
@@ -546,6 +579,8 @@
             <w:r>
               <w:rPr>
                 <w:noProof/>
+                <w:kern w:val="0"/>
+                <w:sz w:val="22"/>
               </w:rPr>
               <w:tab/>
             </w:r>
@@ -576,7 +611,7 @@
                 <w:noProof/>
                 <w:webHidden/>
               </w:rPr>
-              <w:instrText xml:space="preserve"> PAGEREF _Toc244771999 \h </w:instrText>
+              <w:instrText xml:space="preserve"> PAGEREF _Toc263520480 \h </w:instrText>
             </w:r>
             <w:r>
               <w:rPr>
@@ -611,14 +646,16 @@
           <w:pPr>
             <w:pStyle w:val="TOC3"/>
             <w:tabs>
-              <w:tab w:val="left" w:pos="1470"/>
+              <w:tab w:val="left" w:pos="1540"/>
               <w:tab w:val="right" w:leader="dot" w:pos="8296"/>
             </w:tabs>
             <w:rPr>
               <w:noProof/>
+              <w:kern w:val="0"/>
+              <w:sz w:val="22"/>
             </w:rPr>
           </w:pPr>
-          <w:hyperlink w:anchor="_Toc244772000" w:history="1">
+          <w:hyperlink w:anchor="_Toc263520481" w:history="1">
             <w:r>
               <w:rPr>
                 <w:rStyle w:val="Hyperlink"/>
@@ -629,6 +666,8 @@
             <w:r>
               <w:rPr>
                 <w:noProof/>
+                <w:kern w:val="0"/>
+                <w:sz w:val="22"/>
               </w:rPr>
               <w:tab/>
             </w:r>
@@ -659,7 +698,7 @@
                 <w:noProof/>
                 <w:webHidden/>
               </w:rPr>
-              <w:instrText xml:space="preserve"> PAGEREF _Toc244772000 \h </w:instrText>
+              <w:instrText xml:space="preserve"> PAGEREF _Toc263520481 \h </w:instrText>
             </w:r>
             <w:r>
               <w:rPr>
@@ -694,14 +733,16 @@
           <w:pPr>
             <w:pStyle w:val="TOC3"/>
             <w:tabs>
-              <w:tab w:val="left" w:pos="1470"/>
+              <w:tab w:val="left" w:pos="1540"/>
               <w:tab w:val="right" w:leader="dot" w:pos="8296"/>
             </w:tabs>
             <w:rPr>
               <w:noProof/>
+              <w:kern w:val="0"/>
+              <w:sz w:val="22"/>
             </w:rPr>
           </w:pPr>
-          <w:hyperlink w:anchor="_Toc244772001" w:history="1">
+          <w:hyperlink w:anchor="_Toc263520482" w:history="1">
             <w:r>
               <w:rPr>
                 <w:rStyle w:val="Hyperlink"/>
@@ -712,6 +753,8 @@
             <w:r>
               <w:rPr>
                 <w:noProof/>
+                <w:kern w:val="0"/>
+                <w:sz w:val="22"/>
               </w:rPr>
               <w:tab/>
             </w:r>
@@ -742,7 +785,7 @@
                 <w:noProof/>
                 <w:webHidden/>
               </w:rPr>
-              <w:instrText xml:space="preserve"> PAGEREF _Toc244772001 \h </w:instrText>
+              <w:instrText xml:space="preserve"> PAGEREF _Toc263520482 \h </w:instrText>
             </w:r>
             <w:r>
               <w:rPr>
@@ -777,14 +820,16 @@
           <w:pPr>
             <w:pStyle w:val="TOC3"/>
             <w:tabs>
-              <w:tab w:val="left" w:pos="1470"/>
+              <w:tab w:val="left" w:pos="1540"/>
               <w:tab w:val="right" w:leader="dot" w:pos="8296"/>
             </w:tabs>
             <w:rPr>
               <w:noProof/>
+              <w:kern w:val="0"/>
+              <w:sz w:val="22"/>
             </w:rPr>
           </w:pPr>
-          <w:hyperlink w:anchor="_Toc244772002" w:history="1">
+          <w:hyperlink w:anchor="_Toc263520483" w:history="1">
             <w:r>
               <w:rPr>
                 <w:rStyle w:val="Hyperlink"/>
@@ -795,6 +840,8 @@
             <w:r>
               <w:rPr>
                 <w:noProof/>
+                <w:kern w:val="0"/>
+                <w:sz w:val="22"/>
               </w:rPr>
               <w:tab/>
             </w:r>
@@ -825,7 +872,7 @@
                 <w:noProof/>
                 <w:webHidden/>
               </w:rPr>
-              <w:instrText xml:space="preserve"> PAGEREF _Toc244772002 \h </w:instrText>
+              <w:instrText xml:space="preserve"> PAGEREF _Toc263520483 \h </w:instrText>
             </w:r>
             <w:r>
               <w:rPr>
@@ -860,14 +907,16 @@
           <w:pPr>
             <w:pStyle w:val="TOC4"/>
             <w:tabs>
-              <w:tab w:val="left" w:pos="1948"/>
+              <w:tab w:val="left" w:pos="2018"/>
               <w:tab w:val="right" w:leader="dot" w:pos="8296"/>
             </w:tabs>
             <w:rPr>
               <w:noProof/>
+              <w:kern w:val="0"/>
+              <w:sz w:val="22"/>
             </w:rPr>
           </w:pPr>
-          <w:hyperlink w:anchor="_Toc244772003" w:history="1">
+          <w:hyperlink w:anchor="_Toc263520484" w:history="1">
             <w:r>
               <w:rPr>
                 <w:rStyle w:val="Hyperlink"/>
@@ -878,6 +927,8 @@
             <w:r>
               <w:rPr>
                 <w:noProof/>
+                <w:kern w:val="0"/>
+                <w:sz w:val="22"/>
               </w:rPr>
               <w:tab/>
             </w:r>
@@ -908,7 +959,7 @@
                 <w:noProof/>
                 <w:webHidden/>
               </w:rPr>
-              <w:instrText xml:space="preserve"> PAGEREF _Toc244772003 \h </w:instrText>
+              <w:instrText xml:space="preserve"> PAGEREF _Toc263520484 \h </w:instrText>
             </w:r>
             <w:r>
               <w:rPr>
@@ -943,14 +994,16 @@
           <w:pPr>
             <w:pStyle w:val="TOC4"/>
             <w:tabs>
-              <w:tab w:val="left" w:pos="1948"/>
+              <w:tab w:val="left" w:pos="2018"/>
               <w:tab w:val="right" w:leader="dot" w:pos="8296"/>
             </w:tabs>
             <w:rPr>
               <w:noProof/>
+              <w:kern w:val="0"/>
+              <w:sz w:val="22"/>
             </w:rPr>
           </w:pPr>
-          <w:hyperlink w:anchor="_Toc244772004" w:history="1">
+          <w:hyperlink w:anchor="_Toc263520485" w:history="1">
             <w:r>
               <w:rPr>
                 <w:rStyle w:val="Hyperlink"/>
@@ -961,6 +1014,8 @@
             <w:r>
               <w:rPr>
                 <w:noProof/>
+                <w:kern w:val="0"/>
+                <w:sz w:val="22"/>
               </w:rPr>
               <w:tab/>
             </w:r>
@@ -991,7 +1046,7 @@
                 <w:noProof/>
                 <w:webHidden/>
               </w:rPr>
-              <w:instrText xml:space="preserve"> PAGEREF _Toc244772004 \h </w:instrText>
+              <w:instrText xml:space="preserve"> PAGEREF _Toc263520485 \h </w:instrText>
             </w:r>
             <w:r>
               <w:rPr>
@@ -1026,14 +1081,16 @@
           <w:pPr>
             <w:pStyle w:val="TOC4"/>
             <w:tabs>
-              <w:tab w:val="left" w:pos="1948"/>
+              <w:tab w:val="left" w:pos="2018"/>
               <w:tab w:val="right" w:leader="dot" w:pos="8296"/>
             </w:tabs>
             <w:rPr>
               <w:noProof/>
+              <w:kern w:val="0"/>
+              <w:sz w:val="22"/>
             </w:rPr>
           </w:pPr>
-          <w:hyperlink w:anchor="_Toc244772005" w:history="1">
+          <w:hyperlink w:anchor="_Toc263520486" w:history="1">
             <w:r>
               <w:rPr>
                 <w:rStyle w:val="Hyperlink"/>
@@ -1044,6 +1101,8 @@
             <w:r>
               <w:rPr>
                 <w:noProof/>
+                <w:kern w:val="0"/>
+                <w:sz w:val="22"/>
               </w:rPr>
               <w:tab/>
             </w:r>
@@ -1074,7 +1133,7 @@
                 <w:noProof/>
                 <w:webHidden/>
               </w:rPr>
-              <w:instrText xml:space="preserve"> PAGEREF _Toc244772005 \h </w:instrText>
+              <w:instrText xml:space="preserve"> PAGEREF _Toc263520486 \h </w:instrText>
             </w:r>
             <w:r>
               <w:rPr>
@@ -1114,9 +1173,11 @@
             </w:tabs>
             <w:rPr>
               <w:noProof/>
+              <w:kern w:val="0"/>
+              <w:sz w:val="22"/>
             </w:rPr>
           </w:pPr>
-          <w:hyperlink w:anchor="_Toc244772006" w:history="1">
+          <w:hyperlink w:anchor="_Toc263520487" w:history="1">
             <w:r>
               <w:rPr>
                 <w:rStyle w:val="Hyperlink"/>
@@ -1127,6 +1188,8 @@
             <w:r>
               <w:rPr>
                 <w:noProof/>
+                <w:kern w:val="0"/>
+                <w:sz w:val="22"/>
               </w:rPr>
               <w:tab/>
             </w:r>
@@ -1172,7 +1235,7 @@
                 <w:noProof/>
                 <w:webHidden/>
               </w:rPr>
-              <w:instrText xml:space="preserve"> PAGEREF _Toc244772006 \h </w:instrText>
+              <w:instrText xml:space="preserve"> PAGEREF _Toc263520487 \h </w:instrText>
             </w:r>
             <w:r>
               <w:rPr>
@@ -1207,14 +1270,16 @@
           <w:pPr>
             <w:pStyle w:val="TOC3"/>
             <w:tabs>
-              <w:tab w:val="left" w:pos="1470"/>
+              <w:tab w:val="left" w:pos="1540"/>
               <w:tab w:val="right" w:leader="dot" w:pos="8296"/>
             </w:tabs>
             <w:rPr>
               <w:noProof/>
+              <w:kern w:val="0"/>
+              <w:sz w:val="22"/>
             </w:rPr>
           </w:pPr>
-          <w:hyperlink w:anchor="_Toc244772007" w:history="1">
+          <w:hyperlink w:anchor="_Toc263520488" w:history="1">
             <w:r>
               <w:rPr>
                 <w:rStyle w:val="Hyperlink"/>
@@ -1225,6 +1290,8 @@
             <w:r>
               <w:rPr>
                 <w:noProof/>
+                <w:kern w:val="0"/>
+                <w:sz w:val="22"/>
               </w:rPr>
               <w:tab/>
             </w:r>
@@ -1255,7 +1322,7 @@
                 <w:noProof/>
                 <w:webHidden/>
               </w:rPr>
-              <w:instrText xml:space="preserve"> PAGEREF _Toc244772007 \h </w:instrText>
+              <w:instrText xml:space="preserve"> PAGEREF _Toc263520488 \h </w:instrText>
             </w:r>
             <w:r>
               <w:rPr>
@@ -1290,14 +1357,16 @@
           <w:pPr>
             <w:pStyle w:val="TOC4"/>
             <w:tabs>
-              <w:tab w:val="left" w:pos="1789"/>
+              <w:tab w:val="left" w:pos="1859"/>
               <w:tab w:val="right" w:leader="dot" w:pos="8296"/>
             </w:tabs>
             <w:rPr>
               <w:noProof/>
+              <w:kern w:val="0"/>
+              <w:sz w:val="22"/>
             </w:rPr>
           </w:pPr>
-          <w:hyperlink w:anchor="_Toc244772008" w:history="1">
+          <w:hyperlink w:anchor="_Toc263520489" w:history="1">
             <w:r>
               <w:rPr>
                 <w:rStyle w:val="Hyperlink"/>
@@ -1308,6 +1377,8 @@
             <w:r>
               <w:rPr>
                 <w:noProof/>
+                <w:kern w:val="0"/>
+                <w:sz w:val="22"/>
               </w:rPr>
               <w:tab/>
             </w:r>
@@ -1338,7 +1409,7 @@
                 <w:noProof/>
                 <w:webHidden/>
               </w:rPr>
-              <w:instrText xml:space="preserve"> PAGEREF _Toc244772008 \h </w:instrText>
+              <w:instrText xml:space="preserve"> PAGEREF _Toc263520489 \h </w:instrText>
             </w:r>
             <w:r>
               <w:rPr>
@@ -1373,14 +1444,16 @@
           <w:pPr>
             <w:pStyle w:val="TOC4"/>
             <w:tabs>
-              <w:tab w:val="left" w:pos="1789"/>
+              <w:tab w:val="left" w:pos="1859"/>
               <w:tab w:val="right" w:leader="dot" w:pos="8296"/>
             </w:tabs>
             <w:rPr>
               <w:noProof/>
+              <w:kern w:val="0"/>
+              <w:sz w:val="22"/>
             </w:rPr>
           </w:pPr>
-          <w:hyperlink w:anchor="_Toc244772009" w:history="1">
+          <w:hyperlink w:anchor="_Toc263520490" w:history="1">
             <w:r>
               <w:rPr>
                 <w:rStyle w:val="Hyperlink"/>
@@ -1391,6 +1464,8 @@
             <w:r>
               <w:rPr>
                 <w:noProof/>
+                <w:kern w:val="0"/>
+                <w:sz w:val="22"/>
               </w:rPr>
               <w:tab/>
             </w:r>
@@ -1421,7 +1496,7 @@
                 <w:noProof/>
                 <w:webHidden/>
               </w:rPr>
-              <w:instrText xml:space="preserve"> PAGEREF _Toc244772009 \h </w:instrText>
+              <w:instrText xml:space="preserve"> PAGEREF _Toc263520490 \h </w:instrText>
             </w:r>
             <w:r>
               <w:rPr>
@@ -1456,14 +1531,16 @@
           <w:pPr>
             <w:pStyle w:val="TOC4"/>
             <w:tabs>
-              <w:tab w:val="left" w:pos="1789"/>
+              <w:tab w:val="left" w:pos="1859"/>
               <w:tab w:val="right" w:leader="dot" w:pos="8296"/>
             </w:tabs>
             <w:rPr>
               <w:noProof/>
+              <w:kern w:val="0"/>
+              <w:sz w:val="22"/>
             </w:rPr>
           </w:pPr>
-          <w:hyperlink w:anchor="_Toc244772010" w:history="1">
+          <w:hyperlink w:anchor="_Toc263520491" w:history="1">
             <w:r>
               <w:rPr>
                 <w:rStyle w:val="Hyperlink"/>
@@ -1474,6 +1551,8 @@
             <w:r>
               <w:rPr>
                 <w:noProof/>
+                <w:kern w:val="0"/>
+                <w:sz w:val="22"/>
               </w:rPr>
               <w:tab/>
             </w:r>
@@ -1519,7 +1598,7 @@
                 <w:noProof/>
                 <w:webHidden/>
               </w:rPr>
-              <w:instrText xml:space="preserve"> PAGEREF _Toc244772010 \h </w:instrText>
+              <w:instrText xml:space="preserve"> PAGEREF _Toc263520491 \h </w:instrText>
             </w:r>
             <w:r>
               <w:rPr>
@@ -1554,14 +1633,16 @@
           <w:pPr>
             <w:pStyle w:val="TOC4"/>
             <w:tabs>
-              <w:tab w:val="left" w:pos="1789"/>
+              <w:tab w:val="left" w:pos="1859"/>
               <w:tab w:val="right" w:leader="dot" w:pos="8296"/>
             </w:tabs>
             <w:rPr>
               <w:noProof/>
+              <w:kern w:val="0"/>
+              <w:sz w:val="22"/>
             </w:rPr>
           </w:pPr>
-          <w:hyperlink w:anchor="_Toc244772011" w:history="1">
+          <w:hyperlink w:anchor="_Toc263520492" w:history="1">
             <w:r>
               <w:rPr>
                 <w:rStyle w:val="Hyperlink"/>
@@ -1572,6 +1653,8 @@
             <w:r>
               <w:rPr>
                 <w:noProof/>
+                <w:kern w:val="0"/>
+                <w:sz w:val="22"/>
               </w:rPr>
               <w:tab/>
             </w:r>
@@ -1624,7 +1707,7 @@
                 <w:noProof/>
                 <w:webHidden/>
               </w:rPr>
-              <w:instrText xml:space="preserve"> PAGEREF _Toc244772011 \h </w:instrText>
+              <w:instrText xml:space="preserve"> PAGEREF _Toc263520492 \h </w:instrText>
             </w:r>
             <w:r>
               <w:rPr>
@@ -1659,14 +1742,16 @@
           <w:pPr>
             <w:pStyle w:val="TOC4"/>
             <w:tabs>
-              <w:tab w:val="left" w:pos="1789"/>
+              <w:tab w:val="left" w:pos="1859"/>
               <w:tab w:val="right" w:leader="dot" w:pos="8296"/>
             </w:tabs>
             <w:rPr>
               <w:noProof/>
+              <w:kern w:val="0"/>
+              <w:sz w:val="22"/>
             </w:rPr>
           </w:pPr>
-          <w:hyperlink w:anchor="_Toc244772012" w:history="1">
+          <w:hyperlink w:anchor="_Toc263520493" w:history="1">
             <w:r>
               <w:rPr>
                 <w:rStyle w:val="Hyperlink"/>
@@ -1677,6 +1762,8 @@
             <w:r>
               <w:rPr>
                 <w:noProof/>
+                <w:kern w:val="0"/>
+                <w:sz w:val="22"/>
               </w:rPr>
               <w:tab/>
             </w:r>
@@ -1752,7 +1839,7 @@
                 <w:noProof/>
                 <w:webHidden/>
               </w:rPr>
-              <w:instrText xml:space="preserve"> PAGEREF _Toc244772012 \h </w:instrText>
+              <w:instrText xml:space="preserve"> PAGEREF _Toc263520493 \h </w:instrText>
             </w:r>
             <w:r>
               <w:rPr>
@@ -1792,9 +1879,11 @@
             </w:tabs>
             <w:rPr>
               <w:noProof/>
+              <w:kern w:val="0"/>
+              <w:sz w:val="22"/>
             </w:rPr>
           </w:pPr>
-          <w:hyperlink w:anchor="_Toc244772013" w:history="1">
+          <w:hyperlink w:anchor="_Toc263520494" w:history="1">
             <w:r>
               <w:rPr>
                 <w:rStyle w:val="Hyperlink"/>
@@ -1805,6 +1894,8 @@
             <w:r>
               <w:rPr>
                 <w:noProof/>
+                <w:kern w:val="0"/>
+                <w:sz w:val="22"/>
               </w:rPr>
               <w:tab/>
             </w:r>
@@ -1835,7 +1926,7 @@
                 <w:noProof/>
                 <w:webHidden/>
               </w:rPr>
-              <w:instrText xml:space="preserve"> PAGEREF _Toc244772013 \h </w:instrText>
+              <w:instrText xml:space="preserve"> PAGEREF _Toc263520494 \h </w:instrText>
             </w:r>
             <w:r>
               <w:rPr>
@@ -1875,9 +1966,11 @@
             </w:tabs>
             <w:rPr>
               <w:noProof/>
+              <w:kern w:val="0"/>
+              <w:sz w:val="22"/>
             </w:rPr>
           </w:pPr>
-          <w:hyperlink w:anchor="_Toc244772014" w:history="1">
+          <w:hyperlink w:anchor="_Toc263520495" w:history="1">
             <w:r>
               <w:rPr>
                 <w:rStyle w:val="Hyperlink"/>
@@ -1888,6 +1981,8 @@
             <w:r>
               <w:rPr>
                 <w:noProof/>
+                <w:kern w:val="0"/>
+                <w:sz w:val="22"/>
               </w:rPr>
               <w:tab/>
             </w:r>
@@ -1918,7 +2013,7 @@
                 <w:noProof/>
                 <w:webHidden/>
               </w:rPr>
-              <w:instrText xml:space="preserve"> PAGEREF _Toc244772014 \h </w:instrText>
+              <w:instrText xml:space="preserve"> PAGEREF _Toc263520495 \h </w:instrText>
             </w:r>
             <w:r>
               <w:rPr>
@@ -1965,7 +2060,7 @@
           <w:numId w:val="1"/>
         </w:numPr>
       </w:pPr>
-      <w:bookmarkStart w:id="1" w:name="_Toc244771995"/>
+      <w:bookmarkStart w:id="1" w:name="_Toc263520476"/>
       <w:r>
         <w:rPr>
           <w:rFonts w:hint="eastAsia"/>
@@ -1978,12 +2073,14 @@
       <w:pPr>
         <w:ind w:firstLine="420"/>
       </w:pPr>
+      <w:proofErr w:type="spellStart"/>
       <w:r>
         <w:rPr>
           <w:rFonts w:hint="eastAsia"/>
         </w:rPr>
         <w:t>gan</w:t>
       </w:r>
+      <w:proofErr w:type="spellEnd"/>
       <w:r>
         <w:rPr>
           <w:rFonts w:hint="eastAsia"/>
@@ -2095,6 +2192,7 @@
         </w:rPr>
         <w:t>专业飞棱</w:t>
       </w:r>
+      <w:proofErr w:type="gramStart"/>
       <w:r>
         <w:rPr>
           <w:rFonts w:hint="eastAsia"/>
@@ -2107,6 +2205,7 @@
         </w:rPr>
         <w:t>(</w:t>
       </w:r>
+      <w:proofErr w:type="gramEnd"/>
       <w:r>
         <w:rPr>
           <w:rFonts w:hint="eastAsia"/>
@@ -2135,7 +2234,7 @@
           <w:numId w:val="1"/>
         </w:numPr>
       </w:pPr>
-      <w:bookmarkStart w:id="2" w:name="_Toc244771996"/>
+      <w:bookmarkStart w:id="2" w:name="_Toc263520477"/>
       <w:r>
         <w:rPr>
           <w:rFonts w:hint="eastAsia"/>
@@ -2157,7 +2256,19 @@
         <w:rPr>
           <w:rFonts w:hint="eastAsia"/>
         </w:rPr>
-        <w:t>至少能将三阶魔方复原，并想进一步学习新公式的魔友</w:t>
+        <w:t>至少能将三阶魔方复原，并想进一步学习</w:t>
+      </w:r>
+      <w:r>
+        <w:rPr>
+          <w:rFonts w:hint="eastAsia"/>
+        </w:rPr>
+        <w:t>、巩固</w:t>
+      </w:r>
+      <w:r>
+        <w:rPr>
+          <w:rFonts w:hint="eastAsia"/>
+        </w:rPr>
+        <w:t>新公式的魔友</w:t>
       </w:r>
     </w:p>
     <w:p/>
@@ -2170,7 +2281,7 @@
           <w:numId w:val="1"/>
         </w:numPr>
       </w:pPr>
-      <w:bookmarkStart w:id="3" w:name="_Toc244771997"/>
+      <w:bookmarkStart w:id="3" w:name="_Toc263520478"/>
       <w:r>
         <w:rPr>
           <w:rFonts w:hint="eastAsia"/>
@@ -2180,12 +2291,14 @@
       <w:bookmarkEnd w:id="3"/>
     </w:p>
     <w:p>
+      <w:proofErr w:type="spellStart"/>
       <w:r>
         <w:rPr>
           <w:rFonts w:hint="eastAsia"/>
         </w:rPr>
         <w:t>CubeExercise</w:t>
       </w:r>
+      <w:proofErr w:type="spellEnd"/>
       <w:r>
         <w:rPr>
           <w:rFonts w:hint="eastAsia"/>
@@ -2205,7 +2318,13 @@
         <w:rPr>
           <w:rFonts w:hint="eastAsia"/>
         </w:rPr>
-        <w:t>Microsoft .NET Framework 3.5 SP1</w:t>
+        <w:t xml:space="preserve">Microsoft .NET Framework </w:t>
+      </w:r>
+      <w:r>
+        <w:rPr>
+          <w:rFonts w:hint="eastAsia"/>
+        </w:rPr>
+        <w:t>4.0</w:t>
       </w:r>
       <w:r>
         <w:rPr>
@@ -2231,91 +2350,55 @@
         <w:rPr>
           <w:rFonts w:hint="eastAsia"/>
         </w:rPr>
-        <w:t>网络安装包（安装程序会根据电脑的实际情况从微软自动下载适当的组件，只下载需要的部分。适合于单台电脑的安装</w:t>
-      </w:r>
-      <w:r>
-        <w:rPr>
-          <w:rFonts w:hint="eastAsia"/>
-        </w:rPr>
-        <w:t>。估计实际下载大小：</w:t>
-      </w:r>
-      <w:r>
-        <w:rPr>
-          <w:rFonts w:hint="eastAsia"/>
-        </w:rPr>
-        <w:t>66 MB</w:t>
+        <w:t>网络安装包（安装程序会根据</w:t>
+      </w:r>
+      <w:r>
+        <w:rPr>
+          <w:rFonts w:hint="eastAsia"/>
+        </w:rPr>
+        <w:t>操作系统</w:t>
+      </w:r>
+      <w:r>
+        <w:rPr>
+          <w:rFonts w:hint="eastAsia"/>
+        </w:rPr>
+        <w:t>的</w:t>
+      </w:r>
+      <w:r>
+        <w:rPr>
+          <w:rFonts w:hint="eastAsia"/>
+        </w:rPr>
+        <w:t>版本</w:t>
+      </w:r>
+      <w:r>
+        <w:rPr>
+          <w:rFonts w:hint="eastAsia"/>
+        </w:rPr>
+        <w:t>从微软</w:t>
+      </w:r>
+      <w:r>
+        <w:rPr>
+          <w:rFonts w:hint="eastAsia"/>
+        </w:rPr>
+        <w:t>的网站</w:t>
+      </w:r>
+      <w:r>
+        <w:rPr>
+          <w:rFonts w:hint="eastAsia"/>
+        </w:rPr>
+        <w:t>自动下载适当的组件，只下载需要的部分。适合于单台电脑的安装</w:t>
+      </w:r>
+      <w:r>
+        <w:rPr>
+          <w:rFonts w:hint="eastAsia"/>
+        </w:rPr>
+        <w:t>。</w:t>
       </w:r>
       <w:r>
         <w:rPr>
           <w:rFonts w:hint="eastAsia"/>
         </w:rPr>
         <w:t>）：</w:t>
-      </w:r>
-    </w:p>
-    <w:p>
-      <w:hyperlink r:id="rId8" w:history="1">
-        <w:r>
-          <w:rPr>
-            <w:rStyle w:val="Hyperlink"/>
-          </w:rPr>
-          <w:t>http://www.microsoft.com/downloads/details.aspx?displaylang=en&amp;FamilyID=ab99342f-5d1a-413d-8319-81da479ab0d7</w:t>
-        </w:r>
-      </w:hyperlink>
-    </w:p>
-    <w:p>
-      <w:r>
-        <w:rPr>
-          <w:rFonts w:hint="eastAsia"/>
-        </w:rPr>
-        <w:t>或者完整安装包（</w:t>
-      </w:r>
-      <w:r>
-        <w:rPr>
-          <w:rFonts w:hint="eastAsia"/>
-        </w:rPr>
-        <w:t>231MB</w:t>
-      </w:r>
-      <w:r>
-        <w:rPr>
-          <w:rFonts w:hint="eastAsia"/>
-        </w:rPr>
-        <w:t>，所有的组件都包含在一个安装包中</w:t>
-      </w:r>
-      <w:r>
-        <w:rPr>
-          <w:rFonts w:hint="eastAsia"/>
-        </w:rPr>
-        <w:t>，可以在不</w:t>
-      </w:r>
-      <w:r>
-        <w:rPr>
-          <w:rFonts w:hint="eastAsia"/>
-        </w:rPr>
-        <w:t>连</w:t>
-      </w:r>
-      <w:r>
-        <w:rPr>
-          <w:rFonts w:hint="eastAsia"/>
-        </w:rPr>
-        <w:t>网的情况下安装</w:t>
-      </w:r>
-      <w:r>
-        <w:rPr>
-          <w:rFonts w:hint="eastAsia"/>
-        </w:rPr>
-        <w:t>，适合于需要将其安装在多个操作系统</w:t>
-      </w:r>
-      <w:r>
-        <w:rPr>
-          <w:rFonts w:hint="eastAsia"/>
-        </w:rPr>
-        <w:t>/</w:t>
-      </w:r>
-      <w:r>
-        <w:rPr>
-          <w:rFonts w:hint="eastAsia"/>
-        </w:rPr>
-        <w:t>多台电脑上的情况）：</w:t>
       </w:r>
     </w:p>
     <w:p>
@@ -2324,7 +2407,7 @@
           <w:rPr>
             <w:rStyle w:val="Hyperlink"/>
           </w:rPr>
-          <w:t>http://download.microsoft.com/download/2/0/e/20e90413-712f-438c-988e-fdaa79a8ac3d/dotnetfx35.exe</w:t>
+          <w:t>http://go.microsoft.com/fwlink/?LinkID=186913</w:t>
         </w:r>
       </w:hyperlink>
     </w:p>
@@ -2333,8 +2416,82 @@
         <w:rPr>
           <w:rFonts w:hint="eastAsia"/>
         </w:rPr>
+        <w:t>或者完整安装包（</w:t>
+      </w:r>
+      <w:r>
+        <w:rPr>
+          <w:rFonts w:hint="eastAsia"/>
+        </w:rPr>
+        <w:t>48.1</w:t>
+      </w:r>
+      <w:r>
+        <w:rPr>
+          <w:rFonts w:hint="eastAsia"/>
+        </w:rPr>
+        <w:t>MB</w:t>
+      </w:r>
+      <w:r>
+        <w:rPr>
+          <w:rFonts w:hint="eastAsia"/>
+        </w:rPr>
+        <w:t>，所有的组件都包含在一个安装包中</w:t>
+      </w:r>
+      <w:r>
+        <w:rPr>
+          <w:rFonts w:hint="eastAsia"/>
+        </w:rPr>
+        <w:t>，可以在不</w:t>
+      </w:r>
+      <w:r>
+        <w:rPr>
+          <w:rFonts w:hint="eastAsia"/>
+        </w:rPr>
+        <w:t>连</w:t>
+      </w:r>
+      <w:r>
+        <w:rPr>
+          <w:rFonts w:hint="eastAsia"/>
+        </w:rPr>
+        <w:t>网的情况下安装</w:t>
+      </w:r>
+      <w:r>
+        <w:rPr>
+          <w:rFonts w:hint="eastAsia"/>
+        </w:rPr>
+        <w:t>，适合于需要将其安装在多个操作系统</w:t>
+      </w:r>
+      <w:r>
+        <w:rPr>
+          <w:rFonts w:hint="eastAsia"/>
+        </w:rPr>
+        <w:t>/</w:t>
+      </w:r>
+      <w:r>
+        <w:rPr>
+          <w:rFonts w:hint="eastAsia"/>
+        </w:rPr>
+        <w:t>多台电脑上的情况）：</w:t>
+      </w:r>
+    </w:p>
+    <w:p>
+      <w:hyperlink r:id="rId10" w:history="1">
+        <w:r>
+          <w:rPr>
+            <w:rStyle w:val="Hyperlink"/>
+          </w:rPr>
+          <w:t>http://go.microsoft.com/fwlink/?linkid=186916</w:t>
+        </w:r>
+      </w:hyperlink>
+    </w:p>
+    <w:p>
+      <w:proofErr w:type="spellStart"/>
+      <w:r>
+        <w:rPr>
+          <w:rFonts w:hint="eastAsia"/>
+        </w:rPr>
         <w:t>CubeExercise</w:t>
       </w:r>
+      <w:proofErr w:type="spellEnd"/>
       <w:r>
         <w:rPr>
           <w:rFonts w:hint="eastAsia"/>
@@ -2371,12 +2528,14 @@
         </w:rPr>
         <w:t>为主要的可执行文件，直接双击可以启动</w:t>
       </w:r>
+      <w:proofErr w:type="spellStart"/>
       <w:r>
         <w:rPr>
           <w:rFonts w:hint="eastAsia"/>
         </w:rPr>
         <w:t>CubeExercise</w:t>
       </w:r>
+      <w:proofErr w:type="spellEnd"/>
       <w:r>
         <w:rPr>
           <w:rFonts w:hint="eastAsia"/>
@@ -2399,7 +2558,13 @@
         <w:rPr>
           <w:rFonts w:hint="eastAsia"/>
         </w:rPr>
-        <w:t>.NET Framework 3.5 SP1</w:t>
+        <w:t xml:space="preserve">.NET Framework </w:t>
+      </w:r>
+      <w:r>
+        <w:rPr>
+          <w:rFonts w:hint="eastAsia"/>
+        </w:rPr>
+        <w:t>4.0</w:t>
       </w:r>
       <w:r>
         <w:rPr>
@@ -2407,23 +2572,31 @@
         </w:rPr>
         <w:t>的程序。如果没有安装，则无法使用</w:t>
       </w:r>
+      <w:proofErr w:type="spellStart"/>
       <w:r>
         <w:rPr>
           <w:rFonts w:hint="eastAsia"/>
         </w:rPr>
         <w:t>CubeExercise</w:t>
       </w:r>
-      <w:r>
-        <w:rPr>
-          <w:rFonts w:hint="eastAsia"/>
-        </w:rPr>
-        <w:t>，需要到上面给的网址去下载</w:t>
-      </w:r>
-      <w:r>
-        <w:rPr>
-          <w:rFonts w:hint="eastAsia"/>
-        </w:rPr>
-        <w:t>.NET Framework 3.5 SP1</w:t>
+      <w:proofErr w:type="spellEnd"/>
+      <w:r>
+        <w:rPr>
+          <w:rFonts w:hint="eastAsia"/>
+        </w:rPr>
+        <w:t>，需要到上面的网址去下载</w:t>
+      </w:r>
+      <w:r>
+        <w:rPr>
+          <w:rFonts w:hint="eastAsia"/>
+        </w:rPr>
+        <w:t xml:space="preserve">.NET Framework </w:t>
+      </w:r>
+      <w:r>
+        <w:rPr>
+          <w:rFonts w:hint="eastAsia"/>
+        </w:rPr>
+        <w:t>4.0</w:t>
       </w:r>
       <w:r>
         <w:rPr>
@@ -2440,7 +2613,7 @@
           <w:numId w:val="1"/>
         </w:numPr>
       </w:pPr>
-      <w:bookmarkStart w:id="4" w:name="_Toc244771998"/>
+      <w:bookmarkStart w:id="4" w:name="_Toc263520479"/>
       <w:r>
         <w:rPr>
           <w:rFonts w:hint="eastAsia"/>
@@ -2464,7 +2637,7 @@
         </w:numPr>
       </w:pPr>
       <w:bookmarkStart w:id="5" w:name="_使用情景"/>
-      <w:bookmarkStart w:id="6" w:name="_Toc244771999"/>
+      <w:bookmarkStart w:id="6" w:name="_Toc263520480"/>
       <w:bookmarkEnd w:id="5"/>
       <w:r>
         <w:rPr>
@@ -2477,16 +2650,15 @@
     <w:p>
       <w:pPr>
         <w:ind w:firstLine="420"/>
-        <w:rPr>
-          <w:rFonts w:hint="eastAsia"/>
-        </w:rPr>
       </w:pPr>
+      <w:proofErr w:type="spellStart"/>
       <w:r>
         <w:rPr>
           <w:rFonts w:hint="eastAsia"/>
         </w:rPr>
         <w:t>CubeExercise</w:t>
       </w:r>
+      <w:proofErr w:type="spellEnd"/>
       <w:r>
         <w:rPr>
           <w:rFonts w:hint="eastAsia"/>
@@ -2724,12 +2896,14 @@
         </w:rPr>
         <w:t>在每次做公式的时候需要注意一点，有些公式在完成之后魔方并不恢复原始的朝向。比如</w:t>
       </w:r>
+      <w:proofErr w:type="spellStart"/>
       <w:r>
         <w:rPr>
           <w:rFonts w:hint="eastAsia"/>
         </w:rPr>
         <w:t>gan</w:t>
       </w:r>
+      <w:proofErr w:type="spellEnd"/>
       <w:r>
         <w:rPr>
           <w:rFonts w:hint="eastAsia"/>
@@ -2749,7 +2923,15 @@
         <w:t>——</w:t>
       </w:r>
       <w:r>
-        <w:t>f(R U R' U')y x(R’ F)(R U R' U')F'</w:t>
+        <w:t>f(R U R' U'</w:t>
+      </w:r>
+      <w:proofErr w:type="gramStart"/>
+      <w:r>
+        <w:t>)y</w:t>
+      </w:r>
+      <w:proofErr w:type="gramEnd"/>
+      <w:r>
+        <w:t xml:space="preserve"> x(R’ F)(R U R' U')F'</w:t>
       </w:r>
       <w:r>
         <w:rPr>
@@ -2990,12 +3172,14 @@
         </w:rPr>
         <w:t>注：</w:t>
       </w:r>
+      <w:proofErr w:type="spellStart"/>
       <w:r>
         <w:rPr>
           <w:rFonts w:hint="eastAsia"/>
         </w:rPr>
         <w:t>CubeExercise</w:t>
       </w:r>
+      <w:proofErr w:type="spellEnd"/>
       <w:r>
         <w:rPr>
           <w:rFonts w:hint="eastAsia"/>
@@ -3026,22 +3210,41 @@
         </w:rPr>
         <w:t>蓝。修改的方法请参见</w:t>
       </w:r>
-      <w:hyperlink w:anchor="_修改魔方的初始颜色朝向" w:history="1">
-        <w:r>
-          <w:rPr>
-            <w:rStyle w:val="Hyperlink"/>
-            <w:rFonts w:hint="eastAsia"/>
-          </w:rPr>
-          <w:t>4.4.1</w:t>
-        </w:r>
-        <w:r>
-          <w:rPr>
-            <w:rStyle w:val="Hyperlink"/>
-            <w:rFonts w:hint="eastAsia"/>
-          </w:rPr>
-          <w:t>节</w:t>
-        </w:r>
-      </w:hyperlink>
+      <w:r>
+        <w:fldChar w:fldCharType="begin"/>
+      </w:r>
+      <w:r>
+        <w:instrText xml:space="preserve"> HYPERLINK \l "_</w:instrText>
+      </w:r>
+      <w:r>
+        <w:instrText>修改魔方的初始颜色朝向</w:instrText>
+      </w:r>
+      <w:r>
+        <w:instrText xml:space="preserve">" </w:instrText>
+      </w:r>
+      <w:r>
+        <w:fldChar w:fldCharType="separate"/>
+      </w:r>
+      <w:r>
+        <w:rPr>
+          <w:rStyle w:val="Hyperlink"/>
+          <w:rFonts w:hint="eastAsia"/>
+        </w:rPr>
+        <w:t>4.4.1</w:t>
+      </w:r>
+      <w:r>
+        <w:rPr>
+          <w:rStyle w:val="Hyperlink"/>
+          <w:rFonts w:hint="eastAsia"/>
+        </w:rPr>
+        <w:t>节</w:t>
+      </w:r>
+      <w:r>
+        <w:rPr>
+          <w:rStyle w:val="Hyperlink"/>
+        </w:rPr>
+        <w:fldChar w:fldCharType="end"/>
+      </w:r>
       <w:r>
         <w:rPr>
           <w:rFonts w:hint="eastAsia"/>
@@ -3058,7 +3261,7 @@
           <w:numId w:val="1"/>
         </w:numPr>
       </w:pPr>
-      <w:bookmarkStart w:id="7" w:name="_Toc244772000"/>
+      <w:bookmarkStart w:id="7" w:name="_Toc263520481"/>
       <w:r>
         <w:rPr>
           <w:rFonts w:hint="eastAsia"/>
@@ -3088,7 +3291,7 @@
                     <pic:cNvPicPr/>
                   </pic:nvPicPr>
                   <pic:blipFill>
-                    <a:blip r:embed="rId10" cstate="print"/>
+                    <a:blip r:embed="rId11" cstate="print"/>
                     <a:stretch>
                       <a:fillRect/>
                     </a:stretch>
@@ -3124,22 +3327,41 @@
         </w:rPr>
         <w:t>魔方状态图——以魔方的顶面为中心的纸箱式展开图。目前只支持这一种形式，方向也不可以变化，但可以更改颜色。请参见</w:t>
       </w:r>
-      <w:hyperlink w:anchor="_修改魔方的初始颜色朝向" w:history="1">
-        <w:r>
-          <w:rPr>
-            <w:rStyle w:val="Hyperlink"/>
-            <w:rFonts w:hint="eastAsia"/>
-          </w:rPr>
-          <w:t>4.4.1</w:t>
-        </w:r>
-        <w:r>
-          <w:rPr>
-            <w:rStyle w:val="Hyperlink"/>
-            <w:rFonts w:hint="eastAsia"/>
-          </w:rPr>
-          <w:t>节</w:t>
-        </w:r>
-      </w:hyperlink>
+      <w:r>
+        <w:fldChar w:fldCharType="begin"/>
+      </w:r>
+      <w:r>
+        <w:instrText xml:space="preserve"> HYPERLINK \l "_</w:instrText>
+      </w:r>
+      <w:r>
+        <w:instrText>修改魔方的初始颜色朝向</w:instrText>
+      </w:r>
+      <w:r>
+        <w:instrText xml:space="preserve">" </w:instrText>
+      </w:r>
+      <w:r>
+        <w:fldChar w:fldCharType="separate"/>
+      </w:r>
+      <w:r>
+        <w:rPr>
+          <w:rStyle w:val="Hyperlink"/>
+          <w:rFonts w:hint="eastAsia"/>
+        </w:rPr>
+        <w:t>4.4.1</w:t>
+      </w:r>
+      <w:r>
+        <w:rPr>
+          <w:rStyle w:val="Hyperlink"/>
+          <w:rFonts w:hint="eastAsia"/>
+        </w:rPr>
+        <w:t>节</w:t>
+      </w:r>
+      <w:r>
+        <w:rPr>
+          <w:rStyle w:val="Hyperlink"/>
+        </w:rPr>
+        <w:fldChar w:fldCharType="end"/>
+      </w:r>
       <w:r>
         <w:rPr>
           <w:rFonts w:hint="eastAsia"/>
@@ -3186,12 +3408,14 @@
         </w:rPr>
         <w:t>。比如</w:t>
       </w:r>
+      <w:proofErr w:type="spellStart"/>
       <w:r>
         <w:rPr>
           <w:rFonts w:hint="eastAsia"/>
         </w:rPr>
         <w:t>gan</w:t>
       </w:r>
+      <w:proofErr w:type="spellEnd"/>
       <w:r>
         <w:rPr>
           <w:rFonts w:hint="eastAsia"/>
@@ -3255,11 +3479,6 @@
       </w:r>
     </w:p>
     <w:p>
-      <w:pPr>
-        <w:rPr>
-          <w:rFonts w:hint="eastAsia"/>
-        </w:rPr>
-      </w:pPr>
       <w:r>
         <w:rPr>
           <w:rFonts w:hint="eastAsia"/>
@@ -3355,24 +3574,28 @@
     </w:p>
     <w:p/>
     <w:p>
+      <w:proofErr w:type="spellStart"/>
       <w:r>
         <w:rPr>
           <w:rFonts w:hint="eastAsia"/>
         </w:rPr>
         <w:t>CubeExercise</w:t>
       </w:r>
+      <w:proofErr w:type="spellEnd"/>
       <w:r>
         <w:rPr>
           <w:rFonts w:hint="eastAsia"/>
         </w:rPr>
         <w:t>支持</w:t>
       </w:r>
+      <w:proofErr w:type="spellStart"/>
       <w:r>
         <w:rPr>
           <w:rFonts w:hint="eastAsia"/>
         </w:rPr>
         <w:t>HarrisEng</w:t>
       </w:r>
+      <w:proofErr w:type="spellEnd"/>
       <w:r>
         <w:rPr>
           <w:rFonts w:hint="eastAsia"/>
@@ -3532,38 +3755,55 @@
         </w:rPr>
         <w:t>）。如果有问题请参考这个帖子：</w:t>
       </w:r>
-      <w:hyperlink r:id="rId11" w:history="1">
-        <w:r>
-          <w:rPr>
-            <w:rStyle w:val="Hyperlink"/>
-          </w:rPr>
-          <w:t>http://bbs.mf8.com.cn/viewthread.php?tid=8733&amp;extra=page%3D1</w:t>
-        </w:r>
-      </w:hyperlink>
+      <w:r>
+        <w:fldChar w:fldCharType="begin"/>
+      </w:r>
+      <w:r>
+        <w:instrText xml:space="preserve"> HYPERLINK "http://bbs.mf8.com.cn/viewthread.php?tid=8733&amp;extra=page%3D1" </w:instrText>
+      </w:r>
+      <w:r>
+        <w:fldChar w:fldCharType="separate"/>
+      </w:r>
+      <w:r>
+        <w:rPr>
+          <w:rStyle w:val="Hyperlink"/>
+        </w:rPr>
+        <w:t>http://bbs.mf8.com.cn/viewthread.php?tid=8733&amp;extra=page%3D1</w:t>
+      </w:r>
+      <w:r>
+        <w:rPr>
+          <w:rStyle w:val="Hyperlink"/>
+        </w:rPr>
+        <w:fldChar w:fldCharType="end"/>
+      </w:r>
       <w:r>
         <w:rPr>
           <w:rFonts w:hint="eastAsia"/>
         </w:rPr>
         <w:t>。</w:t>
       </w:r>
+      <w:proofErr w:type="spellStart"/>
       <w:r>
         <w:rPr>
           <w:rFonts w:hint="eastAsia"/>
         </w:rPr>
         <w:t>CubeExercise</w:t>
       </w:r>
+      <w:proofErr w:type="spellEnd"/>
       <w:r>
         <w:rPr>
           <w:rFonts w:hint="eastAsia"/>
         </w:rPr>
         <w:t>支持括号，但不支持多层、嵌套的括号。公式文本框中可以换行、空格，这些在做公式的时候都会被忽略。为方便学习，</w:t>
       </w:r>
+      <w:proofErr w:type="spellStart"/>
       <w:r>
         <w:rPr>
           <w:rFonts w:hint="eastAsia"/>
         </w:rPr>
         <w:t>CubeExercise</w:t>
       </w:r>
+      <w:proofErr w:type="spellEnd"/>
       <w:r>
         <w:rPr>
           <w:rFonts w:hint="eastAsia"/>
@@ -3573,7 +3813,23 @@
     </w:p>
     <w:p>
       <w:r>
-        <w:t>/*gan's OLL04*/ f(R U R' U')y x(R’ F)(R U R' U')F'[y']</w:t>
+        <w:t>/*</w:t>
+      </w:r>
+      <w:proofErr w:type="spellStart"/>
+      <w:r>
+        <w:t>gan's</w:t>
+      </w:r>
+      <w:proofErr w:type="spellEnd"/>
+      <w:r>
+        <w:t xml:space="preserve"> OLL04*/ f(R U R' U'</w:t>
+      </w:r>
+      <w:proofErr w:type="gramStart"/>
+      <w:r>
+        <w:t>)y</w:t>
+      </w:r>
+      <w:proofErr w:type="gramEnd"/>
+      <w:r>
+        <w:t xml:space="preserve"> x(R’ F)(R U R' U')F'[y']</w:t>
       </w:r>
     </w:p>
     <w:p>
@@ -3607,12 +3863,14 @@
         </w:rPr>
         <w:t>之间的内容会被忽略，</w:t>
       </w:r>
+      <w:proofErr w:type="spellStart"/>
       <w:r>
         <w:rPr>
           <w:rFonts w:hint="eastAsia"/>
         </w:rPr>
         <w:t>CubeExercise</w:t>
       </w:r>
+      <w:proofErr w:type="spellEnd"/>
       <w:r>
         <w:rPr>
           <w:rFonts w:hint="eastAsia"/>
@@ -3631,12 +3889,14 @@
         </w:rPr>
         <w:t>后面这个公式的名字。公式最后方括号中的内容不属于公式，但是在“做公式”的时候会包括，其中的内容是公式</w:t>
       </w:r>
+      <w:proofErr w:type="spellStart"/>
       <w:r>
         <w:rPr>
           <w:rFonts w:hint="eastAsia"/>
         </w:rPr>
         <w:t>PreScript</w:t>
       </w:r>
+      <w:proofErr w:type="spellEnd"/>
       <w:r>
         <w:rPr>
           <w:rFonts w:hint="eastAsia"/>
@@ -3709,7 +3969,7 @@
         </w:numPr>
       </w:pPr>
       <w:bookmarkStart w:id="8" w:name="_随机练习"/>
-      <w:bookmarkStart w:id="9" w:name="_Toc244772001"/>
+      <w:bookmarkStart w:id="9" w:name="_Toc263520482"/>
       <w:bookmarkEnd w:id="8"/>
       <w:r>
         <w:rPr>
@@ -3869,11 +4129,6 @@
       </w:r>
     </w:p>
     <w:p>
-      <w:pPr>
-        <w:rPr>
-          <w:rFonts w:hint="eastAsia"/>
-        </w:rPr>
-      </w:pPr>
       <w:r>
         <w:rPr>
           <w:rFonts w:hint="eastAsia"/>
@@ -3940,11 +4195,6 @@
       </w:r>
     </w:p>
     <w:p>
-      <w:pPr>
-        <w:rPr>
-          <w:rFonts w:hint="eastAsia"/>
-        </w:rPr>
-      </w:pPr>
       <w:r>
         <w:rPr>
           <w:rFonts w:hint="eastAsia"/>
@@ -3997,12 +4247,14 @@
         </w:rPr>
         <w:t>跟</w:t>
       </w:r>
+      <w:proofErr w:type="spellStart"/>
       <w:r>
         <w:rPr>
           <w:rFonts w:hint="eastAsia"/>
         </w:rPr>
         <w:t>CubeExercise</w:t>
       </w:r>
+      <w:proofErr w:type="spellEnd"/>
       <w:r>
         <w:rPr>
           <w:rFonts w:hint="eastAsia"/>
@@ -4045,22 +4297,44 @@
         </w:rPr>
         <w:t>（这里假设你已经按照</w:t>
       </w:r>
-      <w:hyperlink w:anchor="_修改魔方的初始颜色朝向" w:history="1">
-        <w:r>
-          <w:rPr>
-            <w:rStyle w:val="Hyperlink"/>
-            <w:rFonts w:hint="eastAsia"/>
-          </w:rPr>
-          <w:t>4.4.1</w:t>
-        </w:r>
-        <w:r>
-          <w:rPr>
-            <w:rStyle w:val="Hyperlink"/>
-            <w:rFonts w:hint="eastAsia"/>
-          </w:rPr>
-          <w:t>节</w:t>
-        </w:r>
-      </w:hyperlink>
+      <w:r>
+        <w:fldChar w:fldCharType="begin"/>
+      </w:r>
+      <w:r>
+        <w:instrText xml:space="preserve"> HYPERLINK \l "_</w:instrText>
+      </w:r>
+      <w:r>
+        <w:instrText>修改魔</w:instrText>
+      </w:r>
+      <w:r>
+        <w:instrText>方的初始颜色朝向</w:instrText>
+      </w:r>
+      <w:r>
+        <w:instrText xml:space="preserve">" </w:instrText>
+      </w:r>
+      <w:r>
+        <w:fldChar w:fldCharType="separate"/>
+      </w:r>
+      <w:r>
+        <w:rPr>
+          <w:rStyle w:val="Hyperlink"/>
+          <w:rFonts w:hint="eastAsia"/>
+        </w:rPr>
+        <w:t>4.4.1</w:t>
+      </w:r>
+      <w:r>
+        <w:rPr>
+          <w:rStyle w:val="Hyperlink"/>
+          <w:rFonts w:hint="eastAsia"/>
+        </w:rPr>
+        <w:t>节</w:t>
+      </w:r>
+      <w:r>
+        <w:rPr>
+          <w:rStyle w:val="Hyperlink"/>
+        </w:rPr>
+        <w:fldChar w:fldCharType="end"/>
+      </w:r>
       <w:r>
         <w:rPr>
           <w:rFonts w:hint="eastAsia"/>
@@ -4256,7 +4530,7 @@
           <w:numId w:val="1"/>
         </w:numPr>
       </w:pPr>
-      <w:bookmarkStart w:id="10" w:name="_Toc244772002"/>
+      <w:bookmarkStart w:id="10" w:name="_Toc263520483"/>
       <w:r>
         <w:rPr>
           <w:rFonts w:hint="eastAsia"/>
@@ -4266,12 +4540,14 @@
       <w:bookmarkEnd w:id="10"/>
     </w:p>
     <w:p>
+      <w:proofErr w:type="spellStart"/>
       <w:r>
         <w:rPr>
           <w:rFonts w:hint="eastAsia"/>
         </w:rPr>
         <w:t>CubeExercise</w:t>
       </w:r>
+      <w:proofErr w:type="spellEnd"/>
       <w:r>
         <w:rPr>
           <w:rFonts w:hint="eastAsia"/>
@@ -4360,12 +4636,14 @@
         </w:rPr>
         <w:t>“打开”菜单，浏览到</w:t>
       </w:r>
+      <w:proofErr w:type="spellStart"/>
       <w:r>
         <w:rPr>
           <w:rFonts w:hint="eastAsia"/>
         </w:rPr>
         <w:t>CubeExercise</w:t>
       </w:r>
+      <w:proofErr w:type="spellEnd"/>
       <w:r>
         <w:rPr>
           <w:rFonts w:hint="eastAsia"/>
@@ -4382,7 +4660,7 @@
         </w:numPr>
       </w:pPr>
       <w:bookmarkStart w:id="11" w:name="_修改魔方的初始颜色朝向"/>
-      <w:bookmarkStart w:id="12" w:name="_Toc244772003"/>
+      <w:bookmarkStart w:id="12" w:name="_Toc263520484"/>
       <w:bookmarkEnd w:id="11"/>
       <w:r>
         <w:rPr>
@@ -4393,12 +4671,14 @@
       <w:bookmarkEnd w:id="12"/>
     </w:p>
     <w:p>
+      <w:proofErr w:type="spellStart"/>
       <w:r>
         <w:rPr>
           <w:rFonts w:hint="eastAsia"/>
         </w:rPr>
         <w:t>CubeExercise</w:t>
       </w:r>
+      <w:proofErr w:type="spellEnd"/>
       <w:r>
         <w:rPr>
           <w:rFonts w:hint="eastAsia"/>
@@ -4413,12 +4693,14 @@
         </w:rPr>
         <w:t>用文本编辑器打开“</w:t>
       </w:r>
+      <w:proofErr w:type="spellStart"/>
       <w:r>
         <w:rPr>
           <w:rFonts w:hint="eastAsia"/>
         </w:rPr>
         <w:t>CubeExercise.exe.config</w:t>
       </w:r>
+      <w:proofErr w:type="spellEnd"/>
       <w:r>
         <w:rPr>
           <w:rFonts w:hint="eastAsia"/>
@@ -5076,7 +5358,7 @@
         </w:numPr>
       </w:pPr>
       <w:bookmarkStart w:id="13" w:name="_自定义公式"/>
-      <w:bookmarkStart w:id="14" w:name="_Toc244772004"/>
+      <w:bookmarkStart w:id="14" w:name="_Toc263520485"/>
       <w:bookmarkEnd w:id="13"/>
       <w:r>
         <w:rPr>
@@ -5087,11 +5369,6 @@
       <w:bookmarkEnd w:id="14"/>
     </w:p>
     <w:p>
-      <w:pPr>
-        <w:rPr>
-          <w:rFonts w:hint="eastAsia"/>
-        </w:rPr>
-      </w:pPr>
       <w:r>
         <w:rPr>
           <w:rFonts w:hint="eastAsia"/>
@@ -5645,11 +5922,7 @@
       </w:r>
     </w:p>
     <w:p>
-      <w:pPr>
-        <w:rPr>
-          <w:rFonts w:hint="eastAsia"/>
-        </w:rPr>
-      </w:pPr>
+      <w:proofErr w:type="gramStart"/>
       <w:r>
         <w:rPr>
           <w:rFonts w:hint="eastAsia"/>
@@ -5660,7 +5933,14 @@
         <w:rPr>
           <w:rFonts w:hint="eastAsia"/>
         </w:rPr>
-        <w:t>属性——必须是数字。表示该公式的唯一标识</w:t>
+        <w:t>属性</w:t>
+      </w:r>
+      <w:proofErr w:type="gramEnd"/>
+      <w:r>
+        <w:rPr>
+          <w:rFonts w:hint="eastAsia"/>
+        </w:rPr>
+        <w:t>——必须是数字。表示该公式的唯一标识</w:t>
       </w:r>
       <w:r>
         <w:rPr>
@@ -5739,6 +6019,7 @@
       </w:r>
     </w:p>
     <w:p>
+      <w:proofErr w:type="gramStart"/>
       <w:r>
         <w:rPr>
           <w:rFonts w:hint="eastAsia"/>
@@ -5755,10 +6036,18 @@
         <w:rPr>
           <w:rFonts w:hint="eastAsia"/>
         </w:rPr>
-        <w:t>属性——可以是任意字符串。公式的名字，用来作为公式的唯一标识。只要不跟其它公式的名字重复就可以。在界面中暂时不能修改这个值。</w:t>
-      </w:r>
-    </w:p>
-    <w:p>
+        <w:t>属性</w:t>
+      </w:r>
+      <w:proofErr w:type="gramEnd"/>
+      <w:r>
+        <w:rPr>
+          <w:rFonts w:hint="eastAsia"/>
+        </w:rPr>
+        <w:t>——可以是任意字符串。公式的名字，用来作为公式的唯一标识。只要不跟其它公式的名字重复就可以。在界面中暂时不能修改这个值。</w:t>
+      </w:r>
+    </w:p>
+    <w:p>
+      <w:proofErr w:type="gramStart"/>
       <w:r>
         <w:rPr>
           <w:rFonts w:hint="eastAsia"/>
@@ -5775,7 +6064,14 @@
         <w:rPr>
           <w:rFonts w:hint="eastAsia"/>
         </w:rPr>
-        <w:t>属性——可以是</w:t>
+        <w:t>属性</w:t>
+      </w:r>
+      <w:proofErr w:type="gramEnd"/>
+      <w:r>
+        <w:rPr>
+          <w:rFonts w:hint="eastAsia"/>
+        </w:rPr>
+        <w:t>——可以是</w:t>
       </w:r>
       <w:r>
         <w:rPr>
@@ -5839,6 +6135,7 @@
       </w:r>
     </w:p>
     <w:p>
+      <w:proofErr w:type="gramStart"/>
       <w:r>
         <w:rPr>
           <w:rFonts w:hint="eastAsia"/>
@@ -5855,7 +6152,14 @@
         <w:rPr>
           <w:rFonts w:hint="eastAsia"/>
         </w:rPr>
-        <w:t>属性——</w:t>
+        <w:t>属性</w:t>
+      </w:r>
+      <w:proofErr w:type="gramEnd"/>
+      <w:r>
+        <w:rPr>
+          <w:rFonts w:hint="eastAsia"/>
+        </w:rPr>
+        <w:t>——</w:t>
       </w:r>
       <w:r>
         <w:rPr>
@@ -5877,6 +6181,7 @@
       </w:r>
     </w:p>
     <w:p>
+      <w:proofErr w:type="gramStart"/>
       <w:r>
         <w:rPr>
           <w:rFonts w:hint="eastAsia"/>
@@ -5893,7 +6198,14 @@
         <w:rPr>
           <w:rFonts w:hint="eastAsia"/>
         </w:rPr>
-        <w:t>属性——</w:t>
+        <w:t>属性</w:t>
+      </w:r>
+      <w:proofErr w:type="gramEnd"/>
+      <w:r>
+        <w:rPr>
+          <w:rFonts w:hint="eastAsia"/>
+        </w:rPr>
+        <w:t>——</w:t>
       </w:r>
       <w:r>
         <w:rPr>
@@ -5915,6 +6227,8 @@
       </w:r>
     </w:p>
     <w:p>
+      <w:proofErr w:type="spellStart"/>
+      <w:proofErr w:type="gramStart"/>
       <w:r>
         <w:rPr>
           <w:rFonts w:hint="eastAsia"/>
@@ -5927,11 +6241,19 @@
         </w:rPr>
         <w:t>ostScript</w:t>
       </w:r>
-      <w:r>
-        <w:rPr>
-          <w:rFonts w:hint="eastAsia"/>
-        </w:rPr>
-        <w:t>属性——</w:t>
+      <w:proofErr w:type="spellEnd"/>
+      <w:r>
+        <w:rPr>
+          <w:rFonts w:hint="eastAsia"/>
+        </w:rPr>
+        <w:t>属性</w:t>
+      </w:r>
+      <w:proofErr w:type="gramEnd"/>
+      <w:r>
+        <w:rPr>
+          <w:rFonts w:hint="eastAsia"/>
+        </w:rPr>
+        <w:t>——</w:t>
       </w:r>
       <w:r>
         <w:rPr>
@@ -5951,22 +6273,41 @@
         </w:rPr>
         <w:t>向。如果一个公式做完之后朝向发生了变化，则可以通过这个属性来调整回初始朝向。请参考</w:t>
       </w:r>
-      <w:hyperlink w:anchor="_使用情景" w:history="1">
-        <w:r>
-          <w:rPr>
-            <w:rStyle w:val="Hyperlink"/>
-            <w:rFonts w:hint="eastAsia"/>
-          </w:rPr>
-          <w:t>4.1</w:t>
-        </w:r>
-        <w:r>
-          <w:rPr>
-            <w:rStyle w:val="Hyperlink"/>
-            <w:rFonts w:hint="eastAsia"/>
-          </w:rPr>
-          <w:t>节</w:t>
-        </w:r>
-      </w:hyperlink>
+      <w:r>
+        <w:fldChar w:fldCharType="begin"/>
+      </w:r>
+      <w:r>
+        <w:instrText xml:space="preserve"> HYPERLINK \l "_</w:instrText>
+      </w:r>
+      <w:r>
+        <w:instrText>使用情景</w:instrText>
+      </w:r>
+      <w:r>
+        <w:instrText xml:space="preserve">" </w:instrText>
+      </w:r>
+      <w:r>
+        <w:fldChar w:fldCharType="separate"/>
+      </w:r>
+      <w:r>
+        <w:rPr>
+          <w:rStyle w:val="Hyperlink"/>
+          <w:rFonts w:hint="eastAsia"/>
+        </w:rPr>
+        <w:t>4.1</w:t>
+      </w:r>
+      <w:r>
+        <w:rPr>
+          <w:rStyle w:val="Hyperlink"/>
+          <w:rFonts w:hint="eastAsia"/>
+        </w:rPr>
+        <w:t>节</w:t>
+      </w:r>
+      <w:r>
+        <w:rPr>
+          <w:rStyle w:val="Hyperlink"/>
+        </w:rPr>
+        <w:fldChar w:fldCharType="end"/>
+      </w:r>
       <w:r>
         <w:rPr>
           <w:rFonts w:hint="eastAsia"/>
@@ -5975,6 +6316,8 @@
       </w:r>
     </w:p>
     <w:p>
+      <w:proofErr w:type="spellStart"/>
+      <w:proofErr w:type="gramStart"/>
       <w:r>
         <w:rPr>
           <w:rFonts w:hint="eastAsia"/>
@@ -5987,11 +6330,19 @@
         </w:rPr>
         <w:t>reScript</w:t>
       </w:r>
-      <w:r>
-        <w:rPr>
-          <w:rFonts w:hint="eastAsia"/>
-        </w:rPr>
-        <w:t>属性——跟</w:t>
+      <w:proofErr w:type="spellEnd"/>
+      <w:r>
+        <w:rPr>
+          <w:rFonts w:hint="eastAsia"/>
+        </w:rPr>
+        <w:t>属性</w:t>
+      </w:r>
+      <w:proofErr w:type="gramEnd"/>
+      <w:r>
+        <w:rPr>
+          <w:rFonts w:hint="eastAsia"/>
+        </w:rPr>
+        <w:t>——跟</w:t>
       </w:r>
       <w:r>
         <w:rPr>
@@ -6007,6 +6358,8 @@
       </w:r>
     </w:p>
     <w:p>
+      <w:proofErr w:type="spellStart"/>
+      <w:proofErr w:type="gramStart"/>
       <w:r>
         <w:rPr>
           <w:rFonts w:hint="eastAsia"/>
@@ -6019,11 +6372,19 @@
         </w:rPr>
         <w:t>racticeTimes</w:t>
       </w:r>
-      <w:r>
-        <w:rPr>
-          <w:rFonts w:hint="eastAsia"/>
-        </w:rPr>
-        <w:t>属性——</w:t>
+      <w:proofErr w:type="spellEnd"/>
+      <w:r>
+        <w:rPr>
+          <w:rFonts w:hint="eastAsia"/>
+        </w:rPr>
+        <w:t>属性</w:t>
+      </w:r>
+      <w:proofErr w:type="gramEnd"/>
+      <w:r>
+        <w:rPr>
+          <w:rFonts w:hint="eastAsia"/>
+        </w:rPr>
+        <w:t>——</w:t>
       </w:r>
       <w:r>
         <w:rPr>
@@ -6033,22 +6394,25 @@
       </w:r>
     </w:p>
     <w:p>
-      <w:pPr>
-        <w:rPr>
-          <w:rFonts w:hint="eastAsia"/>
-        </w:rPr>
-      </w:pPr>
       <w:r>
         <w:rPr>
           <w:rFonts w:hint="eastAsia"/>
         </w:rPr>
         <w:t>在</w:t>
       </w:r>
-      <w:r>
-        <w:rPr>
-          <w:rFonts w:hint="eastAsia"/>
-        </w:rPr>
-        <w:t>CubeExercise 1.</w:t>
+      <w:proofErr w:type="spellStart"/>
+      <w:r>
+        <w:rPr>
+          <w:rFonts w:hint="eastAsia"/>
+        </w:rPr>
+        <w:t>CubeExercise</w:t>
+      </w:r>
+      <w:proofErr w:type="spellEnd"/>
+      <w:r>
+        <w:rPr>
+          <w:rFonts w:hint="eastAsia"/>
+        </w:rPr>
+        <w:t xml:space="preserve"> 1.</w:t>
       </w:r>
       <w:r>
         <w:rPr>
@@ -6081,13 +6445,7 @@
         <w:t>属性可以通过界面修改。如果要修改其它属性，需要用文本编辑器打开后进行编辑。</w:t>
       </w:r>
     </w:p>
-    <w:p>
-      <w:pPr>
-        <w:rPr>
-          <w:rFonts w:hint="eastAsia"/>
-        </w:rPr>
-      </w:pPr>
-    </w:p>
+    <w:p/>
     <w:p>
       <w:pPr>
         <w:pStyle w:val="Heading4"/>
@@ -6095,11 +6453,8 @@
           <w:ilvl w:val="2"/>
           <w:numId w:val="1"/>
         </w:numPr>
-        <w:rPr>
-          <w:rFonts w:hint="eastAsia"/>
-        </w:rPr>
       </w:pPr>
-      <w:bookmarkStart w:id="15" w:name="_Toc244772005"/>
+      <w:bookmarkStart w:id="15" w:name="_Toc263520486"/>
       <w:r>
         <w:rPr>
           <w:rFonts w:hint="eastAsia"/>
@@ -6109,11 +6464,6 @@
       <w:bookmarkEnd w:id="15"/>
     </w:p>
     <w:p>
-      <w:pPr>
-        <w:rPr>
-          <w:rFonts w:hint="eastAsia"/>
-        </w:rPr>
-      </w:pPr>
       <w:r>
         <w:rPr>
           <w:rFonts w:hint="eastAsia"/>
@@ -6134,11 +6484,6 @@
       </w:r>
     </w:p>
     <w:p>
-      <w:pPr>
-        <w:rPr>
-          <w:rFonts w:hint="eastAsia"/>
-        </w:rPr>
-      </w:pPr>
       <w:r>
         <w:rPr>
           <w:rFonts w:hint="eastAsia"/>
@@ -7144,11 +7489,6 @@
       </w:r>
     </w:p>
     <w:p>
-      <w:pPr>
-        <w:rPr>
-          <w:rFonts w:hint="eastAsia"/>
-        </w:rPr>
-      </w:pPr>
       <w:r>
         <w:rPr>
           <w:rFonts w:ascii="Courier New" w:hAnsi="Courier New" w:cs="Courier New"/>
@@ -7184,23 +7524,20 @@
       </w:r>
     </w:p>
     <w:p>
-      <w:pPr>
-        <w:rPr>
-          <w:rFonts w:hint="eastAsia"/>
-        </w:rPr>
-      </w:pPr>
       <w:r>
         <w:rPr>
           <w:rFonts w:hint="eastAsia"/>
         </w:rPr>
         <w:t>对一个组的操作大部分都可以在</w:t>
       </w:r>
+      <w:proofErr w:type="spellStart"/>
       <w:r>
         <w:rPr>
           <w:rFonts w:hint="eastAsia"/>
         </w:rPr>
         <w:t>CubeExercise</w:t>
       </w:r>
+      <w:proofErr w:type="spellEnd"/>
       <w:r>
         <w:rPr>
           <w:rFonts w:hint="eastAsia"/>
@@ -7215,11 +7552,6 @@
       </w:r>
     </w:p>
     <w:p>
-      <w:pPr>
-        <w:rPr>
-          <w:rFonts w:hint="eastAsia"/>
-        </w:rPr>
-      </w:pPr>
       <w:r>
         <w:rPr>
           <w:rFonts w:hint="eastAsia"/>
@@ -7238,24 +7570,28 @@
         </w:rPr>
         <w:t>请先关闭正在运行的</w:t>
       </w:r>
+      <w:proofErr w:type="spellStart"/>
       <w:r>
         <w:rPr>
           <w:rFonts w:hint="eastAsia"/>
         </w:rPr>
         <w:t>CubeExercise</w:t>
       </w:r>
+      <w:proofErr w:type="spellEnd"/>
       <w:r>
         <w:rPr>
           <w:rFonts w:hint="eastAsia"/>
         </w:rPr>
         <w:t>。</w:t>
       </w:r>
+      <w:proofErr w:type="spellStart"/>
       <w:r>
         <w:rPr>
           <w:rFonts w:hint="eastAsia"/>
         </w:rPr>
         <w:t>CubeExercise</w:t>
       </w:r>
+      <w:proofErr w:type="spellEnd"/>
       <w:r>
         <w:rPr>
           <w:rFonts w:hint="eastAsia"/>
@@ -7294,12 +7630,14 @@
         </w:rPr>
         <w:t>通过自定义分组可以建立自己的公式集合，从而方便从自己的公式中进行选择、练习。</w:t>
       </w:r>
+      <w:proofErr w:type="spellStart"/>
       <w:r>
         <w:rPr>
           <w:rFonts w:hint="eastAsia"/>
         </w:rPr>
         <w:t>CubeExercise</w:t>
       </w:r>
+      <w:proofErr w:type="spellEnd"/>
       <w:r>
         <w:rPr>
           <w:rFonts w:hint="eastAsia"/>
@@ -7315,7 +7653,7 @@
           <w:numId w:val="1"/>
         </w:numPr>
       </w:pPr>
-      <w:bookmarkStart w:id="16" w:name="_Toc244772006"/>
+      <w:bookmarkStart w:id="16" w:name="_Toc263520487"/>
       <w:r>
         <w:rPr>
           <w:rFonts w:hint="eastAsia"/>
@@ -7344,7 +7682,7 @@
           <w:numId w:val="1"/>
         </w:numPr>
       </w:pPr>
-      <w:bookmarkStart w:id="17" w:name="_Toc244772007"/>
+      <w:bookmarkStart w:id="17" w:name="_Toc263520488"/>
       <w:r>
         <w:rPr>
           <w:rFonts w:hint="eastAsia"/>
@@ -7360,34 +7698,55 @@
         </w:rPr>
         <w:t>答：</w:t>
       </w:r>
+      <w:proofErr w:type="spellStart"/>
       <w:r>
         <w:rPr>
           <w:rFonts w:hint="eastAsia"/>
         </w:rPr>
         <w:t>CubeExercise</w:t>
       </w:r>
+      <w:proofErr w:type="spellEnd"/>
       <w:r>
         <w:rPr>
           <w:rFonts w:hint="eastAsia"/>
         </w:rPr>
         <w:t>支持标准配色，并可以把任意朝向作为你习惯的初始朝向。具体操作请参照</w:t>
       </w:r>
-      <w:hyperlink w:anchor="_修改魔方的初始颜色朝向" w:history="1">
-        <w:r>
-          <w:rPr>
-            <w:rStyle w:val="Hyperlink"/>
-            <w:rFonts w:hint="eastAsia"/>
-          </w:rPr>
-          <w:t>4.4.1</w:t>
-        </w:r>
-        <w:r>
-          <w:rPr>
-            <w:rStyle w:val="Hyperlink"/>
-            <w:rFonts w:hint="eastAsia"/>
-          </w:rPr>
-          <w:t>节</w:t>
-        </w:r>
-      </w:hyperlink>
+      <w:r>
+        <w:fldChar w:fldCharType="begin"/>
+      </w:r>
+      <w:r>
+        <w:instrText xml:space="preserve"> HYPERLINK \l "_</w:instrText>
+      </w:r>
+      <w:r>
+        <w:instrText>修改魔方的初始颜色朝向</w:instrText>
+      </w:r>
+      <w:r>
+        <w:instrText xml:space="preserve">" </w:instrText>
+      </w:r>
+      <w:r>
+        <w:fldChar w:fldCharType="separate"/>
+      </w:r>
+      <w:r>
+        <w:rPr>
+          <w:rStyle w:val="Hyperlink"/>
+          <w:rFonts w:hint="eastAsia"/>
+        </w:rPr>
+        <w:t>4.4.1</w:t>
+      </w:r>
+      <w:r>
+        <w:rPr>
+          <w:rStyle w:val="Hyperlink"/>
+          <w:rFonts w:hint="eastAsia"/>
+        </w:rPr>
+        <w:t>节</w:t>
+      </w:r>
+      <w:r>
+        <w:rPr>
+          <w:rStyle w:val="Hyperlink"/>
+        </w:rPr>
+        <w:fldChar w:fldCharType="end"/>
+      </w:r>
       <w:r>
         <w:rPr>
           <w:rFonts w:hint="eastAsia"/>
@@ -7403,7 +7762,7 @@
           <w:numId w:val="1"/>
         </w:numPr>
       </w:pPr>
-      <w:bookmarkStart w:id="18" w:name="_Toc244772008"/>
+      <w:bookmarkStart w:id="18" w:name="_Toc263520489"/>
       <w:r>
         <w:rPr>
           <w:rFonts w:hint="eastAsia"/>
@@ -7419,34 +7778,55 @@
         </w:rPr>
         <w:t>答：</w:t>
       </w:r>
+      <w:proofErr w:type="spellStart"/>
       <w:r>
         <w:rPr>
           <w:rFonts w:hint="eastAsia"/>
         </w:rPr>
         <w:t>CubeExercise</w:t>
       </w:r>
+      <w:proofErr w:type="spellEnd"/>
       <w:r>
         <w:rPr>
           <w:rFonts w:hint="eastAsia"/>
         </w:rPr>
         <w:t>中的公式可以自由增删改，请参照</w:t>
       </w:r>
-      <w:hyperlink w:anchor="_自定义公式" w:history="1">
-        <w:r>
-          <w:rPr>
-            <w:rStyle w:val="Hyperlink"/>
-            <w:rFonts w:hint="eastAsia"/>
-          </w:rPr>
-          <w:t>4.4.2</w:t>
-        </w:r>
-        <w:r>
-          <w:rPr>
-            <w:rStyle w:val="Hyperlink"/>
-            <w:rFonts w:hint="eastAsia"/>
-          </w:rPr>
-          <w:t>节</w:t>
-        </w:r>
-      </w:hyperlink>
+      <w:r>
+        <w:fldChar w:fldCharType="begin"/>
+      </w:r>
+      <w:r>
+        <w:instrText xml:space="preserve"> HYPERLINK \l "_</w:instrText>
+      </w:r>
+      <w:r>
+        <w:instrText>自定义公式</w:instrText>
+      </w:r>
+      <w:r>
+        <w:instrText xml:space="preserve">" </w:instrText>
+      </w:r>
+      <w:r>
+        <w:fldChar w:fldCharType="separate"/>
+      </w:r>
+      <w:r>
+        <w:rPr>
+          <w:rStyle w:val="Hyperlink"/>
+          <w:rFonts w:hint="eastAsia"/>
+        </w:rPr>
+        <w:t>4.4.2</w:t>
+      </w:r>
+      <w:r>
+        <w:rPr>
+          <w:rStyle w:val="Hyperlink"/>
+          <w:rFonts w:hint="eastAsia"/>
+        </w:rPr>
+        <w:t>节</w:t>
+      </w:r>
+      <w:r>
+        <w:rPr>
+          <w:rStyle w:val="Hyperlink"/>
+        </w:rPr>
+        <w:fldChar w:fldCharType="end"/>
+      </w:r>
       <w:r>
         <w:rPr>
           <w:rFonts w:hint="eastAsia"/>
@@ -7462,7 +7842,7 @@
           <w:numId w:val="1"/>
         </w:numPr>
       </w:pPr>
-      <w:bookmarkStart w:id="19" w:name="_Toc244772009"/>
+      <w:bookmarkStart w:id="19" w:name="_Toc263520490"/>
       <w:r>
         <w:rPr>
           <w:rFonts w:hint="eastAsia"/>
@@ -7547,7 +7927,7 @@
           <w:numId w:val="1"/>
         </w:numPr>
       </w:pPr>
-      <w:bookmarkStart w:id="20" w:name="_Toc244772010"/>
+      <w:bookmarkStart w:id="20" w:name="_Toc263520491"/>
       <w:r>
         <w:rPr>
           <w:rFonts w:hint="eastAsia"/>
@@ -7771,7 +8151,7 @@
           <w:numId w:val="1"/>
         </w:numPr>
       </w:pPr>
-      <w:bookmarkStart w:id="21" w:name="_Toc244772011"/>
+      <w:bookmarkStart w:id="21" w:name="_Toc263520492"/>
       <w:r>
         <w:rPr>
           <w:rFonts w:hint="eastAsia"/>
@@ -7820,8 +8200,15 @@
           <w:szCs w:val="21"/>
         </w:rPr>
         <w:br/>
+      </w:r>
+      <w:proofErr w:type="spellStart"/>
+      <w:r>
+        <w:rPr>
+          <w:szCs w:val="21"/>
+        </w:rPr>
         <w:t>CubeExercise</w:t>
       </w:r>
+      <w:proofErr w:type="spellEnd"/>
       <w:r>
         <w:rPr>
           <w:szCs w:val="21"/>
@@ -7984,22 +8371,42 @@
         </w:rPr>
         <w:t>的</w:t>
       </w:r>
-      <w:hyperlink w:anchor="_自定义公式" w:history="1">
-        <w:r>
-          <w:rPr>
-            <w:rStyle w:val="Hyperlink"/>
-            <w:szCs w:val="21"/>
-          </w:rPr>
-          <w:t>4.4.2</w:t>
-        </w:r>
-        <w:r>
-          <w:rPr>
-            <w:rStyle w:val="Hyperlink"/>
-            <w:szCs w:val="21"/>
-          </w:rPr>
-          <w:t>节</w:t>
-        </w:r>
-      </w:hyperlink>
+      <w:r>
+        <w:fldChar w:fldCharType="begin"/>
+      </w:r>
+      <w:r>
+        <w:instrText xml:space="preserve"> HYPERLINK \l "_</w:instrText>
+      </w:r>
+      <w:r>
+        <w:instrText>自定义公式</w:instrText>
+      </w:r>
+      <w:r>
+        <w:instrText xml:space="preserve">" </w:instrText>
+      </w:r>
+      <w:r>
+        <w:fldChar w:fldCharType="separate"/>
+      </w:r>
+      <w:r>
+        <w:rPr>
+          <w:rStyle w:val="Hyperlink"/>
+          <w:szCs w:val="21"/>
+        </w:rPr>
+        <w:t>4.4.2</w:t>
+      </w:r>
+      <w:r>
+        <w:rPr>
+          <w:rStyle w:val="Hyperlink"/>
+          <w:szCs w:val="21"/>
+        </w:rPr>
+        <w:t>节</w:t>
+      </w:r>
+      <w:r>
+        <w:rPr>
+          <w:rStyle w:val="Hyperlink"/>
+          <w:szCs w:val="21"/>
+        </w:rPr>
+        <w:fldChar w:fldCharType="end"/>
+      </w:r>
       <w:r>
         <w:rPr>
           <w:szCs w:val="21"/>
@@ -8022,7 +8429,7 @@
           <w:numId w:val="1"/>
         </w:numPr>
       </w:pPr>
-      <w:bookmarkStart w:id="22" w:name="_Toc244772012"/>
+      <w:bookmarkStart w:id="22" w:name="_Toc263520493"/>
       <w:r>
         <w:rPr>
           <w:rFonts w:hint="eastAsia"/>
@@ -8090,13 +8497,23 @@
           <w:szCs w:val="21"/>
         </w:rPr>
         <w:br/>
-        <w:t>1. CubeExercise</w:t>
-      </w:r>
+        <w:t xml:space="preserve">1. </w:t>
+      </w:r>
+      <w:proofErr w:type="spellStart"/>
+      <w:proofErr w:type="gramStart"/>
       <w:r>
         <w:rPr>
           <w:rFonts w:hint="eastAsia"/>
           <w:szCs w:val="21"/>
         </w:rPr>
+        <w:t>CubeExercise</w:t>
+      </w:r>
+      <w:proofErr w:type="spellEnd"/>
+      <w:r>
+        <w:rPr>
+          <w:rFonts w:hint="eastAsia"/>
+          <w:szCs w:val="21"/>
+        </w:rPr>
         <w:t>可以比较</w:t>
       </w:r>
       <w:r>
@@ -8112,13 +8529,31 @@
           <w:szCs w:val="21"/>
         </w:rPr>
         <w:br/>
-        <w:t>2. CubeExercise</w:t>
-      </w:r>
+        <w:t>2.</w:t>
+      </w:r>
+      <w:proofErr w:type="gramEnd"/>
       <w:r>
         <w:rPr>
           <w:rFonts w:hint="eastAsia"/>
           <w:szCs w:val="21"/>
         </w:rPr>
+        <w:t xml:space="preserve"> </w:t>
+      </w:r>
+      <w:proofErr w:type="spellStart"/>
+      <w:proofErr w:type="gramStart"/>
+      <w:r>
+        <w:rPr>
+          <w:rFonts w:hint="eastAsia"/>
+          <w:szCs w:val="21"/>
+        </w:rPr>
+        <w:t>CubeExercise</w:t>
+      </w:r>
+      <w:proofErr w:type="spellEnd"/>
+      <w:r>
+        <w:rPr>
+          <w:rFonts w:hint="eastAsia"/>
+          <w:szCs w:val="21"/>
+        </w:rPr>
         <w:t>可以选择其中的几个要测试</w:t>
       </w:r>
       <w:r>
@@ -8148,8 +8583,25 @@
           <w:szCs w:val="21"/>
         </w:rPr>
         <w:br/>
-        <w:t>3. CubeExercise</w:t>
-      </w:r>
+        <w:t>3.</w:t>
+      </w:r>
+      <w:proofErr w:type="gramEnd"/>
+      <w:r>
+        <w:rPr>
+          <w:rFonts w:hint="eastAsia"/>
+          <w:szCs w:val="21"/>
+        </w:rPr>
+        <w:t xml:space="preserve"> </w:t>
+      </w:r>
+      <w:proofErr w:type="spellStart"/>
+      <w:r>
+        <w:rPr>
+          <w:rFonts w:hint="eastAsia"/>
+          <w:szCs w:val="21"/>
+        </w:rPr>
+        <w:t>CubeExercise</w:t>
+      </w:r>
+      <w:proofErr w:type="spellEnd"/>
       <w:r>
         <w:rPr>
           <w:rFonts w:hint="eastAsia"/>
@@ -8273,7 +8725,7 @@
           <w:numId w:val="1"/>
         </w:numPr>
       </w:pPr>
-      <w:bookmarkStart w:id="23" w:name="_Toc244772013"/>
+      <w:bookmarkStart w:id="23" w:name="_Toc263520494"/>
       <w:r>
         <w:rPr>
           <w:rFonts w:hint="eastAsia"/>
@@ -8386,7 +8838,7 @@
           <w:numId w:val="1"/>
         </w:numPr>
       </w:pPr>
-      <w:bookmarkStart w:id="24" w:name="_Toc244772014"/>
+      <w:bookmarkStart w:id="24" w:name="_Toc263520495"/>
       <w:r>
         <w:rPr>
           <w:rFonts w:hint="eastAsia"/>
@@ -8405,7 +8857,9 @@
         </w:rPr>
         <w:t>历史</w:t>
       </w:r>
+      <w:bookmarkStart w:id="25" w:name="_GoBack"/>
       <w:bookmarkEnd w:id="24"/>
+      <w:bookmarkEnd w:id="25"/>
     </w:p>
     <w:p>
       <w:pPr>
@@ -8413,6 +8867,76 @@
           <w:rFonts w:hint="eastAsia"/>
         </w:rPr>
       </w:pPr>
+      <w:r>
+        <w:rPr>
+          <w:rFonts w:hint="eastAsia"/>
+        </w:rPr>
+        <w:t>2010-6-5 1.3.1105.0</w:t>
+      </w:r>
+    </w:p>
+    <w:p>
+      <w:pPr>
+        <w:rPr>
+          <w:rFonts w:hint="eastAsia"/>
+        </w:rPr>
+      </w:pPr>
+      <w:r>
+        <w:rPr>
+          <w:rFonts w:hint="eastAsia"/>
+        </w:rPr>
+        <w:t xml:space="preserve">    </w:t>
+      </w:r>
+      <w:r>
+        <w:rPr>
+          <w:rFonts w:hint="eastAsia"/>
+        </w:rPr>
+        <w:t>项目升级至</w:t>
+      </w:r>
+      <w:r>
+        <w:rPr>
+          <w:rFonts w:hint="eastAsia"/>
+        </w:rPr>
+        <w:t>Visual Studio 2010</w:t>
+      </w:r>
+      <w:r>
+        <w:rPr>
+          <w:rFonts w:hint="eastAsia"/>
+        </w:rPr>
+        <w:t>，</w:t>
+      </w:r>
+      <w:r>
+        <w:rPr>
+          <w:rFonts w:hint="eastAsia"/>
+        </w:rPr>
+        <w:t>.NET Framework 4.0</w:t>
+      </w:r>
+      <w:r>
+        <w:rPr>
+          <w:rFonts w:hint="eastAsia"/>
+        </w:rPr>
+        <w:t>。原</w:t>
+      </w:r>
+      <w:r>
+        <w:rPr>
+          <w:rFonts w:hint="eastAsia"/>
+        </w:rPr>
+        <w:t>Visual Studio 2008</w:t>
+      </w:r>
+      <w:r>
+        <w:rPr>
+          <w:rFonts w:hint="eastAsia"/>
+        </w:rPr>
+        <w:t>的项目文件不再更新。</w:t>
+      </w:r>
+    </w:p>
+    <w:p>
+      <w:pPr>
+        <w:rPr>
+          <w:rFonts w:hint="eastAsia"/>
+        </w:rPr>
+      </w:pPr>
+    </w:p>
+    <w:p>
       <w:r>
         <w:rPr>
           <w:rFonts w:hint="eastAsia"/>
@@ -8423,9 +8947,6 @@
     <w:p>
       <w:pPr>
         <w:ind w:firstLine="420"/>
-        <w:rPr>
-          <w:rFonts w:hint="eastAsia"/>
-        </w:rPr>
       </w:pPr>
       <w:r>
         <w:rPr>
@@ -8457,98 +8978,45 @@
     <w:p>
       <w:pPr>
         <w:ind w:firstLine="420"/>
-        <w:rPr>
-          <w:rFonts w:hint="eastAsia"/>
-        </w:rPr>
       </w:pPr>
       <w:r>
         <w:rPr>
           <w:rFonts w:hint="eastAsia"/>
         </w:rPr>
-        <w:t>新增：重新定义公式文件的格式，将公式定义和分组定义相分离，允许一个公式出现在多个分组中（练习时只出现一次）（</w:t>
-      </w:r>
-      <w:hyperlink r:id="rId17" w:history="1">
-        <w:r>
-          <w:rPr>
-            <w:rStyle w:val="Hyperlink"/>
-          </w:rPr>
-          <w:t>http://cubeexercise.codeplex.com/WorkItem/View.aspx?WorkItemId=2463</w:t>
-        </w:r>
-      </w:hyperlink>
+        <w:t>新</w:t>
+      </w:r>
+      <w:r>
+        <w:rPr>
+          <w:rFonts w:hint="eastAsia"/>
+        </w:rPr>
+        <w:t>增：重新定义公式文件的格式，将公式定义和分组定义相分离，允许一个公式出现在多个分组中（练习时只出现一次）（</w:t>
+      </w:r>
+      <w:r>
+        <w:fldChar w:fldCharType="begin"/>
+      </w:r>
+      <w:r>
+        <w:instrText xml:space="preserve"> HYPERLINK "http://cubeexercise.codeplex.com/WorkItem/View.aspx?WorkItemId=2463" </w:instrText>
+      </w:r>
+      <w:r>
+        <w:fldChar w:fldCharType="separate"/>
+      </w:r>
+      <w:r>
+        <w:rPr>
+          <w:rStyle w:val="Hyperlink"/>
+        </w:rPr>
+        <w:t>http://cubeexercise.codeplex.com/WorkItem/View.aspx?WorkItemId=2463</w:t>
+      </w:r>
+      <w:r>
+        <w:rPr>
+          <w:rStyle w:val="Hyperlink"/>
+        </w:rPr>
+        <w:fldChar w:fldCharType="end"/>
+      </w:r>
       <w:r>
         <w:rPr>
           <w:rFonts w:hint="eastAsia"/>
         </w:rPr>
         <w:t>）</w:t>
-      </w:r>
-    </w:p>
-    <w:p>
-      <w:pPr>
-        <w:ind w:firstLine="420"/>
-        <w:rPr>
-          <w:rFonts w:hint="eastAsia"/>
-        </w:rPr>
-      </w:pPr>
-      <w:r>
-        <w:rPr>
-          <w:rFonts w:hint="eastAsia"/>
-        </w:rPr>
-        <w:t>新增：用户自定义分组，允许用户创建分组，并把公式复制到新的分组中，从而可以创建自己的公式列表（</w:t>
-      </w:r>
-      <w:hyperlink r:id="rId18" w:history="1">
-        <w:r>
-          <w:rPr>
-            <w:rStyle w:val="Hyperlink"/>
-          </w:rPr>
-          <w:t>http://cubeexercise.codeplex.com/WorkItem/View.aspx?WorkItemId=2492</w:t>
-        </w:r>
-      </w:hyperlink>
-      <w:r>
-        <w:rPr>
-          <w:rFonts w:hint="eastAsia"/>
-        </w:rPr>
-        <w:t>）</w:t>
-      </w:r>
-    </w:p>
-    <w:p>
-      <w:pPr>
-        <w:ind w:firstLine="420"/>
-        <w:rPr>
-          <w:rFonts w:hint="eastAsia"/>
-        </w:rPr>
-      </w:pPr>
-      <w:r>
-        <w:rPr>
-          <w:rFonts w:hint="eastAsia"/>
-        </w:rPr>
-        <w:t>新增：逆做公式按钮，可以用来生成一个公式所对应的</w:t>
-      </w:r>
-      <w:r>
-        <w:rPr>
-          <w:rFonts w:hint="eastAsia"/>
-        </w:rPr>
-        <w:t>case</w:t>
-      </w:r>
-      <w:r>
-        <w:rPr>
-          <w:rFonts w:hint="eastAsia"/>
-        </w:rPr>
-        <w:t>。</w:t>
-      </w:r>
-    </w:p>
-    <w:p>
-      <w:pPr>
-        <w:rPr>
-          <w:rFonts w:hint="eastAsia"/>
-        </w:rPr>
-      </w:pPr>
-    </w:p>
-    <w:p>
-      <w:r>
-        <w:rPr>
-          <w:rFonts w:hint="eastAsia"/>
-        </w:rPr>
-        <w:t>2009-09-12 1.1.212.0</w:t>
       </w:r>
     </w:p>
     <w:p>
@@ -8559,6 +9027,76 @@
         <w:rPr>
           <w:rFonts w:hint="eastAsia"/>
         </w:rPr>
+        <w:t>新增：用户自定义分组，允许用户创建分组，并把公式复制到新的分组中，从而可以创建自己的公式列表（</w:t>
+      </w:r>
+      <w:r>
+        <w:fldChar w:fldCharType="begin"/>
+      </w:r>
+      <w:r>
+        <w:instrText xml:space="preserve"> HYPERLINK "http://cubeexercise.codeplex.com/WorkItem/View.aspx?WorkItemId=2492" </w:instrText>
+      </w:r>
+      <w:r>
+        <w:fldChar w:fldCharType="separate"/>
+      </w:r>
+      <w:r>
+        <w:rPr>
+          <w:rStyle w:val="Hyperlink"/>
+        </w:rPr>
+        <w:t>http://cubeexercise.codeplex.com/WorkItem/View.aspx?WorkItemId=2492</w:t>
+      </w:r>
+      <w:r>
+        <w:rPr>
+          <w:rStyle w:val="Hyperlink"/>
+        </w:rPr>
+        <w:fldChar w:fldCharType="end"/>
+      </w:r>
+      <w:r>
+        <w:rPr>
+          <w:rFonts w:hint="eastAsia"/>
+        </w:rPr>
+        <w:t>）</w:t>
+      </w:r>
+    </w:p>
+    <w:p>
+      <w:pPr>
+        <w:ind w:firstLine="420"/>
+      </w:pPr>
+      <w:r>
+        <w:rPr>
+          <w:rFonts w:hint="eastAsia"/>
+        </w:rPr>
+        <w:t>新增：逆做公式按钮，可以用来生成一个公式所对应的</w:t>
+      </w:r>
+      <w:r>
+        <w:rPr>
+          <w:rFonts w:hint="eastAsia"/>
+        </w:rPr>
+        <w:t>case</w:t>
+      </w:r>
+      <w:r>
+        <w:rPr>
+          <w:rFonts w:hint="eastAsia"/>
+        </w:rPr>
+        <w:t>。</w:t>
+      </w:r>
+    </w:p>
+    <w:p/>
+    <w:p>
+      <w:r>
+        <w:rPr>
+          <w:rFonts w:hint="eastAsia"/>
+        </w:rPr>
+        <w:t>2009-09-12 1.1.212.0</w:t>
+      </w:r>
+    </w:p>
+    <w:p>
+      <w:pPr>
+        <w:ind w:firstLine="420"/>
+      </w:pPr>
+      <w:r>
+        <w:rPr>
+          <w:rFonts w:hint="eastAsia"/>
+        </w:rPr>
         <w:t>新增：限时模式。可以给每个公式设置一个限定的时间，时间到了会自动切换到下一个公式。（感谢熊熊和大板的建议）</w:t>
       </w:r>
       <w:r>
@@ -8567,7 +9105,7 @@
         </w:rPr>
         <w:t>（</w:t>
       </w:r>
-      <w:hyperlink r:id="rId19" w:history="1">
+      <w:hyperlink r:id="rId17" w:history="1">
         <w:r>
           <w:rPr>
             <w:rStyle w:val="Hyperlink"/>
@@ -8610,12 +9148,14 @@
         </w:rPr>
         <w:t>和</w:t>
       </w:r>
+      <w:proofErr w:type="spellStart"/>
       <w:r>
         <w:rPr>
           <w:rFonts w:hint="eastAsia"/>
         </w:rPr>
         <w:t>XmlSerializer</w:t>
       </w:r>
+      <w:proofErr w:type="spellEnd"/>
       <w:r>
         <w:rPr>
           <w:rFonts w:hint="eastAsia"/>
@@ -8671,7 +9211,7 @@
         </w:rPr>
         <w:t>（</w:t>
       </w:r>
-      <w:hyperlink r:id="rId20" w:history="1">
+      <w:hyperlink r:id="rId18" w:history="1">
         <w:r>
           <w:rPr>
             <w:rStyle w:val="Hyperlink"/>
@@ -8696,12 +9236,14 @@
         </w:rPr>
         <w:t>新增：</w:t>
       </w:r>
+      <w:proofErr w:type="spellStart"/>
       <w:r>
         <w:rPr>
           <w:rFonts w:hint="eastAsia"/>
         </w:rPr>
         <w:t>gan</w:t>
       </w:r>
+      <w:proofErr w:type="spellEnd"/>
       <w:r>
         <w:rPr>
           <w:rFonts w:hint="eastAsia"/>
@@ -8738,12 +9280,14 @@
         </w:rPr>
         <w:t>（感谢</w:t>
       </w:r>
+      <w:proofErr w:type="spellStart"/>
       <w:r>
         <w:rPr>
           <w:iCs/>
         </w:rPr>
         <w:t>xhzwd</w:t>
       </w:r>
+      <w:proofErr w:type="spellEnd"/>
       <w:r>
         <w:rPr>
           <w:rFonts w:hint="eastAsia"/>
@@ -8779,12 +9323,14 @@
         </w:rPr>
         <w:t>新增：</w:t>
       </w:r>
+      <w:proofErr w:type="spellStart"/>
       <w:r>
         <w:rPr>
           <w:rFonts w:hint="eastAsia"/>
         </w:rPr>
         <w:t>CubeExercise</w:t>
       </w:r>
+      <w:proofErr w:type="spellEnd"/>
       <w:r>
         <w:rPr>
           <w:rFonts w:hint="eastAsia"/>
@@ -8812,7 +9358,7 @@
         </w:rPr>
         <w:t>公开</w:t>
       </w:r>
-      <w:hyperlink r:id="rId21" w:history="1">
+      <w:hyperlink r:id="rId19" w:history="1">
         <w:r>
           <w:rPr>
             <w:rStyle w:val="Hyperlink"/>
@@ -8873,12 +9419,14 @@
         </w:rPr>
         <w:t xml:space="preserve">    </w:t>
       </w:r>
+      <w:proofErr w:type="spellStart"/>
       <w:r>
         <w:rPr>
           <w:rFonts w:hint="eastAsia"/>
         </w:rPr>
         <w:t>CubeExercise</w:t>
       </w:r>
+      <w:proofErr w:type="spellEnd"/>
       <w:r>
         <w:rPr>
           <w:rFonts w:hint="eastAsia"/>
@@ -9055,7 +9603,21 @@
         <w:rPr>
           <w:rFonts w:hint="eastAsia"/>
         </w:rPr>
-        <w:t>/*gan's OLL20*/ r'(R U)(R U R'U' r2)(R2'U) (R U') r'</w:t>
+        <w:t>/*</w:t>
+      </w:r>
+      <w:proofErr w:type="spellStart"/>
+      <w:r>
+        <w:rPr>
+          <w:rFonts w:hint="eastAsia"/>
+        </w:rPr>
+        <w:t>gan's</w:t>
+      </w:r>
+      <w:proofErr w:type="spellEnd"/>
+      <w:r>
+        <w:rPr>
+          <w:rFonts w:hint="eastAsia"/>
+        </w:rPr>
+        <w:t xml:space="preserve"> OLL20*/ r'(R U)(R U R'U' r2)(R2'U) (R U') r'</w:t>
       </w:r>
     </w:p>
     <w:p/>
@@ -9095,7 +9657,21 @@
         <w:rPr>
           <w:rFonts w:hint="eastAsia"/>
         </w:rPr>
-        <w:t>"PreScript"</w:t>
+        <w:t>"</w:t>
+      </w:r>
+      <w:proofErr w:type="spellStart"/>
+      <w:r>
+        <w:rPr>
+          <w:rFonts w:hint="eastAsia"/>
+        </w:rPr>
+        <w:t>PreScript</w:t>
+      </w:r>
+      <w:proofErr w:type="spellEnd"/>
+      <w:r>
+        <w:rPr>
+          <w:rFonts w:hint="eastAsia"/>
+        </w:rPr>
+        <w:t>"</w:t>
       </w:r>
       <w:r>
         <w:rPr>
@@ -9217,12 +9793,14 @@
         </w:rPr>
         <w:t>文件的功能，其中的“</w:t>
       </w:r>
+      <w:proofErr w:type="spellStart"/>
       <w:r>
         <w:rPr>
           <w:rFonts w:hint="eastAsia"/>
         </w:rPr>
         <w:t>PracticeTimes</w:t>
       </w:r>
+      <w:proofErr w:type="spellEnd"/>
       <w:r>
         <w:rPr>
           <w:rFonts w:hint="eastAsia"/>
@@ -9375,7 +9953,7 @@
 </file>
 
 <file path=word/endnotes.xml><?xml version="1.0" encoding="utf-8"?>
-<w:endnotes xmlns:ve="http://schemas.openxmlformats.org/markup-compatibility/2006" xmlns:o="urn:schemas-microsoft-com:office:office" xmlns:r="http://schemas.openxmlformats.org/officeDocument/2006/relationships" xmlns:m="http://schemas.openxmlformats.org/officeDocument/2006/math" xmlns:v="urn:schemas-microsoft-com:vml" xmlns:wp="http://schemas.openxmlformats.org/drawingml/2006/wordprocessingDrawing" xmlns:w10="urn:schemas-microsoft-com:office:word" xmlns:w="http://schemas.openxmlformats.org/wordprocessingml/2006/main" xmlns:wne="http://schemas.microsoft.com/office/word/2006/wordml">
+<w:endnotes xmlns:wpc="http://schemas.microsoft.com/office/word/2010/wordprocessingCanvas" xmlns:mc="http://schemas.openxmlformats.org/markup-compatibility/2006" xmlns:o="urn:schemas-microsoft-com:office:office" xmlns:r="http://schemas.openxmlformats.org/officeDocument/2006/relationships" xmlns:m="http://schemas.openxmlformats.org/officeDocument/2006/math" xmlns:v="urn:schemas-microsoft-com:vml" xmlns:wp14="http://schemas.microsoft.com/office/word/2010/wordprocessingDrawing" xmlns:wp="http://schemas.openxmlformats.org/drawingml/2006/wordprocessingDrawing" xmlns:w10="urn:schemas-microsoft-com:office:word" xmlns:w="http://schemas.openxmlformats.org/wordprocessingml/2006/main" xmlns:w14="http://schemas.microsoft.com/office/word/2010/wordml" xmlns:wpg="http://schemas.microsoft.com/office/word/2010/wordprocessingGroup" xmlns:wpi="http://schemas.microsoft.com/office/word/2010/wordprocessingInk" xmlns:wne="http://schemas.microsoft.com/office/word/2006/wordml" xmlns:wps="http://schemas.microsoft.com/office/word/2010/wordprocessingShape" mc:Ignorable="w14 wp14">
   <w:endnote w:type="separator" w:id="-1">
     <w:p>
       <w:r>
@@ -9394,7 +9972,7 @@
 </file>
 
 <file path=word/footnotes.xml><?xml version="1.0" encoding="utf-8"?>
-<w:footnotes xmlns:ve="http://schemas.openxmlformats.org/markup-compatibility/2006" xmlns:o="urn:schemas-microsoft-com:office:office" xmlns:r="http://schemas.openxmlformats.org/officeDocument/2006/relationships" xmlns:m="http://schemas.openxmlformats.org/officeDocument/2006/math" xmlns:v="urn:schemas-microsoft-com:vml" xmlns:wp="http://schemas.openxmlformats.org/drawingml/2006/wordprocessingDrawing" xmlns:w10="urn:schemas-microsoft-com:office:word" xmlns:w="http://schemas.openxmlformats.org/wordprocessingml/2006/main" xmlns:wne="http://schemas.microsoft.com/office/word/2006/wordml">
+<w:footnotes xmlns:wpc="http://schemas.microsoft.com/office/word/2010/wordprocessingCanvas" xmlns:mc="http://schemas.openxmlformats.org/markup-compatibility/2006" xmlns:o="urn:schemas-microsoft-com:office:office" xmlns:r="http://schemas.openxmlformats.org/officeDocument/2006/relationships" xmlns:m="http://schemas.openxmlformats.org/officeDocument/2006/math" xmlns:v="urn:schemas-microsoft-com:vml" xmlns:wp14="http://schemas.microsoft.com/office/word/2010/wordprocessingDrawing" xmlns:wp="http://schemas.openxmlformats.org/drawingml/2006/wordprocessingDrawing" xmlns:w10="urn:schemas-microsoft-com:office:word" xmlns:w="http://schemas.openxmlformats.org/wordprocessingml/2006/main" xmlns:w14="http://schemas.microsoft.com/office/word/2010/wordml" xmlns:wpg="http://schemas.microsoft.com/office/word/2010/wordprocessingGroup" xmlns:wpi="http://schemas.microsoft.com/office/word/2010/wordprocessingInk" xmlns:wne="http://schemas.microsoft.com/office/word/2006/wordml" xmlns:wps="http://schemas.microsoft.com/office/word/2010/wordprocessingShape" mc:Ignorable="w14 wp14">
   <w:footnote w:type="separator" w:id="-1">
     <w:p>
       <w:r>
@@ -9413,7 +9991,7 @@
 </file>
 
 <file path=word/numbering.xml><?xml version="1.0" encoding="utf-8"?>
-<w:numbering xmlns:ve="http://schemas.openxmlformats.org/markup-compatibility/2006" xmlns:o="urn:schemas-microsoft-com:office:office" xmlns:r="http://schemas.openxmlformats.org/officeDocument/2006/relationships" xmlns:m="http://schemas.openxmlformats.org/officeDocument/2006/math" xmlns:v="urn:schemas-microsoft-com:vml" xmlns:wp="http://schemas.openxmlformats.org/drawingml/2006/wordprocessingDrawing" xmlns:w10="urn:schemas-microsoft-com:office:word" xmlns:w="http://schemas.openxmlformats.org/wordprocessingml/2006/main" xmlns:wne="http://schemas.microsoft.com/office/word/2006/wordml">
+<w:numbering xmlns:wpc="http://schemas.microsoft.com/office/word/2010/wordprocessingCanvas" xmlns:mc="http://schemas.openxmlformats.org/markup-compatibility/2006" xmlns:o="urn:schemas-microsoft-com:office:office" xmlns:r="http://schemas.openxmlformats.org/officeDocument/2006/relationships" xmlns:m="http://schemas.openxmlformats.org/officeDocument/2006/math" xmlns:v="urn:schemas-microsoft-com:vml" xmlns:wp14="http://schemas.microsoft.com/office/word/2010/wordprocessingDrawing" xmlns:wp="http://schemas.openxmlformats.org/drawingml/2006/wordprocessingDrawing" xmlns:w10="urn:schemas-microsoft-com:office:word" xmlns:w="http://schemas.openxmlformats.org/wordprocessingml/2006/main" xmlns:w14="http://schemas.microsoft.com/office/word/2010/wordml" xmlns:wpg="http://schemas.microsoft.com/office/word/2010/wordprocessingGroup" xmlns:wpi="http://schemas.microsoft.com/office/word/2010/wordprocessingInk" xmlns:wne="http://schemas.microsoft.com/office/word/2006/wordml" xmlns:wps="http://schemas.microsoft.com/office/word/2010/wordprocessingShape" mc:Ignorable="w14 wp14">
   <w:abstractNum w:abstractNumId="0">
     <w:nsid w:val="687E04E2"/>
     <w:multiLevelType w:val="multilevel"/>
@@ -9542,7 +10120,7 @@
 </file>
 
 <file path=word/styles.xml><?xml version="1.0" encoding="utf-8"?>
-<w:styles xmlns:r="http://schemas.openxmlformats.org/officeDocument/2006/relationships" xmlns:w="http://schemas.openxmlformats.org/wordprocessingml/2006/main">
+<w:styles xmlns:mc="http://schemas.openxmlformats.org/markup-compatibility/2006" xmlns:r="http://schemas.openxmlformats.org/officeDocument/2006/relationships" xmlns:w="http://schemas.openxmlformats.org/wordprocessingml/2006/main" xmlns:w14="http://schemas.microsoft.com/office/word/2010/wordml" mc:Ignorable="w14">
   <w:docDefaults>
     <w:rPrDefault>
       <w:rPr>
@@ -9796,6 +10374,7 @@
   <w:style w:type="character" w:default="1" w:styleId="DefaultParagraphFont">
     <w:name w:val="Default Paragraph Font"/>
     <w:uiPriority w:val="1"/>
+    <w:semiHidden/>
     <w:unhideWhenUsed/>
   </w:style>
   <w:style w:type="table" w:default="1" w:styleId="TableNormal">
@@ -9803,7 +10382,632 @@
     <w:uiPriority w:val="99"/>
     <w:semiHidden/>
     <w:unhideWhenUsed/>
+    <w:tblPr>
+      <w:tblInd w:w="0" w:type="dxa"/>
+      <w:tblCellMar>
+        <w:top w:w="0" w:type="dxa"/>
+        <w:left w:w="108" w:type="dxa"/>
+        <w:bottom w:w="0" w:type="dxa"/>
+        <w:right w:w="108" w:type="dxa"/>
+      </w:tblCellMar>
+    </w:tblPr>
+  </w:style>
+  <w:style w:type="numbering" w:default="1" w:styleId="NoList">
+    <w:name w:val="No List"/>
+    <w:uiPriority w:val="99"/>
+    <w:semiHidden/>
+    <w:unhideWhenUsed/>
+  </w:style>
+  <w:style w:type="paragraph" w:styleId="Header">
+    <w:name w:val="header"/>
+    <w:basedOn w:val="Normal"/>
+    <w:link w:val="HeaderChar"/>
+    <w:uiPriority w:val="99"/>
+    <w:semiHidden/>
+    <w:unhideWhenUsed/>
+    <w:rsid w:val="000957AB"/>
+    <w:pPr>
+      <w:pBdr>
+        <w:bottom w:val="single" w:sz="6" w:space="1" w:color="auto"/>
+      </w:pBdr>
+      <w:tabs>
+        <w:tab w:val="center" w:pos="4513"/>
+        <w:tab w:val="right" w:pos="9026"/>
+      </w:tabs>
+      <w:snapToGrid w:val="0"/>
+      <w:jc w:val="center"/>
+    </w:pPr>
+    <w:rPr>
+      <w:sz w:val="18"/>
+      <w:szCs w:val="18"/>
+    </w:rPr>
+  </w:style>
+  <w:style w:type="character" w:customStyle="1" w:styleId="HeaderChar">
+    <w:name w:val="Header Char"/>
+    <w:basedOn w:val="DefaultParagraphFont"/>
+    <w:link w:val="Header"/>
+    <w:uiPriority w:val="99"/>
+    <w:semiHidden/>
+    <w:rsid w:val="000957AB"/>
+    <w:rPr>
+      <w:sz w:val="18"/>
+      <w:szCs w:val="18"/>
+    </w:rPr>
+  </w:style>
+  <w:style w:type="paragraph" w:styleId="Footer">
+    <w:name w:val="footer"/>
+    <w:basedOn w:val="Normal"/>
+    <w:link w:val="FooterChar"/>
+    <w:uiPriority w:val="99"/>
+    <w:semiHidden/>
+    <w:unhideWhenUsed/>
+    <w:rsid w:val="000957AB"/>
+    <w:pPr>
+      <w:tabs>
+        <w:tab w:val="center" w:pos="4513"/>
+        <w:tab w:val="right" w:pos="9026"/>
+      </w:tabs>
+      <w:snapToGrid w:val="0"/>
+      <w:jc w:val="left"/>
+    </w:pPr>
+    <w:rPr>
+      <w:sz w:val="18"/>
+      <w:szCs w:val="18"/>
+    </w:rPr>
+  </w:style>
+  <w:style w:type="character" w:customStyle="1" w:styleId="FooterChar">
+    <w:name w:val="Footer Char"/>
+    <w:basedOn w:val="DefaultParagraphFont"/>
+    <w:link w:val="Footer"/>
+    <w:uiPriority w:val="99"/>
+    <w:semiHidden/>
+    <w:rsid w:val="000957AB"/>
+    <w:rPr>
+      <w:sz w:val="18"/>
+      <w:szCs w:val="18"/>
+    </w:rPr>
+  </w:style>
+  <w:style w:type="character" w:customStyle="1" w:styleId="Heading1Char">
+    <w:name w:val="Heading 1 Char"/>
+    <w:basedOn w:val="DefaultParagraphFont"/>
+    <w:link w:val="Heading1"/>
+    <w:uiPriority w:val="9"/>
+    <w:rsid w:val="000957AB"/>
+    <w:rPr>
+      <w:b/>
+      <w:bCs/>
+      <w:kern w:val="44"/>
+      <w:sz w:val="44"/>
+      <w:szCs w:val="44"/>
+    </w:rPr>
+  </w:style>
+  <w:style w:type="paragraph" w:styleId="Title">
+    <w:name w:val="Title"/>
+    <w:basedOn w:val="Normal"/>
+    <w:next w:val="Normal"/>
+    <w:link w:val="TitleChar"/>
+    <w:uiPriority w:val="10"/>
     <w:qFormat/>
+    <w:rsid w:val="005A64F9"/>
+    <w:pPr>
+      <w:spacing w:before="240" w:after="60"/>
+      <w:jc w:val="center"/>
+      <w:outlineLvl w:val="0"/>
+    </w:pPr>
+    <w:rPr>
+      <w:rFonts w:asciiTheme="majorHAnsi" w:eastAsia="SimSun" w:hAnsiTheme="majorHAnsi" w:cstheme="majorBidi"/>
+      <w:b/>
+      <w:bCs/>
+      <w:sz w:val="32"/>
+      <w:szCs w:val="32"/>
+    </w:rPr>
+  </w:style>
+  <w:style w:type="character" w:customStyle="1" w:styleId="TitleChar">
+    <w:name w:val="Title Char"/>
+    <w:basedOn w:val="DefaultParagraphFont"/>
+    <w:link w:val="Title"/>
+    <w:uiPriority w:val="10"/>
+    <w:rsid w:val="005A64F9"/>
+    <w:rPr>
+      <w:rFonts w:asciiTheme="majorHAnsi" w:eastAsia="SimSun" w:hAnsiTheme="majorHAnsi" w:cstheme="majorBidi"/>
+      <w:b/>
+      <w:bCs/>
+      <w:sz w:val="32"/>
+      <w:szCs w:val="32"/>
+    </w:rPr>
+  </w:style>
+  <w:style w:type="paragraph" w:styleId="Subtitle">
+    <w:name w:val="Subtitle"/>
+    <w:basedOn w:val="Normal"/>
+    <w:next w:val="Normal"/>
+    <w:link w:val="SubtitleChar"/>
+    <w:uiPriority w:val="11"/>
+    <w:qFormat/>
+    <w:rsid w:val="005A64F9"/>
+    <w:pPr>
+      <w:spacing w:before="240" w:after="60" w:line="312" w:lineRule="auto"/>
+      <w:jc w:val="center"/>
+      <w:outlineLvl w:val="1"/>
+    </w:pPr>
+    <w:rPr>
+      <w:rFonts w:asciiTheme="majorHAnsi" w:eastAsia="SimSun" w:hAnsiTheme="majorHAnsi" w:cstheme="majorBidi"/>
+      <w:b/>
+      <w:bCs/>
+      <w:kern w:val="28"/>
+      <w:sz w:val="32"/>
+      <w:szCs w:val="32"/>
+    </w:rPr>
+  </w:style>
+  <w:style w:type="character" w:customStyle="1" w:styleId="SubtitleChar">
+    <w:name w:val="Subtitle Char"/>
+    <w:basedOn w:val="DefaultParagraphFont"/>
+    <w:link w:val="Subtitle"/>
+    <w:uiPriority w:val="11"/>
+    <w:rsid w:val="005A64F9"/>
+    <w:rPr>
+      <w:rFonts w:asciiTheme="majorHAnsi" w:eastAsia="SimSun" w:hAnsiTheme="majorHAnsi" w:cstheme="majorBidi"/>
+      <w:b/>
+      <w:bCs/>
+      <w:kern w:val="28"/>
+      <w:sz w:val="32"/>
+      <w:szCs w:val="32"/>
+    </w:rPr>
+  </w:style>
+  <w:style w:type="paragraph" w:styleId="TOCHeading">
+    <w:name w:val="TOC Heading"/>
+    <w:basedOn w:val="Heading1"/>
+    <w:next w:val="Normal"/>
+    <w:uiPriority w:val="39"/>
+    <w:semiHidden/>
+    <w:unhideWhenUsed/>
+    <w:qFormat/>
+    <w:rsid w:val="00BB0376"/>
+    <w:pPr>
+      <w:widowControl/>
+      <w:spacing w:before="480" w:after="0" w:line="276" w:lineRule="auto"/>
+      <w:jc w:val="left"/>
+      <w:outlineLvl w:val="9"/>
+    </w:pPr>
+    <w:rPr>
+      <w:rFonts w:asciiTheme="majorHAnsi" w:eastAsiaTheme="majorEastAsia" w:hAnsiTheme="majorHAnsi" w:cstheme="majorBidi"/>
+      <w:color w:val="365F91" w:themeColor="accent1" w:themeShade="BF"/>
+      <w:kern w:val="0"/>
+      <w:sz w:val="28"/>
+      <w:szCs w:val="28"/>
+      <w:lang w:eastAsia="en-US"/>
+    </w:rPr>
+  </w:style>
+  <w:style w:type="paragraph" w:styleId="TOC1">
+    <w:name w:val="toc 1"/>
+    <w:basedOn w:val="Normal"/>
+    <w:next w:val="Normal"/>
+    <w:autoRedefine/>
+    <w:uiPriority w:val="39"/>
+    <w:unhideWhenUsed/>
+    <w:rsid w:val="00BB0376"/>
+  </w:style>
+  <w:style w:type="character" w:styleId="Hyperlink">
+    <w:name w:val="Hyperlink"/>
+    <w:basedOn w:val="DefaultParagraphFont"/>
+    <w:uiPriority w:val="99"/>
+    <w:unhideWhenUsed/>
+    <w:rsid w:val="00BB0376"/>
+    <w:rPr>
+      <w:color w:val="0000FF" w:themeColor="hyperlink"/>
+      <w:u w:val="single"/>
+    </w:rPr>
+  </w:style>
+  <w:style w:type="paragraph" w:styleId="BalloonText">
+    <w:name w:val="Balloon Text"/>
+    <w:basedOn w:val="Normal"/>
+    <w:link w:val="BalloonTextChar"/>
+    <w:uiPriority w:val="99"/>
+    <w:semiHidden/>
+    <w:unhideWhenUsed/>
+    <w:rsid w:val="00BB0376"/>
+    <w:rPr>
+      <w:sz w:val="16"/>
+      <w:szCs w:val="16"/>
+    </w:rPr>
+  </w:style>
+  <w:style w:type="character" w:customStyle="1" w:styleId="BalloonTextChar">
+    <w:name w:val="Balloon Text Char"/>
+    <w:basedOn w:val="DefaultParagraphFont"/>
+    <w:link w:val="BalloonText"/>
+    <w:uiPriority w:val="99"/>
+    <w:semiHidden/>
+    <w:rsid w:val="00BB0376"/>
+    <w:rPr>
+      <w:sz w:val="16"/>
+      <w:szCs w:val="16"/>
+    </w:rPr>
+  </w:style>
+  <w:style w:type="character" w:styleId="FollowedHyperlink">
+    <w:name w:val="FollowedHyperlink"/>
+    <w:basedOn w:val="DefaultParagraphFont"/>
+    <w:uiPriority w:val="99"/>
+    <w:semiHidden/>
+    <w:unhideWhenUsed/>
+    <w:rsid w:val="00BB0376"/>
+    <w:rPr>
+      <w:color w:val="800080" w:themeColor="followedHyperlink"/>
+      <w:u w:val="single"/>
+    </w:rPr>
+  </w:style>
+  <w:style w:type="character" w:customStyle="1" w:styleId="Heading2Char">
+    <w:name w:val="Heading 2 Char"/>
+    <w:basedOn w:val="DefaultParagraphFont"/>
+    <w:link w:val="Heading2"/>
+    <w:uiPriority w:val="9"/>
+    <w:rsid w:val="00BB0376"/>
+    <w:rPr>
+      <w:rFonts w:asciiTheme="majorHAnsi" w:eastAsiaTheme="majorEastAsia" w:hAnsiTheme="majorHAnsi" w:cstheme="majorBidi"/>
+      <w:b/>
+      <w:bCs/>
+      <w:sz w:val="32"/>
+      <w:szCs w:val="32"/>
+    </w:rPr>
+  </w:style>
+  <w:style w:type="paragraph" w:styleId="TOC2">
+    <w:name w:val="toc 2"/>
+    <w:basedOn w:val="Normal"/>
+    <w:next w:val="Normal"/>
+    <w:autoRedefine/>
+    <w:uiPriority w:val="39"/>
+    <w:unhideWhenUsed/>
+    <w:rsid w:val="00BB0376"/>
+    <w:pPr>
+      <w:ind w:leftChars="200" w:left="420"/>
+    </w:pPr>
+  </w:style>
+  <w:style w:type="character" w:customStyle="1" w:styleId="Heading3Char">
+    <w:name w:val="Heading 3 Char"/>
+    <w:basedOn w:val="DefaultParagraphFont"/>
+    <w:link w:val="Heading3"/>
+    <w:uiPriority w:val="9"/>
+    <w:rsid w:val="00BB0376"/>
+    <w:rPr>
+      <w:b/>
+      <w:bCs/>
+      <w:sz w:val="32"/>
+      <w:szCs w:val="32"/>
+    </w:rPr>
+  </w:style>
+  <w:style w:type="paragraph" w:styleId="TOC3">
+    <w:name w:val="toc 3"/>
+    <w:basedOn w:val="Normal"/>
+    <w:next w:val="Normal"/>
+    <w:autoRedefine/>
+    <w:uiPriority w:val="39"/>
+    <w:unhideWhenUsed/>
+    <w:rsid w:val="003C54E6"/>
+    <w:pPr>
+      <w:ind w:leftChars="400" w:left="840"/>
+    </w:pPr>
+  </w:style>
+  <w:style w:type="paragraph" w:styleId="ListParagraph">
+    <w:name w:val="List Paragraph"/>
+    <w:basedOn w:val="Normal"/>
+    <w:uiPriority w:val="34"/>
+    <w:qFormat/>
+    <w:rsid w:val="00080E00"/>
+    <w:pPr>
+      <w:ind w:firstLineChars="200" w:firstLine="420"/>
+    </w:pPr>
+  </w:style>
+  <w:style w:type="character" w:customStyle="1" w:styleId="Heading4Char">
+    <w:name w:val="Heading 4 Char"/>
+    <w:basedOn w:val="DefaultParagraphFont"/>
+    <w:link w:val="Heading4"/>
+    <w:uiPriority w:val="9"/>
+    <w:rsid w:val="001E7E02"/>
+    <w:rPr>
+      <w:rFonts w:asciiTheme="majorHAnsi" w:eastAsiaTheme="majorEastAsia" w:hAnsiTheme="majorHAnsi" w:cstheme="majorBidi"/>
+      <w:b/>
+      <w:bCs/>
+      <w:sz w:val="28"/>
+      <w:szCs w:val="28"/>
+    </w:rPr>
+  </w:style>
+  <w:style w:type="paragraph" w:styleId="TOC4">
+    <w:name w:val="toc 4"/>
+    <w:basedOn w:val="Normal"/>
+    <w:next w:val="Normal"/>
+    <w:autoRedefine/>
+    <w:uiPriority w:val="39"/>
+    <w:unhideWhenUsed/>
+    <w:rsid w:val="00F64284"/>
+    <w:pPr>
+      <w:ind w:leftChars="600" w:left="1260"/>
+    </w:pPr>
+  </w:style>
+  <w:style w:type="paragraph" w:styleId="Date">
+    <w:name w:val="Date"/>
+    <w:basedOn w:val="Normal"/>
+    <w:next w:val="Normal"/>
+    <w:link w:val="DateChar"/>
+    <w:uiPriority w:val="99"/>
+    <w:semiHidden/>
+    <w:unhideWhenUsed/>
+    <w:rsid w:val="002622C6"/>
+    <w:pPr>
+      <w:ind w:leftChars="2500" w:left="100"/>
+    </w:pPr>
+  </w:style>
+  <w:style w:type="character" w:customStyle="1" w:styleId="DateChar">
+    <w:name w:val="Date Char"/>
+    <w:basedOn w:val="DefaultParagraphFont"/>
+    <w:link w:val="Date"/>
+    <w:uiPriority w:val="99"/>
+    <w:semiHidden/>
+    <w:rsid w:val="002622C6"/>
+  </w:style>
+</w:styles>
+</file>
+
+<file path=word/stylesWithEffects.xml><?xml version="1.0" encoding="utf-8"?>
+<w:styles xmlns:wpc="http://schemas.microsoft.com/office/word/2010/wordprocessingCanvas" xmlns:mc="http://schemas.openxmlformats.org/markup-compatibility/2006" xmlns:o="urn:schemas-microsoft-com:office:office" xmlns:r="http://schemas.openxmlformats.org/officeDocument/2006/relationships" xmlns:m="http://schemas.openxmlformats.org/officeDocument/2006/math" xmlns:v="urn:schemas-microsoft-com:vml" xmlns:wp14="http://schemas.microsoft.com/office/word/2010/wordprocessingDrawing" xmlns:wp="http://schemas.openxmlformats.org/drawingml/2006/wordprocessingDrawing" xmlns:w10="urn:schemas-microsoft-com:office:word" xmlns:w="http://schemas.openxmlformats.org/wordprocessingml/2006/main" xmlns:w14="http://schemas.microsoft.com/office/word/2010/wordml" xmlns:wpg="http://schemas.microsoft.com/office/word/2010/wordprocessingGroup" xmlns:wpi="http://schemas.microsoft.com/office/word/2010/wordprocessingInk" xmlns:wne="http://schemas.microsoft.com/office/word/2006/wordml" xmlns:wps="http://schemas.microsoft.com/office/word/2010/wordprocessingShape" mc:Ignorable="w14 wp14">
+  <w:docDefaults>
+    <w:rPrDefault>
+      <w:rPr>
+        <w:rFonts w:asciiTheme="minorHAnsi" w:eastAsiaTheme="minorEastAsia" w:hAnsiTheme="minorHAnsi" w:cstheme="minorBidi"/>
+        <w:kern w:val="2"/>
+        <w:sz w:val="21"/>
+        <w:szCs w:val="22"/>
+        <w:lang w:val="en-US" w:eastAsia="zh-CN" w:bidi="ar-SA"/>
+      </w:rPr>
+    </w:rPrDefault>
+    <w:pPrDefault/>
+  </w:docDefaults>
+  <w:latentStyles w:defLockedState="0" w:defUIPriority="99" w:defSemiHidden="1" w:defUnhideWhenUsed="1" w:defQFormat="0" w:count="267">
+    <w:lsdException w:name="Normal" w:semiHidden="0" w:uiPriority="0" w:unhideWhenUsed="0" w:qFormat="1"/>
+    <w:lsdException w:name="heading 1" w:semiHidden="0" w:uiPriority="9" w:unhideWhenUsed="0" w:qFormat="1"/>
+    <w:lsdException w:name="heading 2" w:uiPriority="9" w:qFormat="1"/>
+    <w:lsdException w:name="heading 3" w:uiPriority="9" w:qFormat="1"/>
+    <w:lsdException w:name="heading 4" w:uiPriority="9" w:qFormat="1"/>
+    <w:lsdException w:name="heading 5" w:uiPriority="9" w:qFormat="1"/>
+    <w:lsdException w:name="heading 6" w:uiPriority="9" w:qFormat="1"/>
+    <w:lsdException w:name="heading 7" w:uiPriority="9" w:qFormat="1"/>
+    <w:lsdException w:name="heading 8" w:uiPriority="9" w:qFormat="1"/>
+    <w:lsdException w:name="heading 9" w:uiPriority="9" w:qFormat="1"/>
+    <w:lsdException w:name="toc 1" w:uiPriority="39"/>
+    <w:lsdException w:name="toc 2" w:uiPriority="39"/>
+    <w:lsdException w:name="toc 3" w:uiPriority="39"/>
+    <w:lsdException w:name="toc 4" w:uiPriority="39"/>
+    <w:lsdException w:name="toc 5" w:uiPriority="39"/>
+    <w:lsdException w:name="toc 6" w:uiPriority="39"/>
+    <w:lsdException w:name="toc 7" w:uiPriority="39"/>
+    <w:lsdException w:name="toc 8" w:uiPriority="39"/>
+    <w:lsdException w:name="toc 9" w:uiPriority="39"/>
+    <w:lsdException w:name="caption" w:uiPriority="35" w:qFormat="1"/>
+    <w:lsdException w:name="Title" w:semiHidden="0" w:uiPriority="10" w:unhideWhenUsed="0" w:qFormat="1"/>
+    <w:lsdException w:name="Default Paragraph Font" w:uiPriority="1"/>
+    <w:lsdException w:name="Subtitle" w:semiHidden="0" w:uiPriority="11" w:unhideWhenUsed="0" w:qFormat="1"/>
+    <w:lsdException w:name="Strong" w:semiHidden="0" w:uiPriority="22" w:unhideWhenUsed="0" w:qFormat="1"/>
+    <w:lsdException w:name="Emphasis" w:semiHidden="0" w:uiPriority="20" w:unhideWhenUsed="0" w:qFormat="1"/>
+    <w:lsdException w:name="Table Grid" w:semiHidden="0" w:uiPriority="59" w:unhideWhenUsed="0"/>
+    <w:lsdException w:name="Placeholder Text" w:unhideWhenUsed="0"/>
+    <w:lsdException w:name="No Spacing" w:semiHidden="0" w:uiPriority="1" w:unhideWhenUsed="0" w:qFormat="1"/>
+    <w:lsdException w:name="Light Shading" w:semiHidden="0" w:uiPriority="60" w:unhideWhenUsed="0"/>
+    <w:lsdException w:name="Light List" w:semiHidden="0" w:uiPriority="61" w:unhideWhenUsed="0"/>
+    <w:lsdException w:name="Light Grid" w:semiHidden="0" w:uiPriority="62" w:unhideWhenUsed="0"/>
+    <w:lsdException w:name="Medium Shading 1" w:semiHidden="0" w:uiPriority="63" w:unhideWhenUsed="0"/>
+    <w:lsdException w:name="Medium Shading 2" w:semiHidden="0" w:uiPriority="64" w:unhideWhenUsed="0"/>
+    <w:lsdException w:name="Medium List 1" w:semiHidden="0" w:uiPriority="65" w:unhideWhenUsed="0"/>
+    <w:lsdException w:name="Medium List 2" w:semiHidden="0" w:uiPriority="66" w:unhideWhenUsed="0"/>
+    <w:lsdException w:name="Medium Grid 1" w:semiHidden="0" w:uiPriority="67" w:unhideWhenUsed="0"/>
+    <w:lsdException w:name="Medium Grid 2" w:semiHidden="0" w:uiPriority="68" w:unhideWhenUsed="0"/>
+    <w:lsdException w:name="Medium Grid 3" w:semiHidden="0" w:uiPriority="69" w:unhideWhenUsed="0"/>
+    <w:lsdException w:name="Dark List" w:semiHidden="0" w:uiPriority="70" w:unhideWhenUsed="0"/>
+    <w:lsdException w:name="Colorful Shading" w:semiHidden="0" w:uiPriority="71" w:unhideWhenUsed="0"/>
+    <w:lsdException w:name="Colorful List" w:semiHidden="0" w:uiPriority="72" w:unhideWhenUsed="0"/>
+    <w:lsdException w:name="Colorful Grid" w:semiHidden="0" w:uiPriority="73" w:unhideWhenUsed="0"/>
+    <w:lsdException w:name="Light Shading Accent 1" w:semiHidden="0" w:uiPriority="60" w:unhideWhenUsed="0"/>
+    <w:lsdException w:name="Light List Accent 1" w:semiHidden="0" w:uiPriority="61" w:unhideWhenUsed="0"/>
+    <w:lsdException w:name="Light Grid Accent 1" w:semiHidden="0" w:uiPriority="62" w:unhideWhenUsed="0"/>
+    <w:lsdException w:name="Medium Shading 1 Accent 1" w:semiHidden="0" w:uiPriority="63" w:unhideWhenUsed="0"/>
+    <w:lsdException w:name="Medium Shading 2 Accent 1" w:semiHidden="0" w:uiPriority="64" w:unhideWhenUsed="0"/>
+    <w:lsdException w:name="Medium List 1 Accent 1" w:semiHidden="0" w:uiPriority="65" w:unhideWhenUsed="0"/>
+    <w:lsdException w:name="Revision" w:unhideWhenUsed="0"/>
+    <w:lsdException w:name="List Paragraph" w:semiHidden="0" w:uiPriority="34" w:unhideWhenUsed="0" w:qFormat="1"/>
+    <w:lsdException w:name="Quote" w:semiHidden="0" w:uiPriority="29" w:unhideWhenUsed="0" w:qFormat="1"/>
+    <w:lsdException w:name="Intense Quote" w:semiHidden="0" w:uiPriority="30" w:unhideWhenUsed="0" w:qFormat="1"/>
+    <w:lsdException w:name="Medium List 2 Accent 1" w:semiHidden="0" w:uiPriority="66" w:unhideWhenUsed="0"/>
+    <w:lsdException w:name="Medium Grid 1 Accent 1" w:semiHidden="0" w:uiPriority="67" w:unhideWhenUsed="0"/>
+    <w:lsdException w:name="Medium Grid 2 Accent 1" w:semiHidden="0" w:uiPriority="68" w:unhideWhenUsed="0"/>
+    <w:lsdException w:name="Medium Grid 3 Accent 1" w:semiHidden="0" w:uiPriority="69" w:unhideWhenUsed="0"/>
+    <w:lsdException w:name="Dark List Accent 1" w:semiHidden="0" w:uiPriority="70" w:unhideWhenUsed="0"/>
+    <w:lsdException w:name="Colorful Shading Accent 1" w:semiHidden="0" w:uiPriority="71" w:unhideWhenUsed="0"/>
+    <w:lsdException w:name="Colorful List Accent 1" w:semiHidden="0" w:uiPriority="72" w:unhideWhenUsed="0"/>
+    <w:lsdException w:name="Colorful Grid Accent 1" w:semiHidden="0" w:uiPriority="73" w:unhideWhenUsed="0"/>
+    <w:lsdException w:name="Light Shading Accent 2" w:semiHidden="0" w:uiPriority="60" w:unhideWhenUsed="0"/>
+    <w:lsdException w:name="Light List Accent 2" w:semiHidden="0" w:uiPriority="61" w:unhideWhenUsed="0"/>
+    <w:lsdException w:name="Light Grid Accent 2" w:semiHidden="0" w:uiPriority="62" w:unhideWhenUsed="0"/>
+    <w:lsdException w:name="Medium Shading 1 Accent 2" w:semiHidden="0" w:uiPriority="63" w:unhideWhenUsed="0"/>
+    <w:lsdException w:name="Medium Shading 2 Accent 2" w:semiHidden="0" w:uiPriority="64" w:unhideWhenUsed="0"/>
+    <w:lsdException w:name="Medium List 1 Accent 2" w:semiHidden="0" w:uiPriority="65" w:unhideWhenUsed="0"/>
+    <w:lsdException w:name="Medium List 2 Accent 2" w:semiHidden="0" w:uiPriority="66" w:unhideWhenUsed="0"/>
+    <w:lsdException w:name="Medium Grid 1 Accent 2" w:semiHidden="0" w:uiPriority="67" w:unhideWhenUsed="0"/>
+    <w:lsdException w:name="Medium Grid 2 Accent 2" w:semiHidden="0" w:uiPriority="68" w:unhideWhenUsed="0"/>
+    <w:lsdException w:name="Medium Grid 3 Accent 2" w:semiHidden="0" w:uiPriority="69" w:unhideWhenUsed="0"/>
+    <w:lsdException w:name="Dark List Accent 2" w:semiHidden="0" w:uiPriority="70" w:unhideWhenUsed="0"/>
+    <w:lsdException w:name="Colorful Shading Accent 2" w:semiHidden="0" w:uiPriority="71" w:unhideWhenUsed="0"/>
+    <w:lsdException w:name="Colorful List Accent 2" w:semiHidden="0" w:uiPriority="72" w:unhideWhenUsed="0"/>
+    <w:lsdException w:name="Colorful Grid Accent 2" w:semiHidden="0" w:uiPriority="73" w:unhideWhenUsed="0"/>
+    <w:lsdException w:name="Light Shading Accent 3" w:semiHidden="0" w:uiPriority="60" w:unhideWhenUsed="0"/>
+    <w:lsdException w:name="Light List Accent 3" w:semiHidden="0" w:uiPriority="61" w:unhideWhenUsed="0"/>
+    <w:lsdException w:name="Light Grid Accent 3" w:semiHidden="0" w:uiPriority="62" w:unhideWhenUsed="0"/>
+    <w:lsdException w:name="Medium Shading 1 Accent 3" w:semiHidden="0" w:uiPriority="63" w:unhideWhenUsed="0"/>
+    <w:lsdException w:name="Medium Shading 2 Accent 3" w:semiHidden="0" w:uiPriority="64" w:unhideWhenUsed="0"/>
+    <w:lsdException w:name="Medium List 1 Accent 3" w:semiHidden="0" w:uiPriority="65" w:unhideWhenUsed="0"/>
+    <w:lsdException w:name="Medium List 2 Accent 3" w:semiHidden="0" w:uiPriority="66" w:unhideWhenUsed="0"/>
+    <w:lsdException w:name="Medium Grid 1 Accent 3" w:semiHidden="0" w:uiPriority="67" w:unhideWhenUsed="0"/>
+    <w:lsdException w:name="Medium Grid 2 Accent 3" w:semiHidden="0" w:uiPriority="68" w:unhideWhenUsed="0"/>
+    <w:lsdException w:name="Medium Grid 3 Accent 3" w:semiHidden="0" w:uiPriority="69" w:unhideWhenUsed="0"/>
+    <w:lsdException w:name="Dark List Accent 3" w:semiHidden="0" w:uiPriority="70" w:unhideWhenUsed="0"/>
+    <w:lsdException w:name="Colorful Shading Accent 3" w:semiHidden="0" w:uiPriority="71" w:unhideWhenUsed="0"/>
+    <w:lsdException w:name="Colorful List Accent 3" w:semiHidden="0" w:uiPriority="72" w:unhideWhenUsed="0"/>
+    <w:lsdException w:name="Colorful Grid Accent 3" w:semiHidden="0" w:uiPriority="73" w:unhideWhenUsed="0"/>
+    <w:lsdException w:name="Light Shading Accent 4" w:semiHidden="0" w:uiPriority="60" w:unhideWhenUsed="0"/>
+    <w:lsdException w:name="Light List Accent 4" w:semiHidden="0" w:uiPriority="61" w:unhideWhenUsed="0"/>
+    <w:lsdException w:name="Light Grid Accent 4" w:semiHidden="0" w:uiPriority="62" w:unhideWhenUsed="0"/>
+    <w:lsdException w:name="Medium Shading 1 Accent 4" w:semiHidden="0" w:uiPriority="63" w:unhideWhenUsed="0"/>
+    <w:lsdException w:name="Medium Shading 2 Accent 4" w:semiHidden="0" w:uiPriority="64" w:unhideWhenUsed="0"/>
+    <w:lsdException w:name="Medium List 1 Accent 4" w:semiHidden="0" w:uiPriority="65" w:unhideWhenUsed="0"/>
+    <w:lsdException w:name="Medium List 2 Accent 4" w:semiHidden="0" w:uiPriority="66" w:unhideWhenUsed="0"/>
+    <w:lsdException w:name="Medium Grid 1 Accent 4" w:semiHidden="0" w:uiPriority="67" w:unhideWhenUsed="0"/>
+    <w:lsdException w:name="Medium Grid 2 Accent 4" w:semiHidden="0" w:uiPriority="68" w:unhideWhenUsed="0"/>
+    <w:lsdException w:name="Medium Grid 3 Accent 4" w:semiHidden="0" w:uiPriority="69" w:unhideWhenUsed="0"/>
+    <w:lsdException w:name="Dark List Accent 4" w:semiHidden="0" w:uiPriority="70" w:unhideWhenUsed="0"/>
+    <w:lsdException w:name="Colorful Shading Accent 4" w:semiHidden="0" w:uiPriority="71" w:unhideWhenUsed="0"/>
+    <w:lsdException w:name="Colorful List Accent 4" w:semiHidden="0" w:uiPriority="72" w:unhideWhenUsed="0"/>
+    <w:lsdException w:name="Colorful Grid Accent 4" w:semiHidden="0" w:uiPriority="73" w:unhideWhenUsed="0"/>
+    <w:lsdException w:name="Light Shading Accent 5" w:semiHidden="0" w:uiPriority="60" w:unhideWhenUsed="0"/>
+    <w:lsdException w:name="Light List Accent 5" w:semiHidden="0" w:uiPriority="61" w:unhideWhenUsed="0"/>
+    <w:lsdException w:name="Light Grid Accent 5" w:semiHidden="0" w:uiPriority="62" w:unhideWhenUsed="0"/>
+    <w:lsdException w:name="Medium Shading 1 Accent 5" w:semiHidden="0" w:uiPriority="63" w:unhideWhenUsed="0"/>
+    <w:lsdException w:name="Medium Shading 2 Accent 5" w:semiHidden="0" w:uiPriority="64" w:unhideWhenUsed="0"/>
+    <w:lsdException w:name="Medium List 1 Accent 5" w:semiHidden="0" w:uiPriority="65" w:unhideWhenUsed="0"/>
+    <w:lsdException w:name="Medium List 2 Accent 5" w:semiHidden="0" w:uiPriority="66" w:unhideWhenUsed="0"/>
+    <w:lsdException w:name="Medium Grid 1 Accent 5" w:semiHidden="0" w:uiPriority="67" w:unhideWhenUsed="0"/>
+    <w:lsdException w:name="Medium Grid 2 Accent 5" w:semiHidden="0" w:uiPriority="68" w:unhideWhenUsed="0"/>
+    <w:lsdException w:name="Medium Grid 3 Accent 5" w:semiHidden="0" w:uiPriority="69" w:unhideWhenUsed="0"/>
+    <w:lsdException w:name="Dark List Accent 5" w:semiHidden="0" w:uiPriority="70" w:unhideWhenUsed="0"/>
+    <w:lsdException w:name="Colorful Shading Accent 5" w:semiHidden="0" w:uiPriority="71" w:unhideWhenUsed="0"/>
+    <w:lsdException w:name="Colorful List Accent 5" w:semiHidden="0" w:uiPriority="72" w:unhideWhenUsed="0"/>
+    <w:lsdException w:name="Colorful Grid Accent 5" w:semiHidden="0" w:uiPriority="73" w:unhideWhenUsed="0"/>
+    <w:lsdException w:name="Light Shading Accent 6" w:semiHidden="0" w:uiPriority="60" w:unhideWhenUsed="0"/>
+    <w:lsdException w:name="Light List Accent 6" w:semiHidden="0" w:uiPriority="61" w:unhideWhenUsed="0"/>
+    <w:lsdException w:name="Light Grid Accent 6" w:semiHidden="0" w:uiPriority="62" w:unhideWhenUsed="0"/>
+    <w:lsdException w:name="Medium Shading 1 Accent 6" w:semiHidden="0" w:uiPriority="63" w:unhideWhenUsed="0"/>
+    <w:lsdException w:name="Medium Shading 2 Accent 6" w:semiHidden="0" w:uiPriority="64" w:unhideWhenUsed="0"/>
+    <w:lsdException w:name="Medium List 1 Accent 6" w:semiHidden="0" w:uiPriority="65" w:unhideWhenUsed="0"/>
+    <w:lsdException w:name="Medium List 2 Accent 6" w:semiHidden="0" w:uiPriority="66" w:unhideWhenUsed="0"/>
+    <w:lsdException w:name="Medium Grid 1 Accent 6" w:semiHidden="0" w:uiPriority="67" w:unhideWhenUsed="0"/>
+    <w:lsdException w:name="Medium Grid 2 Accent 6" w:semiHidden="0" w:uiPriority="68" w:unhideWhenUsed="0"/>
+    <w:lsdException w:name="Medium Grid 3 Accent 6" w:semiHidden="0" w:uiPriority="69" w:unhideWhenUsed="0"/>
+    <w:lsdException w:name="Dark List Accent 6" w:semiHidden="0" w:uiPriority="70" w:unhideWhenUsed="0"/>
+    <w:lsdException w:name="Colorful Shading Accent 6" w:semiHidden="0" w:uiPriority="71" w:unhideWhenUsed="0"/>
+    <w:lsdException w:name="Colorful List Accent 6" w:semiHidden="0" w:uiPriority="72" w:unhideWhenUsed="0"/>
+    <w:lsdException w:name="Colorful Grid Accent 6" w:semiHidden="0" w:uiPriority="73" w:unhideWhenUsed="0"/>
+    <w:lsdException w:name="Subtle Emphasis" w:semiHidden="0" w:uiPriority="19" w:unhideWhenUsed="0" w:qFormat="1"/>
+    <w:lsdException w:name="Intense Emphasis" w:semiHidden="0" w:uiPriority="21" w:unhideWhenUsed="0" w:qFormat="1"/>
+    <w:lsdException w:name="Subtle Reference" w:semiHidden="0" w:uiPriority="31" w:unhideWhenUsed="0" w:qFormat="1"/>
+    <w:lsdException w:name="Intense Reference" w:semiHidden="0" w:uiPriority="32" w:unhideWhenUsed="0" w:qFormat="1"/>
+    <w:lsdException w:name="Book Title" w:semiHidden="0" w:uiPriority="33" w:unhideWhenUsed="0" w:qFormat="1"/>
+    <w:lsdException w:name="Bibliography" w:uiPriority="37"/>
+    <w:lsdException w:name="TOC Heading" w:uiPriority="39" w:qFormat="1"/>
+  </w:latentStyles>
+  <w:style w:type="paragraph" w:default="1" w:styleId="Normal">
+    <w:name w:val="Normal"/>
+    <w:qFormat/>
+    <w:rsid w:val="007F7190"/>
+    <w:pPr>
+      <w:widowControl w:val="0"/>
+      <w:jc w:val="both"/>
+    </w:pPr>
+  </w:style>
+  <w:style w:type="paragraph" w:styleId="Heading1">
+    <w:name w:val="heading 1"/>
+    <w:basedOn w:val="Normal"/>
+    <w:next w:val="Normal"/>
+    <w:link w:val="Heading1Char"/>
+    <w:uiPriority w:val="9"/>
+    <w:qFormat/>
+    <w:rsid w:val="000957AB"/>
+    <w:pPr>
+      <w:keepNext/>
+      <w:keepLines/>
+      <w:spacing w:before="340" w:after="330" w:line="578" w:lineRule="auto"/>
+      <w:outlineLvl w:val="0"/>
+    </w:pPr>
+    <w:rPr>
+      <w:b/>
+      <w:bCs/>
+      <w:kern w:val="44"/>
+      <w:sz w:val="44"/>
+      <w:szCs w:val="44"/>
+    </w:rPr>
+  </w:style>
+  <w:style w:type="paragraph" w:styleId="Heading2">
+    <w:name w:val="heading 2"/>
+    <w:basedOn w:val="Normal"/>
+    <w:next w:val="Normal"/>
+    <w:link w:val="Heading2Char"/>
+    <w:uiPriority w:val="9"/>
+    <w:unhideWhenUsed/>
+    <w:qFormat/>
+    <w:rsid w:val="00BB0376"/>
+    <w:pPr>
+      <w:keepNext/>
+      <w:keepLines/>
+      <w:spacing w:before="260" w:after="260" w:line="416" w:lineRule="auto"/>
+      <w:outlineLvl w:val="1"/>
+    </w:pPr>
+    <w:rPr>
+      <w:rFonts w:asciiTheme="majorHAnsi" w:eastAsiaTheme="majorEastAsia" w:hAnsiTheme="majorHAnsi" w:cstheme="majorBidi"/>
+      <w:b/>
+      <w:bCs/>
+      <w:sz w:val="32"/>
+      <w:szCs w:val="32"/>
+    </w:rPr>
+  </w:style>
+  <w:style w:type="paragraph" w:styleId="Heading3">
+    <w:name w:val="heading 3"/>
+    <w:basedOn w:val="Normal"/>
+    <w:next w:val="Normal"/>
+    <w:link w:val="Heading3Char"/>
+    <w:uiPriority w:val="9"/>
+    <w:unhideWhenUsed/>
+    <w:qFormat/>
+    <w:rsid w:val="00BB0376"/>
+    <w:pPr>
+      <w:keepNext/>
+      <w:keepLines/>
+      <w:spacing w:before="260" w:after="260" w:line="416" w:lineRule="auto"/>
+      <w:outlineLvl w:val="2"/>
+    </w:pPr>
+    <w:rPr>
+      <w:b/>
+      <w:bCs/>
+      <w:sz w:val="32"/>
+      <w:szCs w:val="32"/>
+    </w:rPr>
+  </w:style>
+  <w:style w:type="paragraph" w:styleId="Heading4">
+    <w:name w:val="heading 4"/>
+    <w:basedOn w:val="Normal"/>
+    <w:next w:val="Normal"/>
+    <w:link w:val="Heading4Char"/>
+    <w:uiPriority w:val="9"/>
+    <w:unhideWhenUsed/>
+    <w:qFormat/>
+    <w:rsid w:val="001E7E02"/>
+    <w:pPr>
+      <w:keepNext/>
+      <w:keepLines/>
+      <w:spacing w:before="280" w:after="290" w:line="376" w:lineRule="auto"/>
+      <w:outlineLvl w:val="3"/>
+    </w:pPr>
+    <w:rPr>
+      <w:rFonts w:asciiTheme="majorHAnsi" w:eastAsiaTheme="majorEastAsia" w:hAnsiTheme="majorHAnsi" w:cstheme="majorBidi"/>
+      <w:b/>
+      <w:bCs/>
+      <w:sz w:val="28"/>
+      <w:szCs w:val="28"/>
+    </w:rPr>
+  </w:style>
+  <w:style w:type="character" w:default="1" w:styleId="DefaultParagraphFont">
+    <w:name w:val="Default Paragraph Font"/>
+    <w:uiPriority w:val="1"/>
+    <w:semiHidden/>
+    <w:unhideWhenUsed/>
+  </w:style>
+  <w:style w:type="table" w:default="1" w:styleId="TableNormal">
+    <w:name w:val="Normal Table"/>
+    <w:uiPriority w:val="99"/>
+    <w:semiHidden/>
+    <w:unhideWhenUsed/>
     <w:tblPr>
       <w:tblInd w:w="0" w:type="dxa"/>
       <w:tblCellMar>
@@ -10455,7 +11659,7 @@
 </file>
 
 <file path=customXml/itemProps1.xml><?xml version="1.0" encoding="utf-8"?>
-<ds:datastoreItem xmlns:ds="http://schemas.openxmlformats.org/officeDocument/2006/customXml" ds:itemID="{EF0E70DC-F385-4F86-9DAF-E101F0429EC7}">
+<ds:datastoreItem xmlns:ds="http://schemas.openxmlformats.org/officeDocument/2006/customXml" ds:itemID="{CA6EC36A-88FB-4638-8DFC-D9B36CC8BD4E}">
   <ds:schemaRefs>
     <ds:schemaRef ds:uri="http://schemas.openxmlformats.org/officeDocument/2006/bibliography"/>
   </ds:schemaRefs>

</xml_diff>